<commit_message>
game objects implemented with animation object
</commit_message>
<xml_diff>
--- a/Dragon fruit - documentation.docx
+++ b/Dragon fruit - documentation.docx
@@ -1,6 +1,6 @@
 
 <file path=word/document.xml><?xml version="1.0" encoding="utf-8"?>
-<w:document xmlns:wpc="http://schemas.microsoft.com/office/word/2010/wordprocessingCanvas" xmlns:mc="http://schemas.openxmlformats.org/markup-compatibility/2006" xmlns:o="urn:schemas-microsoft-com:office:office" xmlns:r="http://schemas.openxmlformats.org/officeDocument/2006/relationships" xmlns:m="http://schemas.openxmlformats.org/officeDocument/2006/math" xmlns:v="urn:schemas-microsoft-com:vml" xmlns:wp14="http://schemas.microsoft.com/office/word/2010/wordprocessingDrawing" xmlns:wp="http://schemas.openxmlformats.org/drawingml/2006/wordprocessingDrawing" xmlns:w10="urn:schemas-microsoft-com:office:word" xmlns:w="http://schemas.openxmlformats.org/wordprocessingml/2006/main" xmlns:w14="http://schemas.microsoft.com/office/word/2010/wordml" xmlns:wpg="http://schemas.microsoft.com/office/word/2010/wordprocessingGroup" xmlns:wpi="http://schemas.microsoft.com/office/word/2010/wordprocessingInk" xmlns:wne="http://schemas.microsoft.com/office/word/2006/wordml" xmlns:wps="http://schemas.microsoft.com/office/word/2010/wordprocessingShape" mc:Ignorable="w14 wp14">
+<w:document xmlns:wpc="http://schemas.microsoft.com/office/word/2010/wordprocessingCanvas" xmlns:mc="http://schemas.openxmlformats.org/markup-compatibility/2006" xmlns:o="urn:schemas-microsoft-com:office:office" xmlns:r="http://schemas.openxmlformats.org/officeDocument/2006/relationships" xmlns:m="http://schemas.openxmlformats.org/officeDocument/2006/math" xmlns:v="urn:schemas-microsoft-com:vml" xmlns:wp14="http://schemas.microsoft.com/office/word/2010/wordprocessingDrawing" xmlns:wp="http://schemas.openxmlformats.org/drawingml/2006/wordprocessingDrawing" xmlns:w10="urn:schemas-microsoft-com:office:word" xmlns:w="http://schemas.openxmlformats.org/wordprocessingml/2006/main" xmlns:w14="http://schemas.microsoft.com/office/word/2010/wordml" xmlns:w15="http://schemas.microsoft.com/office/word/2012/wordml" xmlns:wpg="http://schemas.microsoft.com/office/word/2010/wordprocessingGroup" xmlns:wpi="http://schemas.microsoft.com/office/word/2010/wordprocessingInk" xmlns:wne="http://schemas.microsoft.com/office/word/2006/wordml" xmlns:wps="http://schemas.microsoft.com/office/word/2010/wordprocessingShape" mc:Ignorable="w14 w15 wp14">
   <w:body>
     <w:p>
       <w:pPr>
@@ -24,7 +24,7 @@
           <w:noProof/>
           <w:sz w:val="32"/>
           <w:szCs w:val="36"/>
-          <w:lang w:eastAsia="bg-BG"/>
+          <w:lang w:val="en-US"/>
         </w:rPr>
         <w:drawing>
           <wp:inline distT="0" distB="0" distL="0" distR="0" wp14:anchorId="42AE4E47" wp14:editId="33FDE34B">
@@ -44,7 +44,7 @@
                     </pic:cNvPicPr>
                   </pic:nvPicPr>
                   <pic:blipFill>
-                    <a:blip r:embed="rId7">
+                    <a:blip r:embed="rId6">
                       <a:extLst>
                         <a:ext uri="{28A0092B-C50C-407E-A947-70E740481C1C}">
                           <a14:useLocalDpi xmlns:a14="http://schemas.microsoft.com/office/drawing/2010/main" val="0"/>
@@ -117,7 +117,7 @@
           <w:noProof/>
           <w:sz w:val="32"/>
           <w:szCs w:val="36"/>
-          <w:lang w:eastAsia="bg-BG"/>
+          <w:lang w:val="en-US"/>
         </w:rPr>
         <w:drawing>
           <wp:inline distT="0" distB="0" distL="0" distR="0" wp14:anchorId="4234369F" wp14:editId="68203D5D">
@@ -137,7 +137,7 @@
                     </pic:cNvPicPr>
                   </pic:nvPicPr>
                   <pic:blipFill>
-                    <a:blip r:embed="rId7">
+                    <a:blip r:embed="rId6">
                       <a:extLst>
                         <a:ext uri="{28A0092B-C50C-407E-A947-70E740481C1C}">
                           <a14:useLocalDpi xmlns:a14="http://schemas.microsoft.com/office/drawing/2010/main" val="0"/>
@@ -508,7 +508,16 @@
           <w:szCs w:val="36"/>
           <w:lang w:val="en-US"/>
         </w:rPr>
-        <w:t>Tanks-game</w:t>
+        <w:t>Tanks G</w:t>
+      </w:r>
+      <w:r>
+        <w:rPr>
+          <w:rFonts w:ascii="Courier New" w:hAnsi="Courier New" w:cs="Courier New"/>
+          <w:sz w:val="32"/>
+          <w:szCs w:val="36"/>
+          <w:lang w:val="en-US"/>
+        </w:rPr>
+        <w:t>ame</w:t>
       </w:r>
     </w:p>
     <w:p>
@@ -557,23 +566,70 @@
           <w:tab w:val="num" w:pos="-567"/>
           <w:tab w:val="left" w:pos="1701"/>
         </w:tabs>
-        <w:spacing w:line="480" w:lineRule="auto"/>
-        <w:ind w:left="1134" w:firstLine="68"/>
-        <w:rPr>
-          <w:rFonts w:ascii="Courier New" w:hAnsi="Courier New" w:cs="Courier New"/>
-          <w:sz w:val="32"/>
-          <w:szCs w:val="36"/>
-          <w:lang w:val="en-US"/>
-        </w:rPr>
-      </w:pPr>
-      <w:r>
-        <w:rPr>
-          <w:rFonts w:ascii="Courier New" w:hAnsi="Courier New" w:cs="Courier New"/>
-          <w:sz w:val="32"/>
-          <w:szCs w:val="36"/>
-          <w:lang w:val="en-US"/>
-        </w:rPr>
-        <w:t>Traditional Tanks-game created on JavaScript.</w:t>
+        <w:spacing w:after="600"/>
+        <w:ind w:left="1134" w:firstLine="66"/>
+        <w:rPr>
+          <w:rFonts w:ascii="Courier New" w:hAnsi="Courier New" w:cs="Courier New"/>
+          <w:sz w:val="32"/>
+          <w:szCs w:val="36"/>
+          <w:lang w:val="en-US"/>
+        </w:rPr>
+      </w:pPr>
+      <w:r>
+        <w:rPr>
+          <w:rFonts w:ascii="Courier New" w:hAnsi="Courier New" w:cs="Courier New"/>
+          <w:sz w:val="32"/>
+          <w:szCs w:val="36"/>
+          <w:lang w:val="en-US"/>
+        </w:rPr>
+        <w:t xml:space="preserve">Traditional </w:t>
+      </w:r>
+      <w:r>
+        <w:rPr>
+          <w:rFonts w:ascii="Courier New" w:hAnsi="Courier New" w:cs="Courier New"/>
+          <w:sz w:val="32"/>
+          <w:szCs w:val="36"/>
+          <w:lang w:val="en-US"/>
+        </w:rPr>
+        <w:t>Tanks Game</w:t>
+      </w:r>
+      <w:r>
+        <w:rPr>
+          <w:rFonts w:ascii="Courier New" w:hAnsi="Courier New" w:cs="Courier New"/>
+          <w:sz w:val="32"/>
+          <w:szCs w:val="36"/>
+          <w:lang w:val="en-US"/>
+        </w:rPr>
+        <w:t xml:space="preserve"> </w:t>
+      </w:r>
+      <w:r>
+        <w:rPr>
+          <w:rFonts w:ascii="Courier New" w:hAnsi="Courier New" w:cs="Courier New"/>
+          <w:sz w:val="32"/>
+          <w:szCs w:val="36"/>
+          <w:lang w:val="en-US"/>
+        </w:rPr>
+        <w:t xml:space="preserve">created </w:t>
+      </w:r>
+      <w:r>
+        <w:rPr>
+          <w:rFonts w:ascii="Courier New" w:hAnsi="Courier New" w:cs="Courier New"/>
+          <w:sz w:val="32"/>
+          <w:szCs w:val="36"/>
+          <w:lang w:val="en-US"/>
+        </w:rPr>
+        <w:t>with</w:t>
+      </w:r>
+      <w:bookmarkStart w:id="0" w:name="_GoBack"/>
+      <w:bookmarkEnd w:id="0"/>
+      <w:r>
+        <w:rPr>
+          <w:rFonts w:ascii="Courier New" w:hAnsi="Courier New" w:cs="Courier New"/>
+          <w:sz w:val="32"/>
+          <w:szCs w:val="36"/>
+          <w:lang w:val="en-US"/>
+        </w:rPr>
+        <w:t xml:space="preserve"> JavaScript.</w:t>
       </w:r>
     </w:p>
     <w:p>
@@ -814,17 +870,7 @@
           <w:lang w:val="en-US"/>
         </w:rPr>
         <w:lastRenderedPageBreak/>
-        <w:t>The URL of your SVN repository</w:t>
-      </w:r>
-      <w:r>
-        <w:rPr>
-          <w:rFonts w:ascii="Courier New" w:hAnsi="Courier New" w:cs="Courier New"/>
-          <w:b/>
-          <w:sz w:val="32"/>
-          <w:szCs w:val="36"/>
-          <w:lang w:val="en-US"/>
-        </w:rPr>
-        <w:t>:</w:t>
+        <w:t>The URL of your SVN repository:</w:t>
       </w:r>
     </w:p>
     <w:p>
@@ -870,7 +916,7 @@
           <w:lang w:val="en-US"/>
         </w:rPr>
       </w:pPr>
-      <w:hyperlink r:id="rId8" w:history="1">
+      <w:hyperlink r:id="rId7" w:history="1">
         <w:r>
           <w:rPr>
             <w:rStyle w:val="Hyperlink"/>
@@ -935,7 +981,7 @@
           <w:lang w:val="en-US"/>
         </w:rPr>
       </w:pPr>
-      <w:hyperlink r:id="rId9" w:history="1">
+      <w:hyperlink r:id="rId8" w:history="1">
         <w:r>
           <w:rPr>
             <w:rStyle w:val="Hyperlink"/>
@@ -1055,8 +1101,6 @@
         </w:rPr>
         <w:t>…</w:t>
       </w:r>
-      <w:bookmarkStart w:id="0" w:name="_GoBack"/>
-      <w:bookmarkEnd w:id="0"/>
     </w:p>
     <w:sectPr>
       <w:pgSz w:w="11906" w:h="16838"/>
@@ -1069,7 +1113,7 @@
 </file>
 
 <file path=word/numbering.xml><?xml version="1.0" encoding="utf-8"?>
-<w:numbering xmlns:wpc="http://schemas.microsoft.com/office/word/2010/wordprocessingCanvas" xmlns:mc="http://schemas.openxmlformats.org/markup-compatibility/2006" xmlns:o="urn:schemas-microsoft-com:office:office" xmlns:r="http://schemas.openxmlformats.org/officeDocument/2006/relationships" xmlns:m="http://schemas.openxmlformats.org/officeDocument/2006/math" xmlns:v="urn:schemas-microsoft-com:vml" xmlns:wp14="http://schemas.microsoft.com/office/word/2010/wordprocessingDrawing" xmlns:wp="http://schemas.openxmlformats.org/drawingml/2006/wordprocessingDrawing" xmlns:w10="urn:schemas-microsoft-com:office:word" xmlns:w="http://schemas.openxmlformats.org/wordprocessingml/2006/main" xmlns:w14="http://schemas.microsoft.com/office/word/2010/wordml" xmlns:wpg="http://schemas.microsoft.com/office/word/2010/wordprocessingGroup" xmlns:wpi="http://schemas.microsoft.com/office/word/2010/wordprocessingInk" xmlns:wne="http://schemas.microsoft.com/office/word/2006/wordml" xmlns:wps="http://schemas.microsoft.com/office/word/2010/wordprocessingShape" mc:Ignorable="w14 wp14">
+<w:numbering xmlns:wpc="http://schemas.microsoft.com/office/word/2010/wordprocessingCanvas" xmlns:mc="http://schemas.openxmlformats.org/markup-compatibility/2006" xmlns:o="urn:schemas-microsoft-com:office:office" xmlns:r="http://schemas.openxmlformats.org/officeDocument/2006/relationships" xmlns:m="http://schemas.openxmlformats.org/officeDocument/2006/math" xmlns:v="urn:schemas-microsoft-com:vml" xmlns:wp14="http://schemas.microsoft.com/office/word/2010/wordprocessingDrawing" xmlns:wp="http://schemas.openxmlformats.org/drawingml/2006/wordprocessingDrawing" xmlns:w10="urn:schemas-microsoft-com:office:word" xmlns:w="http://schemas.openxmlformats.org/wordprocessingml/2006/main" xmlns:w14="http://schemas.microsoft.com/office/word/2010/wordml" xmlns:w15="http://schemas.microsoft.com/office/word/2012/wordml" xmlns:wpg="http://schemas.microsoft.com/office/word/2010/wordprocessingGroup" xmlns:wpi="http://schemas.microsoft.com/office/word/2010/wordprocessingInk" xmlns:wne="http://schemas.microsoft.com/office/word/2006/wordml" xmlns:wps="http://schemas.microsoft.com/office/word/2010/wordprocessingShape" mc:Ignorable="w14 w15 wp14">
   <w:numPicBullet w:numPicBulletId="0">
     <w:pict>
       <v:shapetype id="_x0000_t75" coordsize="21600,21600" o:spt="75" o:preferrelative="t" path="m@4@5l@4@11@9@11@9@5xe" filled="f" stroked="f">
@@ -1091,7 +1135,7 @@
         <v:path o:extrusionok="f" gradientshapeok="t" o:connecttype="rect"/>
         <o:lock v:ext="edit" aspectratio="t"/>
       </v:shapetype>
-      <v:shape id="_x0000_i1080" type="#_x0000_t75" style="width:22.5pt;height:35.25pt;visibility:visible;mso-wrap-style:square" o:bullet="t">
+      <v:shape id="_x0000_i1027" type="#_x0000_t75" style="width:22.5pt;height:35.25pt;visibility:visible;mso-wrap-style:square" o:bullet="t">
         <v:imagedata r:id="rId1" o:title="df-out2"/>
       </v:shape>
     </w:pict>
@@ -1504,7 +1548,7 @@
 </file>
 
 <file path=word/styles.xml><?xml version="1.0" encoding="utf-8"?>
-<w:styles xmlns:mc="http://schemas.openxmlformats.org/markup-compatibility/2006" xmlns:r="http://schemas.openxmlformats.org/officeDocument/2006/relationships" xmlns:w="http://schemas.openxmlformats.org/wordprocessingml/2006/main" xmlns:w14="http://schemas.microsoft.com/office/word/2010/wordml" mc:Ignorable="w14">
+<w:styles xmlns:mc="http://schemas.openxmlformats.org/markup-compatibility/2006" xmlns:r="http://schemas.openxmlformats.org/officeDocument/2006/relationships" xmlns:w="http://schemas.openxmlformats.org/wordprocessingml/2006/main" xmlns:w14="http://schemas.microsoft.com/office/word/2010/wordml" xmlns:w15="http://schemas.microsoft.com/office/word/2012/wordml" mc:Ignorable="w14 w15">
   <w:docDefaults>
     <w:rPrDefault>
       <w:rPr>
@@ -1520,397 +1564,378 @@
       </w:pPr>
     </w:pPrDefault>
   </w:docDefaults>
-  <w:latentStyles w:defLockedState="0" w:defUIPriority="99" w:defSemiHidden="1" w:defUnhideWhenUsed="1" w:defQFormat="0" w:count="267">
-    <w:lsdException w:name="Normal" w:semiHidden="0" w:uiPriority="0" w:unhideWhenUsed="0" w:qFormat="1"/>
-    <w:lsdException w:name="heading 1" w:semiHidden="0" w:uiPriority="9" w:unhideWhenUsed="0" w:qFormat="1"/>
-    <w:lsdException w:name="heading 2" w:uiPriority="9" w:qFormat="1"/>
-    <w:lsdException w:name="heading 3" w:uiPriority="9" w:qFormat="1"/>
-    <w:lsdException w:name="heading 4" w:uiPriority="9" w:qFormat="1"/>
-    <w:lsdException w:name="heading 5" w:uiPriority="9" w:qFormat="1"/>
-    <w:lsdException w:name="heading 6" w:uiPriority="9" w:qFormat="1"/>
-    <w:lsdException w:name="heading 7" w:uiPriority="9" w:qFormat="1"/>
-    <w:lsdException w:name="heading 8" w:uiPriority="9" w:qFormat="1"/>
-    <w:lsdException w:name="heading 9" w:uiPriority="9" w:qFormat="1"/>
-    <w:lsdException w:name="toc 1" w:uiPriority="39"/>
-    <w:lsdException w:name="toc 2" w:uiPriority="39"/>
-    <w:lsdException w:name="toc 3" w:uiPriority="39"/>
-    <w:lsdException w:name="toc 4" w:uiPriority="39"/>
-    <w:lsdException w:name="toc 5" w:uiPriority="39"/>
-    <w:lsdException w:name="toc 6" w:uiPriority="39"/>
-    <w:lsdException w:name="toc 7" w:uiPriority="39"/>
-    <w:lsdException w:name="toc 8" w:uiPriority="39"/>
-    <w:lsdException w:name="toc 9" w:uiPriority="39"/>
-    <w:lsdException w:name="caption" w:uiPriority="35" w:qFormat="1"/>
-    <w:lsdException w:name="Title" w:semiHidden="0" w:uiPriority="10" w:unhideWhenUsed="0" w:qFormat="1"/>
-    <w:lsdException w:name="Default Paragraph Font" w:uiPriority="1"/>
-    <w:lsdException w:name="Subtitle" w:semiHidden="0" w:uiPriority="11" w:unhideWhenUsed="0" w:qFormat="1"/>
-    <w:lsdException w:name="Strong" w:semiHidden="0" w:uiPriority="22" w:unhideWhenUsed="0" w:qFormat="1"/>
-    <w:lsdException w:name="Emphasis" w:semiHidden="0" w:uiPriority="20" w:unhideWhenUsed="0" w:qFormat="1"/>
-    <w:lsdException w:name="Table Grid" w:semiHidden="0" w:uiPriority="59" w:unhideWhenUsed="0"/>
-    <w:lsdException w:name="Placeholder Text" w:unhideWhenUsed="0"/>
-    <w:lsdException w:name="No Spacing" w:semiHidden="0" w:uiPriority="1" w:unhideWhenUsed="0" w:qFormat="1"/>
-    <w:lsdException w:name="Light Shading" w:semiHidden="0" w:uiPriority="60" w:unhideWhenUsed="0"/>
-    <w:lsdException w:name="Light List" w:semiHidden="0" w:uiPriority="61" w:unhideWhenUsed="0"/>
-    <w:lsdException w:name="Light Grid" w:semiHidden="0" w:uiPriority="62" w:unhideWhenUsed="0"/>
-    <w:lsdException w:name="Medium Shading 1" w:semiHidden="0" w:uiPriority="63" w:unhideWhenUsed="0"/>
-    <w:lsdException w:name="Medium Shading 2" w:semiHidden="0" w:uiPriority="64" w:unhideWhenUsed="0"/>
-    <w:lsdException w:name="Medium List 1" w:semiHidden="0" w:uiPriority="65" w:unhideWhenUsed="0"/>
-    <w:lsdException w:name="Medium List 2" w:semiHidden="0" w:uiPriority="66" w:unhideWhenUsed="0"/>
-    <w:lsdException w:name="Medium Grid 1" w:semiHidden="0" w:uiPriority="67" w:unhideWhenUsed="0"/>
-    <w:lsdException w:name="Medium Grid 2" w:semiHidden="0" w:uiPriority="68" w:unhideWhenUsed="0"/>
-    <w:lsdException w:name="Medium Grid 3" w:semiHidden="0" w:uiPriority="69" w:unhideWhenUsed="0"/>
-    <w:lsdException w:name="Dark List" w:semiHidden="0" w:uiPriority="70" w:unhideWhenUsed="0"/>
-    <w:lsdException w:name="Colorful Shading" w:semiHidden="0" w:uiPriority="71" w:unhideWhenUsed="0"/>
-    <w:lsdException w:name="Colorful List" w:semiHidden="0" w:uiPriority="72" w:unhideWhenUsed="0"/>
-    <w:lsdException w:name="Colorful Grid" w:semiHidden="0" w:uiPriority="73" w:unhideWhenUsed="0"/>
-    <w:lsdException w:name="Light Shading Accent 1" w:semiHidden="0" w:uiPriority="60" w:unhideWhenUsed="0"/>
-    <w:lsdException w:name="Light List Accent 1" w:semiHidden="0" w:uiPriority="61" w:unhideWhenUsed="0"/>
-    <w:lsdException w:name="Light Grid Accent 1" w:semiHidden="0" w:uiPriority="62" w:unhideWhenUsed="0"/>
-    <w:lsdException w:name="Medium Shading 1 Accent 1" w:semiHidden="0" w:uiPriority="63" w:unhideWhenUsed="0"/>
-    <w:lsdException w:name="Medium Shading 2 Accent 1" w:semiHidden="0" w:uiPriority="64" w:unhideWhenUsed="0"/>
-    <w:lsdException w:name="Medium List 1 Accent 1" w:semiHidden="0" w:uiPriority="65" w:unhideWhenUsed="0"/>
-    <w:lsdException w:name="Revision" w:unhideWhenUsed="0"/>
-    <w:lsdException w:name="List Paragraph" w:semiHidden="0" w:uiPriority="34" w:unhideWhenUsed="0" w:qFormat="1"/>
-    <w:lsdException w:name="Quote" w:semiHidden="0" w:uiPriority="29" w:unhideWhenUsed="0" w:qFormat="1"/>
-    <w:lsdException w:name="Intense Quote" w:semiHidden="0" w:uiPriority="30" w:unhideWhenUsed="0" w:qFormat="1"/>
-    <w:lsdException w:name="Medium List 2 Accent 1" w:semiHidden="0" w:uiPriority="66" w:unhideWhenUsed="0"/>
-    <w:lsdException w:name="Medium Grid 1 Accent 1" w:semiHidden="0" w:uiPriority="67" w:unhideWhenUsed="0"/>
-    <w:lsdException w:name="Medium Grid 2 Accent 1" w:semiHidden="0" w:uiPriority="68" w:unhideWhenUsed="0"/>
-    <w:lsdException w:name="Medium Grid 3 Accent 1" w:semiHidden="0" w:uiPriority="69" w:unhideWhenUsed="0"/>
-    <w:lsdException w:name="Dark List Accent 1" w:semiHidden="0" w:uiPriority="70" w:unhideWhenUsed="0"/>
-    <w:lsdException w:name="Colorful Shading Accent 1" w:semiHidden="0" w:uiPriority="71" w:unhideWhenUsed="0"/>
-    <w:lsdException w:name="Colorful List Accent 1" w:semiHidden="0" w:uiPriority="72" w:unhideWhenUsed="0"/>
-    <w:lsdException w:name="Colorful Grid Accent 1" w:semiHidden="0" w:uiPriority="73" w:unhideWhenUsed="0"/>
-    <w:lsdException w:name="Light Shading Accent 2" w:semiHidden="0" w:uiPriority="60" w:unhideWhenUsed="0"/>
-    <w:lsdException w:name="Light List Accent 2" w:semiHidden="0" w:uiPriority="61" w:unhideWhenUsed="0"/>
-    <w:lsdException w:name="Light Grid Accent 2" w:semiHidden="0" w:uiPriority="62" w:unhideWhenUsed="0"/>
-    <w:lsdException w:name="Medium Shading 1 Accent 2" w:semiHidden="0" w:uiPriority="63" w:unhideWhenUsed="0"/>
-    <w:lsdException w:name="Medium Shading 2 Accent 2" w:semiHidden="0" w:uiPriority="64" w:unhideWhenUsed="0"/>
-    <w:lsdException w:name="Medium List 1 Accent 2" w:semiHidden="0" w:uiPriority="65" w:unhideWhenUsed="0"/>
-    <w:lsdException w:name="Medium List 2 Accent 2" w:semiHidden="0" w:uiPriority="66" w:unhideWhenUsed="0"/>
-    <w:lsdException w:name="Medium Grid 1 Accent 2" w:semiHidden="0" w:uiPriority="67" w:unhideWhenUsed="0"/>
-    <w:lsdException w:name="Medium Grid 2 Accent 2" w:semiHidden="0" w:uiPriority="68" w:unhideWhenUsed="0"/>
-    <w:lsdException w:name="Medium Grid 3 Accent 2" w:semiHidden="0" w:uiPriority="69" w:unhideWhenUsed="0"/>
-    <w:lsdException w:name="Dark List Accent 2" w:semiHidden="0" w:uiPriority="70" w:unhideWhenUsed="0"/>
-    <w:lsdException w:name="Colorful Shading Accent 2" w:semiHidden="0" w:uiPriority="71" w:unhideWhenUsed="0"/>
-    <w:lsdException w:name="Colorful List Accent 2" w:semiHidden="0" w:uiPriority="72" w:unhideWhenUsed="0"/>
-    <w:lsdException w:name="Colorful Grid Accent 2" w:semiHidden="0" w:uiPriority="73" w:unhideWhenUsed="0"/>
-    <w:lsdException w:name="Light Shading Accent 3" w:semiHidden="0" w:uiPriority="60" w:unhideWhenUsed="0"/>
-    <w:lsdException w:name="Light List Accent 3" w:semiHidden="0" w:uiPriority="61" w:unhideWhenUsed="0"/>
-    <w:lsdException w:name="Light Grid Accent 3" w:semiHidden="0" w:uiPriority="62" w:unhideWhenUsed="0"/>
-    <w:lsdException w:name="Medium Shading 1 Accent 3" w:semiHidden="0" w:uiPriority="63" w:unhideWhenUsed="0"/>
-    <w:lsdException w:name="Medium Shading 2 Accent 3" w:semiHidden="0" w:uiPriority="64" w:unhideWhenUsed="0"/>
-    <w:lsdException w:name="Medium List 1 Accent 3" w:semiHidden="0" w:uiPriority="65" w:unhideWhenUsed="0"/>
-    <w:lsdException w:name="Medium List 2 Accent 3" w:semiHidden="0" w:uiPriority="66" w:unhideWhenUsed="0"/>
-    <w:lsdException w:name="Medium Grid 1 Accent 3" w:semiHidden="0" w:uiPriority="67" w:unhideWhenUsed="0"/>
-    <w:lsdException w:name="Medium Grid 2 Accent 3" w:semiHidden="0" w:uiPriority="68" w:unhideWhenUsed="0"/>
-    <w:lsdException w:name="Medium Grid 3 Accent 3" w:semiHidden="0" w:uiPriority="69" w:unhideWhenUsed="0"/>
-    <w:lsdException w:name="Dark List Accent 3" w:semiHidden="0" w:uiPriority="70" w:unhideWhenUsed="0"/>
-    <w:lsdException w:name="Colorful Shading Accent 3" w:semiHidden="0" w:uiPriority="71" w:unhideWhenUsed="0"/>
-    <w:lsdException w:name="Colorful List Accent 3" w:semiHidden="0" w:uiPriority="72" w:unhideWhenUsed="0"/>
-    <w:lsdException w:name="Colorful Grid Accent 3" w:semiHidden="0" w:uiPriority="73" w:unhideWhenUsed="0"/>
-    <w:lsdException w:name="Light Shading Accent 4" w:semiHidden="0" w:uiPriority="60" w:unhideWhenUsed="0"/>
-    <w:lsdException w:name="Light List Accent 4" w:semiHidden="0" w:uiPriority="61" w:unhideWhenUsed="0"/>
-    <w:lsdException w:name="Light Grid Accent 4" w:semiHidden="0" w:uiPriority="62" w:unhideWhenUsed="0"/>
-    <w:lsdException w:name="Medium Shading 1 Accent 4" w:semiHidden="0" w:uiPriority="63" w:unhideWhenUsed="0"/>
-    <w:lsdException w:name="Medium Shading 2 Accent 4" w:semiHidden="0" w:uiPriority="64" w:unhideWhenUsed="0"/>
-    <w:lsdException w:name="Medium List 1 Accent 4" w:semiHidden="0" w:uiPriority="65" w:unhideWhenUsed="0"/>
-    <w:lsdException w:name="Medium List 2 Accent 4" w:semiHidden="0" w:uiPriority="66" w:unhideWhenUsed="0"/>
-    <w:lsdException w:name="Medium Grid 1 Accent 4" w:semiHidden="0" w:uiPriority="67" w:unhideWhenUsed="0"/>
-    <w:lsdException w:name="Medium Grid 2 Accent 4" w:semiHidden="0" w:uiPriority="68" w:unhideWhenUsed="0"/>
-    <w:lsdException w:name="Medium Grid 3 Accent 4" w:semiHidden="0" w:uiPriority="69" w:unhideWhenUsed="0"/>
-    <w:lsdException w:name="Dark List Accent 4" w:semiHidden="0" w:uiPriority="70" w:unhideWhenUsed="0"/>
-    <w:lsdException w:name="Colorful Shading Accent 4" w:semiHidden="0" w:uiPriority="71" w:unhideWhenUsed="0"/>
-    <w:lsdException w:name="Colorful List Accent 4" w:semiHidden="0" w:uiPriority="72" w:unhideWhenUsed="0"/>
-    <w:lsdException w:name="Colorful Grid Accent 4" w:semiHidden="0" w:uiPriority="73" w:unhideWhenUsed="0"/>
-    <w:lsdException w:name="Light Shading Accent 5" w:semiHidden="0" w:uiPriority="60" w:unhideWhenUsed="0"/>
-    <w:lsdException w:name="Light List Accent 5" w:semiHidden="0" w:uiPriority="61" w:unhideWhenUsed="0"/>
-    <w:lsdException w:name="Light Grid Accent 5" w:semiHidden="0" w:uiPriority="62" w:unhideWhenUsed="0"/>
-    <w:lsdException w:name="Medium Shading 1 Accent 5" w:semiHidden="0" w:uiPriority="63" w:unhideWhenUsed="0"/>
-    <w:lsdException w:name="Medium Shading 2 Accent 5" w:semiHidden="0" w:uiPriority="64" w:unhideWhenUsed="0"/>
-    <w:lsdException w:name="Medium List 1 Accent 5" w:semiHidden="0" w:uiPriority="65" w:unhideWhenUsed="0"/>
-    <w:lsdException w:name="Medium List 2 Accent 5" w:semiHidden="0" w:uiPriority="66" w:unhideWhenUsed="0"/>
-    <w:lsdException w:name="Medium Grid 1 Accent 5" w:semiHidden="0" w:uiPriority="67" w:unhideWhenUsed="0"/>
-    <w:lsdException w:name="Medium Grid 2 Accent 5" w:semiHidden="0" w:uiPriority="68" w:unhideWhenUsed="0"/>
-    <w:lsdException w:name="Medium Grid 3 Accent 5" w:semiHidden="0" w:uiPriority="69" w:unhideWhenUsed="0"/>
-    <w:lsdException w:name="Dark List Accent 5" w:semiHidden="0" w:uiPriority="70" w:unhideWhenUsed="0"/>
-    <w:lsdException w:name="Colorful Shading Accent 5" w:semiHidden="0" w:uiPriority="71" w:unhideWhenUsed="0"/>
-    <w:lsdException w:name="Colorful List Accent 5" w:semiHidden="0" w:uiPriority="72" w:unhideWhenUsed="0"/>
-    <w:lsdException w:name="Colorful Grid Accent 5" w:semiHidden="0" w:uiPriority="73" w:unhideWhenUsed="0"/>
-    <w:lsdException w:name="Light Shading Accent 6" w:semiHidden="0" w:uiPriority="60" w:unhideWhenUsed="0"/>
-    <w:lsdException w:name="Light List Accent 6" w:semiHidden="0" w:uiPriority="61" w:unhideWhenUsed="0"/>
-    <w:lsdException w:name="Light Grid Accent 6" w:semiHidden="0" w:uiPriority="62" w:unhideWhenUsed="0"/>
-    <w:lsdException w:name="Medium Shading 1 Accent 6" w:semiHidden="0" w:uiPriority="63" w:unhideWhenUsed="0"/>
-    <w:lsdException w:name="Medium Shading 2 Accent 6" w:semiHidden="0" w:uiPriority="64" w:unhideWhenUsed="0"/>
-    <w:lsdException w:name="Medium List 1 Accent 6" w:semiHidden="0" w:uiPriority="65" w:unhideWhenUsed="0"/>
-    <w:lsdException w:name="Medium List 2 Accent 6" w:semiHidden="0" w:uiPriority="66" w:unhideWhenUsed="0"/>
-    <w:lsdException w:name="Medium Grid 1 Accent 6" w:semiHidden="0" w:uiPriority="67" w:unhideWhenUsed="0"/>
-    <w:lsdException w:name="Medium Grid 2 Accent 6" w:semiHidden="0" w:uiPriority="68" w:unhideWhenUsed="0"/>
-    <w:lsdException w:name="Medium Grid 3 Accent 6" w:semiHidden="0" w:uiPriority="69" w:unhideWhenUsed="0"/>
-    <w:lsdException w:name="Dark List Accent 6" w:semiHidden="0" w:uiPriority="70" w:unhideWhenUsed="0"/>
-    <w:lsdException w:name="Colorful Shading Accent 6" w:semiHidden="0" w:uiPriority="71" w:unhideWhenUsed="0"/>
-    <w:lsdException w:name="Colorful List Accent 6" w:semiHidden="0" w:uiPriority="72" w:unhideWhenUsed="0"/>
-    <w:lsdException w:name="Colorful Grid Accent 6" w:semiHidden="0" w:uiPriority="73" w:unhideWhenUsed="0"/>
-    <w:lsdException w:name="Subtle Emphasis" w:semiHidden="0" w:uiPriority="19" w:unhideWhenUsed="0" w:qFormat="1"/>
-    <w:lsdException w:name="Intense Emphasis" w:semiHidden="0" w:uiPriority="21" w:unhideWhenUsed="0" w:qFormat="1"/>
-    <w:lsdException w:name="Subtle Reference" w:semiHidden="0" w:uiPriority="31" w:unhideWhenUsed="0" w:qFormat="1"/>
-    <w:lsdException w:name="Intense Reference" w:semiHidden="0" w:uiPriority="32" w:unhideWhenUsed="0" w:qFormat="1"/>
-    <w:lsdException w:name="Book Title" w:semiHidden="0" w:uiPriority="33" w:unhideWhenUsed="0" w:qFormat="1"/>
-    <w:lsdException w:name="Bibliography" w:uiPriority="37"/>
-    <w:lsdException w:name="TOC Heading" w:uiPriority="39" w:qFormat="1"/>
-  </w:latentStyles>
-  <w:style w:type="paragraph" w:default="1" w:styleId="Normal">
-    <w:name w:val="Normal"/>
-    <w:qFormat/>
-  </w:style>
-  <w:style w:type="character" w:default="1" w:styleId="DefaultParagraphFont">
-    <w:name w:val="Default Paragraph Font"/>
-    <w:uiPriority w:val="1"/>
-    <w:semiHidden/>
-    <w:unhideWhenUsed/>
-  </w:style>
-  <w:style w:type="table" w:default="1" w:styleId="TableNormal">
-    <w:name w:val="Normal Table"/>
-    <w:uiPriority w:val="99"/>
-    <w:semiHidden/>
-    <w:unhideWhenUsed/>
-    <w:tblPr>
-      <w:tblInd w:w="0" w:type="dxa"/>
-      <w:tblCellMar>
-        <w:top w:w="0" w:type="dxa"/>
-        <w:left w:w="108" w:type="dxa"/>
-        <w:bottom w:w="0" w:type="dxa"/>
-        <w:right w:w="108" w:type="dxa"/>
-      </w:tblCellMar>
-    </w:tblPr>
-  </w:style>
-  <w:style w:type="numbering" w:default="1" w:styleId="NoList">
-    <w:name w:val="No List"/>
-    <w:uiPriority w:val="99"/>
-    <w:semiHidden/>
-    <w:unhideWhenUsed/>
-  </w:style>
-  <w:style w:type="paragraph" w:styleId="BalloonText">
-    <w:name w:val="Balloon Text"/>
-    <w:basedOn w:val="Normal"/>
-    <w:link w:val="BalloonTextChar"/>
-    <w:uiPriority w:val="99"/>
-    <w:semiHidden/>
-    <w:unhideWhenUsed/>
-    <w:rsid w:val="00CD62E6"/>
-    <w:pPr>
-      <w:spacing w:after="0" w:line="240" w:lineRule="auto"/>
-    </w:pPr>
-    <w:rPr>
-      <w:rFonts w:ascii="Tahoma" w:hAnsi="Tahoma" w:cs="Tahoma"/>
-      <w:sz w:val="16"/>
-      <w:szCs w:val="16"/>
-    </w:rPr>
-  </w:style>
-  <w:style w:type="character" w:customStyle="1" w:styleId="BalloonTextChar">
-    <w:name w:val="Balloon Text Char"/>
-    <w:basedOn w:val="DefaultParagraphFont"/>
-    <w:link w:val="BalloonText"/>
-    <w:uiPriority w:val="99"/>
-    <w:semiHidden/>
-    <w:rsid w:val="00CD62E6"/>
-    <w:rPr>
-      <w:rFonts w:ascii="Tahoma" w:hAnsi="Tahoma" w:cs="Tahoma"/>
-      <w:sz w:val="16"/>
-      <w:szCs w:val="16"/>
-    </w:rPr>
-  </w:style>
-  <w:style w:type="paragraph" w:styleId="ListParagraph">
-    <w:name w:val="List Paragraph"/>
-    <w:basedOn w:val="Normal"/>
-    <w:uiPriority w:val="34"/>
-    <w:qFormat/>
-    <w:rsid w:val="00CD62E6"/>
-    <w:pPr>
-      <w:ind w:left="720"/>
-      <w:contextualSpacing/>
-    </w:pPr>
-  </w:style>
-  <w:style w:type="character" w:styleId="Hyperlink">
-    <w:name w:val="Hyperlink"/>
-    <w:basedOn w:val="DefaultParagraphFont"/>
-    <w:uiPriority w:val="99"/>
-    <w:unhideWhenUsed/>
-    <w:rsid w:val="00490A65"/>
-    <w:rPr>
-      <w:color w:val="0563C1"/>
-      <w:u w:val="single"/>
-    </w:rPr>
-  </w:style>
-  <w:style w:type="character" w:styleId="Emphasis">
-    <w:name w:val="Emphasis"/>
-    <w:basedOn w:val="DefaultParagraphFont"/>
-    <w:uiPriority w:val="20"/>
-    <w:qFormat/>
-    <w:rsid w:val="000C73DE"/>
-    <w:rPr>
-      <w:i/>
-      <w:iCs/>
-    </w:rPr>
-  </w:style>
-</w:styles>
-</file>
-
-<file path=word/stylesWithEffects.xml><?xml version="1.0" encoding="utf-8"?>
-<w:styles xmlns:wpc="http://schemas.microsoft.com/office/word/2010/wordprocessingCanvas" xmlns:mc="http://schemas.openxmlformats.org/markup-compatibility/2006" xmlns:o="urn:schemas-microsoft-com:office:office" xmlns:r="http://schemas.openxmlformats.org/officeDocument/2006/relationships" xmlns:m="http://schemas.openxmlformats.org/officeDocument/2006/math" xmlns:v="urn:schemas-microsoft-com:vml" xmlns:wp14="http://schemas.microsoft.com/office/word/2010/wordprocessingDrawing" xmlns:wp="http://schemas.openxmlformats.org/drawingml/2006/wordprocessingDrawing" xmlns:w10="urn:schemas-microsoft-com:office:word" xmlns:w="http://schemas.openxmlformats.org/wordprocessingml/2006/main" xmlns:w14="http://schemas.microsoft.com/office/word/2010/wordml" xmlns:wpg="http://schemas.microsoft.com/office/word/2010/wordprocessingGroup" xmlns:wpi="http://schemas.microsoft.com/office/word/2010/wordprocessingInk" xmlns:wne="http://schemas.microsoft.com/office/word/2006/wordml" xmlns:wps="http://schemas.microsoft.com/office/word/2010/wordprocessingShape" mc:Ignorable="w14 wp14">
-  <w:docDefaults>
-    <w:rPrDefault>
-      <w:rPr>
-        <w:rFonts w:asciiTheme="minorHAnsi" w:eastAsiaTheme="minorHAnsi" w:hAnsiTheme="minorHAnsi" w:cstheme="minorBidi"/>
-        <w:sz w:val="22"/>
-        <w:szCs w:val="22"/>
-        <w:lang w:val="bg-BG" w:eastAsia="en-US" w:bidi="ar-SA"/>
-      </w:rPr>
-    </w:rPrDefault>
-    <w:pPrDefault>
-      <w:pPr>
-        <w:spacing w:after="200" w:line="276" w:lineRule="auto"/>
-      </w:pPr>
-    </w:pPrDefault>
-  </w:docDefaults>
-  <w:latentStyles w:defLockedState="0" w:defUIPriority="99" w:defSemiHidden="1" w:defUnhideWhenUsed="1" w:defQFormat="0" w:count="267">
-    <w:lsdException w:name="Normal" w:semiHidden="0" w:uiPriority="0" w:unhideWhenUsed="0" w:qFormat="1"/>
-    <w:lsdException w:name="heading 1" w:semiHidden="0" w:uiPriority="9" w:unhideWhenUsed="0" w:qFormat="1"/>
-    <w:lsdException w:name="heading 2" w:uiPriority="9" w:qFormat="1"/>
-    <w:lsdException w:name="heading 3" w:uiPriority="9" w:qFormat="1"/>
-    <w:lsdException w:name="heading 4" w:uiPriority="9" w:qFormat="1"/>
-    <w:lsdException w:name="heading 5" w:uiPriority="9" w:qFormat="1"/>
-    <w:lsdException w:name="heading 6" w:uiPriority="9" w:qFormat="1"/>
-    <w:lsdException w:name="heading 7" w:uiPriority="9" w:qFormat="1"/>
-    <w:lsdException w:name="heading 8" w:uiPriority="9" w:qFormat="1"/>
-    <w:lsdException w:name="heading 9" w:uiPriority="9" w:qFormat="1"/>
-    <w:lsdException w:name="toc 1" w:uiPriority="39"/>
-    <w:lsdException w:name="toc 2" w:uiPriority="39"/>
-    <w:lsdException w:name="toc 3" w:uiPriority="39"/>
-    <w:lsdException w:name="toc 4" w:uiPriority="39"/>
-    <w:lsdException w:name="toc 5" w:uiPriority="39"/>
-    <w:lsdException w:name="toc 6" w:uiPriority="39"/>
-    <w:lsdException w:name="toc 7" w:uiPriority="39"/>
-    <w:lsdException w:name="toc 8" w:uiPriority="39"/>
-    <w:lsdException w:name="toc 9" w:uiPriority="39"/>
-    <w:lsdException w:name="caption" w:uiPriority="35" w:qFormat="1"/>
-    <w:lsdException w:name="Title" w:semiHidden="0" w:uiPriority="10" w:unhideWhenUsed="0" w:qFormat="1"/>
-    <w:lsdException w:name="Default Paragraph Font" w:uiPriority="1"/>
-    <w:lsdException w:name="Subtitle" w:semiHidden="0" w:uiPriority="11" w:unhideWhenUsed="0" w:qFormat="1"/>
-    <w:lsdException w:name="Strong" w:semiHidden="0" w:uiPriority="22" w:unhideWhenUsed="0" w:qFormat="1"/>
-    <w:lsdException w:name="Emphasis" w:semiHidden="0" w:uiPriority="20" w:unhideWhenUsed="0" w:qFormat="1"/>
-    <w:lsdException w:name="Table Grid" w:semiHidden="0" w:uiPriority="59" w:unhideWhenUsed="0"/>
-    <w:lsdException w:name="Placeholder Text" w:unhideWhenUsed="0"/>
-    <w:lsdException w:name="No Spacing" w:semiHidden="0" w:uiPriority="1" w:unhideWhenUsed="0" w:qFormat="1"/>
-    <w:lsdException w:name="Light Shading" w:semiHidden="0" w:uiPriority="60" w:unhideWhenUsed="0"/>
-    <w:lsdException w:name="Light List" w:semiHidden="0" w:uiPriority="61" w:unhideWhenUsed="0"/>
-    <w:lsdException w:name="Light Grid" w:semiHidden="0" w:uiPriority="62" w:unhideWhenUsed="0"/>
-    <w:lsdException w:name="Medium Shading 1" w:semiHidden="0" w:uiPriority="63" w:unhideWhenUsed="0"/>
-    <w:lsdException w:name="Medium Shading 2" w:semiHidden="0" w:uiPriority="64" w:unhideWhenUsed="0"/>
-    <w:lsdException w:name="Medium List 1" w:semiHidden="0" w:uiPriority="65" w:unhideWhenUsed="0"/>
-    <w:lsdException w:name="Medium List 2" w:semiHidden="0" w:uiPriority="66" w:unhideWhenUsed="0"/>
-    <w:lsdException w:name="Medium Grid 1" w:semiHidden="0" w:uiPriority="67" w:unhideWhenUsed="0"/>
-    <w:lsdException w:name="Medium Grid 2" w:semiHidden="0" w:uiPriority="68" w:unhideWhenUsed="0"/>
-    <w:lsdException w:name="Medium Grid 3" w:semiHidden="0" w:uiPriority="69" w:unhideWhenUsed="0"/>
-    <w:lsdException w:name="Dark List" w:semiHidden="0" w:uiPriority="70" w:unhideWhenUsed="0"/>
-    <w:lsdException w:name="Colorful Shading" w:semiHidden="0" w:uiPriority="71" w:unhideWhenUsed="0"/>
-    <w:lsdException w:name="Colorful List" w:semiHidden="0" w:uiPriority="72" w:unhideWhenUsed="0"/>
-    <w:lsdException w:name="Colorful Grid" w:semiHidden="0" w:uiPriority="73" w:unhideWhenUsed="0"/>
-    <w:lsdException w:name="Light Shading Accent 1" w:semiHidden="0" w:uiPriority="60" w:unhideWhenUsed="0"/>
-    <w:lsdException w:name="Light List Accent 1" w:semiHidden="0" w:uiPriority="61" w:unhideWhenUsed="0"/>
-    <w:lsdException w:name="Light Grid Accent 1" w:semiHidden="0" w:uiPriority="62" w:unhideWhenUsed="0"/>
-    <w:lsdException w:name="Medium Shading 1 Accent 1" w:semiHidden="0" w:uiPriority="63" w:unhideWhenUsed="0"/>
-    <w:lsdException w:name="Medium Shading 2 Accent 1" w:semiHidden="0" w:uiPriority="64" w:unhideWhenUsed="0"/>
-    <w:lsdException w:name="Medium List 1 Accent 1" w:semiHidden="0" w:uiPriority="65" w:unhideWhenUsed="0"/>
-    <w:lsdException w:name="Revision" w:unhideWhenUsed="0"/>
-    <w:lsdException w:name="List Paragraph" w:semiHidden="0" w:uiPriority="34" w:unhideWhenUsed="0" w:qFormat="1"/>
-    <w:lsdException w:name="Quote" w:semiHidden="0" w:uiPriority="29" w:unhideWhenUsed="0" w:qFormat="1"/>
-    <w:lsdException w:name="Intense Quote" w:semiHidden="0" w:uiPriority="30" w:unhideWhenUsed="0" w:qFormat="1"/>
-    <w:lsdException w:name="Medium List 2 Accent 1" w:semiHidden="0" w:uiPriority="66" w:unhideWhenUsed="0"/>
-    <w:lsdException w:name="Medium Grid 1 Accent 1" w:semiHidden="0" w:uiPriority="67" w:unhideWhenUsed="0"/>
-    <w:lsdException w:name="Medium Grid 2 Accent 1" w:semiHidden="0" w:uiPriority="68" w:unhideWhenUsed="0"/>
-    <w:lsdException w:name="Medium Grid 3 Accent 1" w:semiHidden="0" w:uiPriority="69" w:unhideWhenUsed="0"/>
-    <w:lsdException w:name="Dark List Accent 1" w:semiHidden="0" w:uiPriority="70" w:unhideWhenUsed="0"/>
-    <w:lsdException w:name="Colorful Shading Accent 1" w:semiHidden="0" w:uiPriority="71" w:unhideWhenUsed="0"/>
-    <w:lsdException w:name="Colorful List Accent 1" w:semiHidden="0" w:uiPriority="72" w:unhideWhenUsed="0"/>
-    <w:lsdException w:name="Colorful Grid Accent 1" w:semiHidden="0" w:uiPriority="73" w:unhideWhenUsed="0"/>
-    <w:lsdException w:name="Light Shading Accent 2" w:semiHidden="0" w:uiPriority="60" w:unhideWhenUsed="0"/>
-    <w:lsdException w:name="Light List Accent 2" w:semiHidden="0" w:uiPriority="61" w:unhideWhenUsed="0"/>
-    <w:lsdException w:name="Light Grid Accent 2" w:semiHidden="0" w:uiPriority="62" w:unhideWhenUsed="0"/>
-    <w:lsdException w:name="Medium Shading 1 Accent 2" w:semiHidden="0" w:uiPriority="63" w:unhideWhenUsed="0"/>
-    <w:lsdException w:name="Medium Shading 2 Accent 2" w:semiHidden="0" w:uiPriority="64" w:unhideWhenUsed="0"/>
-    <w:lsdException w:name="Medium List 1 Accent 2" w:semiHidden="0" w:uiPriority="65" w:unhideWhenUsed="0"/>
-    <w:lsdException w:name="Medium List 2 Accent 2" w:semiHidden="0" w:uiPriority="66" w:unhideWhenUsed="0"/>
-    <w:lsdException w:name="Medium Grid 1 Accent 2" w:semiHidden="0" w:uiPriority="67" w:unhideWhenUsed="0"/>
-    <w:lsdException w:name="Medium Grid 2 Accent 2" w:semiHidden="0" w:uiPriority="68" w:unhideWhenUsed="0"/>
-    <w:lsdException w:name="Medium Grid 3 Accent 2" w:semiHidden="0" w:uiPriority="69" w:unhideWhenUsed="0"/>
-    <w:lsdException w:name="Dark List Accent 2" w:semiHidden="0" w:uiPriority="70" w:unhideWhenUsed="0"/>
-    <w:lsdException w:name="Colorful Shading Accent 2" w:semiHidden="0" w:uiPriority="71" w:unhideWhenUsed="0"/>
-    <w:lsdException w:name="Colorful List Accent 2" w:semiHidden="0" w:uiPriority="72" w:unhideWhenUsed="0"/>
-    <w:lsdException w:name="Colorful Grid Accent 2" w:semiHidden="0" w:uiPriority="73" w:unhideWhenUsed="0"/>
-    <w:lsdException w:name="Light Shading Accent 3" w:semiHidden="0" w:uiPriority="60" w:unhideWhenUsed="0"/>
-    <w:lsdException w:name="Light List Accent 3" w:semiHidden="0" w:uiPriority="61" w:unhideWhenUsed="0"/>
-    <w:lsdException w:name="Light Grid Accent 3" w:semiHidden="0" w:uiPriority="62" w:unhideWhenUsed="0"/>
-    <w:lsdException w:name="Medium Shading 1 Accent 3" w:semiHidden="0" w:uiPriority="63" w:unhideWhenUsed="0"/>
-    <w:lsdException w:name="Medium Shading 2 Accent 3" w:semiHidden="0" w:uiPriority="64" w:unhideWhenUsed="0"/>
-    <w:lsdException w:name="Medium List 1 Accent 3" w:semiHidden="0" w:uiPriority="65" w:unhideWhenUsed="0"/>
-    <w:lsdException w:name="Medium List 2 Accent 3" w:semiHidden="0" w:uiPriority="66" w:unhideWhenUsed="0"/>
-    <w:lsdException w:name="Medium Grid 1 Accent 3" w:semiHidden="0" w:uiPriority="67" w:unhideWhenUsed="0"/>
-    <w:lsdException w:name="Medium Grid 2 Accent 3" w:semiHidden="0" w:uiPriority="68" w:unhideWhenUsed="0"/>
-    <w:lsdException w:name="Medium Grid 3 Accent 3" w:semiHidden="0" w:uiPriority="69" w:unhideWhenUsed="0"/>
-    <w:lsdException w:name="Dark List Accent 3" w:semiHidden="0" w:uiPriority="70" w:unhideWhenUsed="0"/>
-    <w:lsdException w:name="Colorful Shading Accent 3" w:semiHidden="0" w:uiPriority="71" w:unhideWhenUsed="0"/>
-    <w:lsdException w:name="Colorful List Accent 3" w:semiHidden="0" w:uiPriority="72" w:unhideWhenUsed="0"/>
-    <w:lsdException w:name="Colorful Grid Accent 3" w:semiHidden="0" w:uiPriority="73" w:unhideWhenUsed="0"/>
-    <w:lsdException w:name="Light Shading Accent 4" w:semiHidden="0" w:uiPriority="60" w:unhideWhenUsed="0"/>
-    <w:lsdException w:name="Light List Accent 4" w:semiHidden="0" w:uiPriority="61" w:unhideWhenUsed="0"/>
-    <w:lsdException w:name="Light Grid Accent 4" w:semiHidden="0" w:uiPriority="62" w:unhideWhenUsed="0"/>
-    <w:lsdException w:name="Medium Shading 1 Accent 4" w:semiHidden="0" w:uiPriority="63" w:unhideWhenUsed="0"/>
-    <w:lsdException w:name="Medium Shading 2 Accent 4" w:semiHidden="0" w:uiPriority="64" w:unhideWhenUsed="0"/>
-    <w:lsdException w:name="Medium List 1 Accent 4" w:semiHidden="0" w:uiPriority="65" w:unhideWhenUsed="0"/>
-    <w:lsdException w:name="Medium List 2 Accent 4" w:semiHidden="0" w:uiPriority="66" w:unhideWhenUsed="0"/>
-    <w:lsdException w:name="Medium Grid 1 Accent 4" w:semiHidden="0" w:uiPriority="67" w:unhideWhenUsed="0"/>
-    <w:lsdException w:name="Medium Grid 2 Accent 4" w:semiHidden="0" w:uiPriority="68" w:unhideWhenUsed="0"/>
-    <w:lsdException w:name="Medium Grid 3 Accent 4" w:semiHidden="0" w:uiPriority="69" w:unhideWhenUsed="0"/>
-    <w:lsdException w:name="Dark List Accent 4" w:semiHidden="0" w:uiPriority="70" w:unhideWhenUsed="0"/>
-    <w:lsdException w:name="Colorful Shading Accent 4" w:semiHidden="0" w:uiPriority="71" w:unhideWhenUsed="0"/>
-    <w:lsdException w:name="Colorful List Accent 4" w:semiHidden="0" w:uiPriority="72" w:unhideWhenUsed="0"/>
-    <w:lsdException w:name="Colorful Grid Accent 4" w:semiHidden="0" w:uiPriority="73" w:unhideWhenUsed="0"/>
-    <w:lsdException w:name="Light Shading Accent 5" w:semiHidden="0" w:uiPriority="60" w:unhideWhenUsed="0"/>
-    <w:lsdException w:name="Light List Accent 5" w:semiHidden="0" w:uiPriority="61" w:unhideWhenUsed="0"/>
-    <w:lsdException w:name="Light Grid Accent 5" w:semiHidden="0" w:uiPriority="62" w:unhideWhenUsed="0"/>
-    <w:lsdException w:name="Medium Shading 1 Accent 5" w:semiHidden="0" w:uiPriority="63" w:unhideWhenUsed="0"/>
-    <w:lsdException w:name="Medium Shading 2 Accent 5" w:semiHidden="0" w:uiPriority="64" w:unhideWhenUsed="0"/>
-    <w:lsdException w:name="Medium List 1 Accent 5" w:semiHidden="0" w:uiPriority="65" w:unhideWhenUsed="0"/>
-    <w:lsdException w:name="Medium List 2 Accent 5" w:semiHidden="0" w:uiPriority="66" w:unhideWhenUsed="0"/>
-    <w:lsdException w:name="Medium Grid 1 Accent 5" w:semiHidden="0" w:uiPriority="67" w:unhideWhenUsed="0"/>
-    <w:lsdException w:name="Medium Grid 2 Accent 5" w:semiHidden="0" w:uiPriority="68" w:unhideWhenUsed="0"/>
-    <w:lsdException w:name="Medium Grid 3 Accent 5" w:semiHidden="0" w:uiPriority="69" w:unhideWhenUsed="0"/>
-    <w:lsdException w:name="Dark List Accent 5" w:semiHidden="0" w:uiPriority="70" w:unhideWhenUsed="0"/>
-    <w:lsdException w:name="Colorful Shading Accent 5" w:semiHidden="0" w:uiPriority="71" w:unhideWhenUsed="0"/>
-    <w:lsdException w:name="Colorful List Accent 5" w:semiHidden="0" w:uiPriority="72" w:unhideWhenUsed="0"/>
-    <w:lsdException w:name="Colorful Grid Accent 5" w:semiHidden="0" w:uiPriority="73" w:unhideWhenUsed="0"/>
-    <w:lsdException w:name="Light Shading Accent 6" w:semiHidden="0" w:uiPriority="60" w:unhideWhenUsed="0"/>
-    <w:lsdException w:name="Light List Accent 6" w:semiHidden="0" w:uiPriority="61" w:unhideWhenUsed="0"/>
-    <w:lsdException w:name="Light Grid Accent 6" w:semiHidden="0" w:uiPriority="62" w:unhideWhenUsed="0"/>
-    <w:lsdException w:name="Medium Shading 1 Accent 6" w:semiHidden="0" w:uiPriority="63" w:unhideWhenUsed="0"/>
-    <w:lsdException w:name="Medium Shading 2 Accent 6" w:semiHidden="0" w:uiPriority="64" w:unhideWhenUsed="0"/>
-    <w:lsdException w:name="Medium List 1 Accent 6" w:semiHidden="0" w:uiPriority="65" w:unhideWhenUsed="0"/>
-    <w:lsdException w:name="Medium List 2 Accent 6" w:semiHidden="0" w:uiPriority="66" w:unhideWhenUsed="0"/>
-    <w:lsdException w:name="Medium Grid 1 Accent 6" w:semiHidden="0" w:uiPriority="67" w:unhideWhenUsed="0"/>
-    <w:lsdException w:name="Medium Grid 2 Accent 6" w:semiHidden="0" w:uiPriority="68" w:unhideWhenUsed="0"/>
-    <w:lsdException w:name="Medium Grid 3 Accent 6" w:semiHidden="0" w:uiPriority="69" w:unhideWhenUsed="0"/>
-    <w:lsdException w:name="Dark List Accent 6" w:semiHidden="0" w:uiPriority="70" w:unhideWhenUsed="0"/>
-    <w:lsdException w:name="Colorful Shading Accent 6" w:semiHidden="0" w:uiPriority="71" w:unhideWhenUsed="0"/>
-    <w:lsdException w:name="Colorful List Accent 6" w:semiHidden="0" w:uiPriority="72" w:unhideWhenUsed="0"/>
-    <w:lsdException w:name="Colorful Grid Accent 6" w:semiHidden="0" w:uiPriority="73" w:unhideWhenUsed="0"/>
-    <w:lsdException w:name="Subtle Emphasis" w:semiHidden="0" w:uiPriority="19" w:unhideWhenUsed="0" w:qFormat="1"/>
-    <w:lsdException w:name="Intense Emphasis" w:semiHidden="0" w:uiPriority="21" w:unhideWhenUsed="0" w:qFormat="1"/>
-    <w:lsdException w:name="Subtle Reference" w:semiHidden="0" w:uiPriority="31" w:unhideWhenUsed="0" w:qFormat="1"/>
-    <w:lsdException w:name="Intense Reference" w:semiHidden="0" w:uiPriority="32" w:unhideWhenUsed="0" w:qFormat="1"/>
-    <w:lsdException w:name="Book Title" w:semiHidden="0" w:uiPriority="33" w:unhideWhenUsed="0" w:qFormat="1"/>
-    <w:lsdException w:name="Bibliography" w:uiPriority="37"/>
-    <w:lsdException w:name="TOC Heading" w:uiPriority="39" w:qFormat="1"/>
+  <w:latentStyles w:defLockedState="0" w:defUIPriority="99" w:defSemiHidden="0" w:defUnhideWhenUsed="0" w:defQFormat="0" w:count="371">
+    <w:lsdException w:name="Normal" w:uiPriority="0" w:qFormat="1"/>
+    <w:lsdException w:name="heading 1" w:uiPriority="9" w:qFormat="1"/>
+    <w:lsdException w:name="heading 2" w:semiHidden="1" w:uiPriority="9" w:unhideWhenUsed="1" w:qFormat="1"/>
+    <w:lsdException w:name="heading 3" w:semiHidden="1" w:uiPriority="9" w:unhideWhenUsed="1" w:qFormat="1"/>
+    <w:lsdException w:name="heading 4" w:semiHidden="1" w:uiPriority="9" w:unhideWhenUsed="1" w:qFormat="1"/>
+    <w:lsdException w:name="heading 5" w:semiHidden="1" w:uiPriority="9" w:unhideWhenUsed="1" w:qFormat="1"/>
+    <w:lsdException w:name="heading 6" w:semiHidden="1" w:uiPriority="9" w:unhideWhenUsed="1" w:qFormat="1"/>
+    <w:lsdException w:name="heading 7" w:semiHidden="1" w:uiPriority="9" w:unhideWhenUsed="1" w:qFormat="1"/>
+    <w:lsdException w:name="heading 8" w:semiHidden="1" w:uiPriority="9" w:unhideWhenUsed="1" w:qFormat="1"/>
+    <w:lsdException w:name="heading 9" w:semiHidden="1" w:uiPriority="9" w:unhideWhenUsed="1" w:qFormat="1"/>
+    <w:lsdException w:name="index 1" w:semiHidden="1" w:unhideWhenUsed="1"/>
+    <w:lsdException w:name="index 2" w:semiHidden="1" w:unhideWhenUsed="1"/>
+    <w:lsdException w:name="index 3" w:semiHidden="1" w:unhideWhenUsed="1"/>
+    <w:lsdException w:name="index 4" w:semiHidden="1" w:unhideWhenUsed="1"/>
+    <w:lsdException w:name="index 5" w:semiHidden="1" w:unhideWhenUsed="1"/>
+    <w:lsdException w:name="index 6" w:semiHidden="1" w:unhideWhenUsed="1"/>
+    <w:lsdException w:name="index 7" w:semiHidden="1" w:unhideWhenUsed="1"/>
+    <w:lsdException w:name="index 8" w:semiHidden="1" w:unhideWhenUsed="1"/>
+    <w:lsdException w:name="index 9" w:semiHidden="1" w:unhideWhenUsed="1"/>
+    <w:lsdException w:name="toc 1" w:semiHidden="1" w:uiPriority="39" w:unhideWhenUsed="1"/>
+    <w:lsdException w:name="toc 2" w:semiHidden="1" w:uiPriority="39" w:unhideWhenUsed="1"/>
+    <w:lsdException w:name="toc 3" w:semiHidden="1" w:uiPriority="39" w:unhideWhenUsed="1"/>
+    <w:lsdException w:name="toc 4" w:semiHidden="1" w:uiPriority="39" w:unhideWhenUsed="1"/>
+    <w:lsdException w:name="toc 5" w:semiHidden="1" w:uiPriority="39" w:unhideWhenUsed="1"/>
+    <w:lsdException w:name="toc 6" w:semiHidden="1" w:uiPriority="39" w:unhideWhenUsed="1"/>
+    <w:lsdException w:name="toc 7" w:semiHidden="1" w:uiPriority="39" w:unhideWhenUsed="1"/>
+    <w:lsdException w:name="toc 8" w:semiHidden="1" w:uiPriority="39" w:unhideWhenUsed="1"/>
+    <w:lsdException w:name="toc 9" w:semiHidden="1" w:uiPriority="39" w:unhideWhenUsed="1"/>
+    <w:lsdException w:name="Normal Indent" w:semiHidden="1" w:unhideWhenUsed="1"/>
+    <w:lsdException w:name="footnote text" w:semiHidden="1" w:unhideWhenUsed="1"/>
+    <w:lsdException w:name="annotation text" w:semiHidden="1" w:unhideWhenUsed="1"/>
+    <w:lsdException w:name="header" w:semiHidden="1" w:unhideWhenUsed="1"/>
+    <w:lsdException w:name="footer" w:semiHidden="1" w:unhideWhenUsed="1"/>
+    <w:lsdException w:name="index heading" w:semiHidden="1" w:unhideWhenUsed="1"/>
+    <w:lsdException w:name="caption" w:semiHidden="1" w:uiPriority="35" w:unhideWhenUsed="1" w:qFormat="1"/>
+    <w:lsdException w:name="table of figures" w:semiHidden="1" w:unhideWhenUsed="1"/>
+    <w:lsdException w:name="envelope address" w:semiHidden="1" w:unhideWhenUsed="1"/>
+    <w:lsdException w:name="envelope return" w:semiHidden="1" w:unhideWhenUsed="1"/>
+    <w:lsdException w:name="footnote reference" w:semiHidden="1" w:unhideWhenUsed="1"/>
+    <w:lsdException w:name="annotation reference" w:semiHidden="1" w:unhideWhenUsed="1"/>
+    <w:lsdException w:name="line number" w:semiHidden="1" w:unhideWhenUsed="1"/>
+    <w:lsdException w:name="page number" w:semiHidden="1" w:unhideWhenUsed="1"/>
+    <w:lsdException w:name="endnote reference" w:semiHidden="1" w:unhideWhenUsed="1"/>
+    <w:lsdException w:name="endnote text" w:semiHidden="1" w:unhideWhenUsed="1"/>
+    <w:lsdException w:name="table of authorities" w:semiHidden="1" w:unhideWhenUsed="1"/>
+    <w:lsdException w:name="macro" w:semiHidden="1" w:unhideWhenUsed="1"/>
+    <w:lsdException w:name="toa heading" w:semiHidden="1" w:unhideWhenUsed="1"/>
+    <w:lsdException w:name="List" w:semiHidden="1" w:unhideWhenUsed="1"/>
+    <w:lsdException w:name="List Bullet" w:semiHidden="1" w:unhideWhenUsed="1"/>
+    <w:lsdException w:name="List Number" w:semiHidden="1" w:unhideWhenUsed="1"/>
+    <w:lsdException w:name="List 2" w:semiHidden="1" w:unhideWhenUsed="1"/>
+    <w:lsdException w:name="List 3" w:semiHidden="1" w:unhideWhenUsed="1"/>
+    <w:lsdException w:name="List 4" w:semiHidden="1" w:unhideWhenUsed="1"/>
+    <w:lsdException w:name="List 5" w:semiHidden="1" w:unhideWhenUsed="1"/>
+    <w:lsdException w:name="List Bullet 2" w:semiHidden="1" w:unhideWhenUsed="1"/>
+    <w:lsdException w:name="List Bullet 3" w:semiHidden="1" w:unhideWhenUsed="1"/>
+    <w:lsdException w:name="List Bullet 4" w:semiHidden="1" w:unhideWhenUsed="1"/>
+    <w:lsdException w:name="List Bullet 5" w:semiHidden="1" w:unhideWhenUsed="1"/>
+    <w:lsdException w:name="List Number 2" w:semiHidden="1" w:unhideWhenUsed="1"/>
+    <w:lsdException w:name="List Number 3" w:semiHidden="1" w:unhideWhenUsed="1"/>
+    <w:lsdException w:name="List Number 4" w:semiHidden="1" w:unhideWhenUsed="1"/>
+    <w:lsdException w:name="List Number 5" w:semiHidden="1" w:unhideWhenUsed="1"/>
+    <w:lsdException w:name="Title" w:uiPriority="10" w:qFormat="1"/>
+    <w:lsdException w:name="Closing" w:semiHidden="1" w:unhideWhenUsed="1"/>
+    <w:lsdException w:name="Signature" w:semiHidden="1" w:unhideWhenUsed="1"/>
+    <w:lsdException w:name="Default Paragraph Font" w:semiHidden="1" w:uiPriority="1" w:unhideWhenUsed="1"/>
+    <w:lsdException w:name="Body Text" w:semiHidden="1" w:unhideWhenUsed="1"/>
+    <w:lsdException w:name="Body Text Indent" w:semiHidden="1" w:unhideWhenUsed="1"/>
+    <w:lsdException w:name="List Continue" w:semiHidden="1" w:unhideWhenUsed="1"/>
+    <w:lsdException w:name="List Continue 2" w:semiHidden="1" w:unhideWhenUsed="1"/>
+    <w:lsdException w:name="List Continue 3" w:semiHidden="1" w:unhideWhenUsed="1"/>
+    <w:lsdException w:name="List Continue 4" w:semiHidden="1" w:unhideWhenUsed="1"/>
+    <w:lsdException w:name="List Continue 5" w:semiHidden="1" w:unhideWhenUsed="1"/>
+    <w:lsdException w:name="Message Header" w:semiHidden="1" w:unhideWhenUsed="1"/>
+    <w:lsdException w:name="Subtitle" w:uiPriority="11" w:qFormat="1"/>
+    <w:lsdException w:name="Salutation" w:semiHidden="1" w:unhideWhenUsed="1"/>
+    <w:lsdException w:name="Date" w:semiHidden="1" w:unhideWhenUsed="1"/>
+    <w:lsdException w:name="Body Text First Indent" w:semiHidden="1" w:unhideWhenUsed="1"/>
+    <w:lsdException w:name="Body Text First Indent 2" w:semiHidden="1" w:unhideWhenUsed="1"/>
+    <w:lsdException w:name="Note Heading" w:semiHidden="1" w:unhideWhenUsed="1"/>
+    <w:lsdException w:name="Body Text 2" w:semiHidden="1" w:unhideWhenUsed="1"/>
+    <w:lsdException w:name="Body Text 3" w:semiHidden="1" w:unhideWhenUsed="1"/>
+    <w:lsdException w:name="Body Text Indent 2" w:semiHidden="1" w:unhideWhenUsed="1"/>
+    <w:lsdException w:name="Body Text Indent 3" w:semiHidden="1" w:unhideWhenUsed="1"/>
+    <w:lsdException w:name="Block Text" w:semiHidden="1" w:unhideWhenUsed="1"/>
+    <w:lsdException w:name="Hyperlink" w:semiHidden="1" w:unhideWhenUsed="1"/>
+    <w:lsdException w:name="FollowedHyperlink" w:semiHidden="1" w:unhideWhenUsed="1"/>
+    <w:lsdException w:name="Strong" w:uiPriority="22" w:qFormat="1"/>
+    <w:lsdException w:name="Emphasis" w:uiPriority="20" w:qFormat="1"/>
+    <w:lsdException w:name="Document Map" w:semiHidden="1" w:unhideWhenUsed="1"/>
+    <w:lsdException w:name="Plain Text" w:semiHidden="1" w:unhideWhenUsed="1"/>
+    <w:lsdException w:name="E-mail Signature" w:semiHidden="1" w:unhideWhenUsed="1"/>
+    <w:lsdException w:name="HTML Top of Form" w:semiHidden="1" w:unhideWhenUsed="1"/>
+    <w:lsdException w:name="HTML Bottom of Form" w:semiHidden="1" w:unhideWhenUsed="1"/>
+    <w:lsdException w:name="Normal (Web)" w:semiHidden="1" w:unhideWhenUsed="1"/>
+    <w:lsdException w:name="HTML Acronym" w:semiHidden="1" w:unhideWhenUsed="1"/>
+    <w:lsdException w:name="HTML Address" w:semiHidden="1" w:unhideWhenUsed="1"/>
+    <w:lsdException w:name="HTML Cite" w:semiHidden="1" w:unhideWhenUsed="1"/>
+    <w:lsdException w:name="HTML Code" w:semiHidden="1" w:unhideWhenUsed="1"/>
+    <w:lsdException w:name="HTML Definition" w:semiHidden="1" w:unhideWhenUsed="1"/>
+    <w:lsdException w:name="HTML Keyboard" w:semiHidden="1" w:unhideWhenUsed="1"/>
+    <w:lsdException w:name="HTML Preformatted" w:semiHidden="1" w:unhideWhenUsed="1"/>
+    <w:lsdException w:name="HTML Sample" w:semiHidden="1" w:unhideWhenUsed="1"/>
+    <w:lsdException w:name="HTML Typewriter" w:semiHidden="1" w:unhideWhenUsed="1"/>
+    <w:lsdException w:name="HTML Variable" w:semiHidden="1" w:unhideWhenUsed="1"/>
+    <w:lsdException w:name="Normal Table" w:semiHidden="1" w:unhideWhenUsed="1"/>
+    <w:lsdException w:name="annotation subject" w:semiHidden="1" w:unhideWhenUsed="1"/>
+    <w:lsdException w:name="No List" w:semiHidden="1" w:unhideWhenUsed="1"/>
+    <w:lsdException w:name="Outline List 1" w:semiHidden="1" w:unhideWhenUsed="1"/>
+    <w:lsdException w:name="Outline List 2" w:semiHidden="1" w:unhideWhenUsed="1"/>
+    <w:lsdException w:name="Outline List 3" w:semiHidden="1" w:unhideWhenUsed="1"/>
+    <w:lsdException w:name="Table Simple 1" w:semiHidden="1" w:unhideWhenUsed="1"/>
+    <w:lsdException w:name="Table Simple 2" w:semiHidden="1" w:unhideWhenUsed="1"/>
+    <w:lsdException w:name="Table Simple 3" w:semiHidden="1" w:unhideWhenUsed="1"/>
+    <w:lsdException w:name="Table Classic 1" w:semiHidden="1" w:unhideWhenUsed="1"/>
+    <w:lsdException w:name="Table Classic 2" w:semiHidden="1" w:unhideWhenUsed="1"/>
+    <w:lsdException w:name="Table Classic 3" w:semiHidden="1" w:unhideWhenUsed="1"/>
+    <w:lsdException w:name="Table Classic 4" w:semiHidden="1" w:unhideWhenUsed="1"/>
+    <w:lsdException w:name="Table Colorful 1" w:semiHidden="1" w:unhideWhenUsed="1"/>
+    <w:lsdException w:name="Table Colorful 2" w:semiHidden="1" w:unhideWhenUsed="1"/>
+    <w:lsdException w:name="Table Colorful 3" w:semiHidden="1" w:unhideWhenUsed="1"/>
+    <w:lsdException w:name="Table Columns 1" w:semiHidden="1" w:unhideWhenUsed="1"/>
+    <w:lsdException w:name="Table Columns 2" w:semiHidden="1" w:unhideWhenUsed="1"/>
+    <w:lsdException w:name="Table Columns 3" w:semiHidden="1" w:unhideWhenUsed="1"/>
+    <w:lsdException w:name="Table Columns 4" w:semiHidden="1" w:unhideWhenUsed="1"/>
+    <w:lsdException w:name="Table Columns 5" w:semiHidden="1" w:unhideWhenUsed="1"/>
+    <w:lsdException w:name="Table Grid 1" w:semiHidden="1" w:unhideWhenUsed="1"/>
+    <w:lsdException w:name="Table Grid 2" w:semiHidden="1" w:unhideWhenUsed="1"/>
+    <w:lsdException w:name="Table Grid 3" w:semiHidden="1" w:unhideWhenUsed="1"/>
+    <w:lsdException w:name="Table Grid 4" w:semiHidden="1" w:unhideWhenUsed="1"/>
+    <w:lsdException w:name="Table Grid 5" w:semiHidden="1" w:unhideWhenUsed="1"/>
+    <w:lsdException w:name="Table Grid 6" w:semiHidden="1" w:unhideWhenUsed="1"/>
+    <w:lsdException w:name="Table Grid 7" w:semiHidden="1" w:unhideWhenUsed="1"/>
+    <w:lsdException w:name="Table Grid 8" w:semiHidden="1" w:unhideWhenUsed="1"/>
+    <w:lsdException w:name="Table List 1" w:semiHidden="1" w:unhideWhenUsed="1"/>
+    <w:lsdException w:name="Table List 2" w:semiHidden="1" w:unhideWhenUsed="1"/>
+    <w:lsdException w:name="Table List 3" w:semiHidden="1" w:unhideWhenUsed="1"/>
+    <w:lsdException w:name="Table List 4" w:semiHidden="1" w:unhideWhenUsed="1"/>
+    <w:lsdException w:name="Table List 5" w:semiHidden="1" w:unhideWhenUsed="1"/>
+    <w:lsdException w:name="Table List 6" w:semiHidden="1" w:unhideWhenUsed="1"/>
+    <w:lsdException w:name="Table List 7" w:semiHidden="1" w:unhideWhenUsed="1"/>
+    <w:lsdException w:name="Table List 8" w:semiHidden="1" w:unhideWhenUsed="1"/>
+    <w:lsdException w:name="Table 3D effects 1" w:semiHidden="1" w:unhideWhenUsed="1"/>
+    <w:lsdException w:name="Table 3D effects 2" w:semiHidden="1" w:unhideWhenUsed="1"/>
+    <w:lsdException w:name="Table 3D effects 3" w:semiHidden="1" w:unhideWhenUsed="1"/>
+    <w:lsdException w:name="Table Contemporary" w:semiHidden="1" w:unhideWhenUsed="1"/>
+    <w:lsdException w:name="Table Elegant" w:semiHidden="1" w:unhideWhenUsed="1"/>
+    <w:lsdException w:name="Table Professional" w:semiHidden="1" w:unhideWhenUsed="1"/>
+    <w:lsdException w:name="Table Subtle 1" w:semiHidden="1" w:unhideWhenUsed="1"/>
+    <w:lsdException w:name="Table Subtle 2" w:semiHidden="1" w:unhideWhenUsed="1"/>
+    <w:lsdException w:name="Table Web 1" w:semiHidden="1" w:unhideWhenUsed="1"/>
+    <w:lsdException w:name="Table Web 2" w:semiHidden="1" w:unhideWhenUsed="1"/>
+    <w:lsdException w:name="Table Web 3" w:semiHidden="1" w:unhideWhenUsed="1"/>
+    <w:lsdException w:name="Balloon Text" w:semiHidden="1" w:unhideWhenUsed="1"/>
+    <w:lsdException w:name="Table Grid" w:uiPriority="59"/>
+    <w:lsdException w:name="Table Theme" w:semiHidden="1" w:unhideWhenUsed="1"/>
+    <w:lsdException w:name="Placeholder Text" w:semiHidden="1"/>
+    <w:lsdException w:name="No Spacing" w:uiPriority="1" w:qFormat="1"/>
+    <w:lsdException w:name="Light Shading" w:uiPriority="60"/>
+    <w:lsdException w:name="Light List" w:uiPriority="61"/>
+    <w:lsdException w:name="Light Grid" w:uiPriority="62"/>
+    <w:lsdException w:name="Medium Shading 1" w:uiPriority="63"/>
+    <w:lsdException w:name="Medium Shading 2" w:uiPriority="64"/>
+    <w:lsdException w:name="Medium List 1" w:uiPriority="65"/>
+    <w:lsdException w:name="Medium List 2" w:uiPriority="66"/>
+    <w:lsdException w:name="Medium Grid 1" w:uiPriority="67"/>
+    <w:lsdException w:name="Medium Grid 2" w:uiPriority="68"/>
+    <w:lsdException w:name="Medium Grid 3" w:uiPriority="69"/>
+    <w:lsdException w:name="Dark List" w:uiPriority="70"/>
+    <w:lsdException w:name="Colorful Shading" w:uiPriority="71"/>
+    <w:lsdException w:name="Colorful List" w:uiPriority="72"/>
+    <w:lsdException w:name="Colorful Grid" w:uiPriority="73"/>
+    <w:lsdException w:name="Light Shading Accent 1" w:uiPriority="60"/>
+    <w:lsdException w:name="Light List Accent 1" w:uiPriority="61"/>
+    <w:lsdException w:name="Light Grid Accent 1" w:uiPriority="62"/>
+    <w:lsdException w:name="Medium Shading 1 Accent 1" w:uiPriority="63"/>
+    <w:lsdException w:name="Medium Shading 2 Accent 1" w:uiPriority="64"/>
+    <w:lsdException w:name="Medium List 1 Accent 1" w:uiPriority="65"/>
+    <w:lsdException w:name="Revision" w:semiHidden="1"/>
+    <w:lsdException w:name="List Paragraph" w:uiPriority="34" w:qFormat="1"/>
+    <w:lsdException w:name="Quote" w:uiPriority="29" w:qFormat="1"/>
+    <w:lsdException w:name="Intense Quote" w:uiPriority="30" w:qFormat="1"/>
+    <w:lsdException w:name="Medium List 2 Accent 1" w:uiPriority="66"/>
+    <w:lsdException w:name="Medium Grid 1 Accent 1" w:uiPriority="67"/>
+    <w:lsdException w:name="Medium Grid 2 Accent 1" w:uiPriority="68"/>
+    <w:lsdException w:name="Medium Grid 3 Accent 1" w:uiPriority="69"/>
+    <w:lsdException w:name="Dark List Accent 1" w:uiPriority="70"/>
+    <w:lsdException w:name="Colorful Shading Accent 1" w:uiPriority="71"/>
+    <w:lsdException w:name="Colorful List Accent 1" w:uiPriority="72"/>
+    <w:lsdException w:name="Colorful Grid Accent 1" w:uiPriority="73"/>
+    <w:lsdException w:name="Light Shading Accent 2" w:uiPriority="60"/>
+    <w:lsdException w:name="Light List Accent 2" w:uiPriority="61"/>
+    <w:lsdException w:name="Light Grid Accent 2" w:uiPriority="62"/>
+    <w:lsdException w:name="Medium Shading 1 Accent 2" w:uiPriority="63"/>
+    <w:lsdException w:name="Medium Shading 2 Accent 2" w:uiPriority="64"/>
+    <w:lsdException w:name="Medium List 1 Accent 2" w:uiPriority="65"/>
+    <w:lsdException w:name="Medium List 2 Accent 2" w:uiPriority="66"/>
+    <w:lsdException w:name="Medium Grid 1 Accent 2" w:uiPriority="67"/>
+    <w:lsdException w:name="Medium Grid 2 Accent 2" w:uiPriority="68"/>
+    <w:lsdException w:name="Medium Grid 3 Accent 2" w:uiPriority="69"/>
+    <w:lsdException w:name="Dark List Accent 2" w:uiPriority="70"/>
+    <w:lsdException w:name="Colorful Shading Accent 2" w:uiPriority="71"/>
+    <w:lsdException w:name="Colorful List Accent 2" w:uiPriority="72"/>
+    <w:lsdException w:name="Colorful Grid Accent 2" w:uiPriority="73"/>
+    <w:lsdException w:name="Light Shading Accent 3" w:uiPriority="60"/>
+    <w:lsdException w:name="Light List Accent 3" w:uiPriority="61"/>
+    <w:lsdException w:name="Light Grid Accent 3" w:uiPriority="62"/>
+    <w:lsdException w:name="Medium Shading 1 Accent 3" w:uiPriority="63"/>
+    <w:lsdException w:name="Medium Shading 2 Accent 3" w:uiPriority="64"/>
+    <w:lsdException w:name="Medium List 1 Accent 3" w:uiPriority="65"/>
+    <w:lsdException w:name="Medium List 2 Accent 3" w:uiPriority="66"/>
+    <w:lsdException w:name="Medium Grid 1 Accent 3" w:uiPriority="67"/>
+    <w:lsdException w:name="Medium Grid 2 Accent 3" w:uiPriority="68"/>
+    <w:lsdException w:name="Medium Grid 3 Accent 3" w:uiPriority="69"/>
+    <w:lsdException w:name="Dark List Accent 3" w:uiPriority="70"/>
+    <w:lsdException w:name="Colorful Shading Accent 3" w:uiPriority="71"/>
+    <w:lsdException w:name="Colorful List Accent 3" w:uiPriority="72"/>
+    <w:lsdException w:name="Colorful Grid Accent 3" w:uiPriority="73"/>
+    <w:lsdException w:name="Light Shading Accent 4" w:uiPriority="60"/>
+    <w:lsdException w:name="Light List Accent 4" w:uiPriority="61"/>
+    <w:lsdException w:name="Light Grid Accent 4" w:uiPriority="62"/>
+    <w:lsdException w:name="Medium Shading 1 Accent 4" w:uiPriority="63"/>
+    <w:lsdException w:name="Medium Shading 2 Accent 4" w:uiPriority="64"/>
+    <w:lsdException w:name="Medium List 1 Accent 4" w:uiPriority="65"/>
+    <w:lsdException w:name="Medium List 2 Accent 4" w:uiPriority="66"/>
+    <w:lsdException w:name="Medium Grid 1 Accent 4" w:uiPriority="67"/>
+    <w:lsdException w:name="Medium Grid 2 Accent 4" w:uiPriority="68"/>
+    <w:lsdException w:name="Medium Grid 3 Accent 4" w:uiPriority="69"/>
+    <w:lsdException w:name="Dark List Accent 4" w:uiPriority="70"/>
+    <w:lsdException w:name="Colorful Shading Accent 4" w:uiPriority="71"/>
+    <w:lsdException w:name="Colorful List Accent 4" w:uiPriority="72"/>
+    <w:lsdException w:name="Colorful Grid Accent 4" w:uiPriority="73"/>
+    <w:lsdException w:name="Light Shading Accent 5" w:uiPriority="60"/>
+    <w:lsdException w:name="Light List Accent 5" w:uiPriority="61"/>
+    <w:lsdException w:name="Light Grid Accent 5" w:uiPriority="62"/>
+    <w:lsdException w:name="Medium Shading 1 Accent 5" w:uiPriority="63"/>
+    <w:lsdException w:name="Medium Shading 2 Accent 5" w:uiPriority="64"/>
+    <w:lsdException w:name="Medium List 1 Accent 5" w:uiPriority="65"/>
+    <w:lsdException w:name="Medium List 2 Accent 5" w:uiPriority="66"/>
+    <w:lsdException w:name="Medium Grid 1 Accent 5" w:uiPriority="67"/>
+    <w:lsdException w:name="Medium Grid 2 Accent 5" w:uiPriority="68"/>
+    <w:lsdException w:name="Medium Grid 3 Accent 5" w:uiPriority="69"/>
+    <w:lsdException w:name="Dark List Accent 5" w:uiPriority="70"/>
+    <w:lsdException w:name="Colorful Shading Accent 5" w:uiPriority="71"/>
+    <w:lsdException w:name="Colorful List Accent 5" w:uiPriority="72"/>
+    <w:lsdException w:name="Colorful Grid Accent 5" w:uiPriority="73"/>
+    <w:lsdException w:name="Light Shading Accent 6" w:uiPriority="60"/>
+    <w:lsdException w:name="Light List Accent 6" w:uiPriority="61"/>
+    <w:lsdException w:name="Light Grid Accent 6" w:uiPriority="62"/>
+    <w:lsdException w:name="Medium Shading 1 Accent 6" w:uiPriority="63"/>
+    <w:lsdException w:name="Medium Shading 2 Accent 6" w:uiPriority="64"/>
+    <w:lsdException w:name="Medium List 1 Accent 6" w:uiPriority="65"/>
+    <w:lsdException w:name="Medium List 2 Accent 6" w:uiPriority="66"/>
+    <w:lsdException w:name="Medium Grid 1 Accent 6" w:uiPriority="67"/>
+    <w:lsdException w:name="Medium Grid 2 Accent 6" w:uiPriority="68"/>
+    <w:lsdException w:name="Medium Grid 3 Accent 6" w:uiPriority="69"/>
+    <w:lsdException w:name="Dark List Accent 6" w:uiPriority="70"/>
+    <w:lsdException w:name="Colorful Shading Accent 6" w:uiPriority="71"/>
+    <w:lsdException w:name="Colorful List Accent 6" w:uiPriority="72"/>
+    <w:lsdException w:name="Colorful Grid Accent 6" w:uiPriority="73"/>
+    <w:lsdException w:name="Subtle Emphasis" w:uiPriority="19" w:qFormat="1"/>
+    <w:lsdException w:name="Intense Emphasis" w:uiPriority="21" w:qFormat="1"/>
+    <w:lsdException w:name="Subtle Reference" w:uiPriority="31" w:qFormat="1"/>
+    <w:lsdException w:name="Intense Reference" w:uiPriority="32" w:qFormat="1"/>
+    <w:lsdException w:name="Book Title" w:uiPriority="33" w:qFormat="1"/>
+    <w:lsdException w:name="Bibliography" w:semiHidden="1" w:uiPriority="37" w:unhideWhenUsed="1"/>
+    <w:lsdException w:name="TOC Heading" w:semiHidden="1" w:uiPriority="39" w:unhideWhenUsed="1" w:qFormat="1"/>
+    <w:lsdException w:name="Plain Table 1" w:uiPriority="41"/>
+    <w:lsdException w:name="Plain Table 2" w:uiPriority="42"/>
+    <w:lsdException w:name="Plain Table 3" w:uiPriority="43"/>
+    <w:lsdException w:name="Plain Table 4" w:uiPriority="44"/>
+    <w:lsdException w:name="Plain Table 5" w:uiPriority="45"/>
+    <w:lsdException w:name="Grid Table Light" w:uiPriority="40"/>
+    <w:lsdException w:name="Grid Table 1 Light" w:uiPriority="46"/>
+    <w:lsdException w:name="Grid Table 2" w:uiPriority="47"/>
+    <w:lsdException w:name="Grid Table 3" w:uiPriority="48"/>
+    <w:lsdException w:name="Grid Table 4" w:uiPriority="49"/>
+    <w:lsdException w:name="Grid Table 5 Dark" w:uiPriority="50"/>
+    <w:lsdException w:name="Grid Table 6 Colorful" w:uiPriority="51"/>
+    <w:lsdException w:name="Grid Table 7 Colorful" w:uiPriority="52"/>
+    <w:lsdException w:name="Grid Table 1 Light Accent 1" w:uiPriority="46"/>
+    <w:lsdException w:name="Grid Table 2 Accent 1" w:uiPriority="47"/>
+    <w:lsdException w:name="Grid Table 3 Accent 1" w:uiPriority="48"/>
+    <w:lsdException w:name="Grid Table 4 Accent 1" w:uiPriority="49"/>
+    <w:lsdException w:name="Grid Table 5 Dark Accent 1" w:uiPriority="50"/>
+    <w:lsdException w:name="Grid Table 6 Colorful Accent 1" w:uiPriority="51"/>
+    <w:lsdException w:name="Grid Table 7 Colorful Accent 1" w:uiPriority="52"/>
+    <w:lsdException w:name="Grid Table 1 Light Accent 2" w:uiPriority="46"/>
+    <w:lsdException w:name="Grid Table 2 Accent 2" w:uiPriority="47"/>
+    <w:lsdException w:name="Grid Table 3 Accent 2" w:uiPriority="48"/>
+    <w:lsdException w:name="Grid Table 4 Accent 2" w:uiPriority="49"/>
+    <w:lsdException w:name="Grid Table 5 Dark Accent 2" w:uiPriority="50"/>
+    <w:lsdException w:name="Grid Table 6 Colorful Accent 2" w:uiPriority="51"/>
+    <w:lsdException w:name="Grid Table 7 Colorful Accent 2" w:uiPriority="52"/>
+    <w:lsdException w:name="Grid Table 1 Light Accent 3" w:uiPriority="46"/>
+    <w:lsdException w:name="Grid Table 2 Accent 3" w:uiPriority="47"/>
+    <w:lsdException w:name="Grid Table 3 Accent 3" w:uiPriority="48"/>
+    <w:lsdException w:name="Grid Table 4 Accent 3" w:uiPriority="49"/>
+    <w:lsdException w:name="Grid Table 5 Dark Accent 3" w:uiPriority="50"/>
+    <w:lsdException w:name="Grid Table 6 Colorful Accent 3" w:uiPriority="51"/>
+    <w:lsdException w:name="Grid Table 7 Colorful Accent 3" w:uiPriority="52"/>
+    <w:lsdException w:name="Grid Table 1 Light Accent 4" w:uiPriority="46"/>
+    <w:lsdException w:name="Grid Table 2 Accent 4" w:uiPriority="47"/>
+    <w:lsdException w:name="Grid Table 3 Accent 4" w:uiPriority="48"/>
+    <w:lsdException w:name="Grid Table 4 Accent 4" w:uiPriority="49"/>
+    <w:lsdException w:name="Grid Table 5 Dark Accent 4" w:uiPriority="50"/>
+    <w:lsdException w:name="Grid Table 6 Colorful Accent 4" w:uiPriority="51"/>
+    <w:lsdException w:name="Grid Table 7 Colorful Accent 4" w:uiPriority="52"/>
+    <w:lsdException w:name="Grid Table 1 Light Accent 5" w:uiPriority="46"/>
+    <w:lsdException w:name="Grid Table 2 Accent 5" w:uiPriority="47"/>
+    <w:lsdException w:name="Grid Table 3 Accent 5" w:uiPriority="48"/>
+    <w:lsdException w:name="Grid Table 4 Accent 5" w:uiPriority="49"/>
+    <w:lsdException w:name="Grid Table 5 Dark Accent 5" w:uiPriority="50"/>
+    <w:lsdException w:name="Grid Table 6 Colorful Accent 5" w:uiPriority="51"/>
+    <w:lsdException w:name="Grid Table 7 Colorful Accent 5" w:uiPriority="52"/>
+    <w:lsdException w:name="Grid Table 1 Light Accent 6" w:uiPriority="46"/>
+    <w:lsdException w:name="Grid Table 2 Accent 6" w:uiPriority="47"/>
+    <w:lsdException w:name="Grid Table 3 Accent 6" w:uiPriority="48"/>
+    <w:lsdException w:name="Grid Table 4 Accent 6" w:uiPriority="49"/>
+    <w:lsdException w:name="Grid Table 5 Dark Accent 6" w:uiPriority="50"/>
+    <w:lsdException w:name="Grid Table 6 Colorful Accent 6" w:uiPriority="51"/>
+    <w:lsdException w:name="Grid Table 7 Colorful Accent 6" w:uiPriority="52"/>
+    <w:lsdException w:name="List Table 1 Light" w:uiPriority="46"/>
+    <w:lsdException w:name="List Table 2" w:uiPriority="47"/>
+    <w:lsdException w:name="List Table 3" w:uiPriority="48"/>
+    <w:lsdException w:name="List Table 4" w:uiPriority="49"/>
+    <w:lsdException w:name="List Table 5 Dark" w:uiPriority="50"/>
+    <w:lsdException w:name="List Table 6 Colorful" w:uiPriority="51"/>
+    <w:lsdException w:name="List Table 7 Colorful" w:uiPriority="52"/>
+    <w:lsdException w:name="List Table 1 Light Accent 1" w:uiPriority="46"/>
+    <w:lsdException w:name="List Table 2 Accent 1" w:uiPriority="47"/>
+    <w:lsdException w:name="List Table 3 Accent 1" w:uiPriority="48"/>
+    <w:lsdException w:name="List Table 4 Accent 1" w:uiPriority="49"/>
+    <w:lsdException w:name="List Table 5 Dark Accent 1" w:uiPriority="50"/>
+    <w:lsdException w:name="List Table 6 Colorful Accent 1" w:uiPriority="51"/>
+    <w:lsdException w:name="List Table 7 Colorful Accent 1" w:uiPriority="52"/>
+    <w:lsdException w:name="List Table 1 Light Accent 2" w:uiPriority="46"/>
+    <w:lsdException w:name="List Table 2 Accent 2" w:uiPriority="47"/>
+    <w:lsdException w:name="List Table 3 Accent 2" w:uiPriority="48"/>
+    <w:lsdException w:name="List Table 4 Accent 2" w:uiPriority="49"/>
+    <w:lsdException w:name="List Table 5 Dark Accent 2" w:uiPriority="50"/>
+    <w:lsdException w:name="List Table 6 Colorful Accent 2" w:uiPriority="51"/>
+    <w:lsdException w:name="List Table 7 Colorful Accent 2" w:uiPriority="52"/>
+    <w:lsdException w:name="List Table 1 Light Accent 3" w:uiPriority="46"/>
+    <w:lsdException w:name="List Table 2 Accent 3" w:uiPriority="47"/>
+    <w:lsdException w:name="List Table 3 Accent 3" w:uiPriority="48"/>
+    <w:lsdException w:name="List Table 4 Accent 3" w:uiPriority="49"/>
+    <w:lsdException w:name="List Table 5 Dark Accent 3" w:uiPriority="50"/>
+    <w:lsdException w:name="List Table 6 Colorful Accent 3" w:uiPriority="51"/>
+    <w:lsdException w:name="List Table 7 Colorful Accent 3" w:uiPriority="52"/>
+    <w:lsdException w:name="List Table 1 Light Accent 4" w:uiPriority="46"/>
+    <w:lsdException w:name="List Table 2 Accent 4" w:uiPriority="47"/>
+    <w:lsdException w:name="List Table 3 Accent 4" w:uiPriority="48"/>
+    <w:lsdException w:name="List Table 4 Accent 4" w:uiPriority="49"/>
+    <w:lsdException w:name="List Table 5 Dark Accent 4" w:uiPriority="50"/>
+    <w:lsdException w:name="List Table 6 Colorful Accent 4" w:uiPriority="51"/>
+    <w:lsdException w:name="List Table 7 Colorful Accent 4" w:uiPriority="52"/>
+    <w:lsdException w:name="List Table 1 Light Accent 5" w:uiPriority="46"/>
+    <w:lsdException w:name="List Table 2 Accent 5" w:uiPriority="47"/>
+    <w:lsdException w:name="List Table 3 Accent 5" w:uiPriority="48"/>
+    <w:lsdException w:name="List Table 4 Accent 5" w:uiPriority="49"/>
+    <w:lsdException w:name="List Table 5 Dark Accent 5" w:uiPriority="50"/>
+    <w:lsdException w:name="List Table 6 Colorful Accent 5" w:uiPriority="51"/>
+    <w:lsdException w:name="List Table 7 Colorful Accent 5" w:uiPriority="52"/>
+    <w:lsdException w:name="List Table 1 Light Accent 6" w:uiPriority="46"/>
+    <w:lsdException w:name="List Table 2 Accent 6" w:uiPriority="47"/>
+    <w:lsdException w:name="List Table 3 Accent 6" w:uiPriority="48"/>
+    <w:lsdException w:name="List Table 4 Accent 6" w:uiPriority="49"/>
+    <w:lsdException w:name="List Table 5 Dark Accent 6" w:uiPriority="50"/>
+    <w:lsdException w:name="List Table 6 Colorful Accent 6" w:uiPriority="51"/>
+    <w:lsdException w:name="List Table 7 Colorful Accent 6" w:uiPriority="52"/>
   </w:latentStyles>
   <w:style w:type="paragraph" w:default="1" w:styleId="Normal">
     <w:name w:val="Normal"/>
@@ -2299,7 +2324,7 @@
 </file>
 
 <file path=customXml/itemProps1.xml><?xml version="1.0" encoding="utf-8"?>
-<ds:datastoreItem xmlns:ds="http://schemas.openxmlformats.org/officeDocument/2006/customXml" ds:itemID="{21E92343-7D50-4502-9B2A-C150DCC0C8DE}">
+<ds:datastoreItem xmlns:ds="http://schemas.openxmlformats.org/officeDocument/2006/customXml" ds:itemID="{C9C99563-49E6-4266-909C-C3856E9036C7}">
   <ds:schemaRefs>
     <ds:schemaRef ds:uri="http://schemas.openxmlformats.org/officeDocument/2006/bibliography"/>
   </ds:schemaRefs>

</xml_diff>

<commit_message>
Presentation and documentation finished
</commit_message>
<xml_diff>
--- a/Dragon fruit - documentation.docx
+++ b/Dragon fruit - documentation.docx
@@ -1,6 +1,6 @@
 
 <file path=word/document.xml><?xml version="1.0" encoding="utf-8"?>
-<w:document xmlns:wpc="http://schemas.microsoft.com/office/word/2010/wordprocessingCanvas" xmlns:mc="http://schemas.openxmlformats.org/markup-compatibility/2006" xmlns:o="urn:schemas-microsoft-com:office:office" xmlns:r="http://schemas.openxmlformats.org/officeDocument/2006/relationships" xmlns:m="http://schemas.openxmlformats.org/officeDocument/2006/math" xmlns:v="urn:schemas-microsoft-com:vml" xmlns:wp14="http://schemas.microsoft.com/office/word/2010/wordprocessingDrawing" xmlns:wp="http://schemas.openxmlformats.org/drawingml/2006/wordprocessingDrawing" xmlns:w10="urn:schemas-microsoft-com:office:word" xmlns:w="http://schemas.openxmlformats.org/wordprocessingml/2006/main" xmlns:w14="http://schemas.microsoft.com/office/word/2010/wordml" xmlns:wpg="http://schemas.microsoft.com/office/word/2010/wordprocessingGroup" xmlns:wpi="http://schemas.microsoft.com/office/word/2010/wordprocessingInk" xmlns:wne="http://schemas.microsoft.com/office/word/2006/wordml" xmlns:wps="http://schemas.microsoft.com/office/word/2010/wordprocessingShape" mc:Ignorable="w14 wp14">
+<w:document xmlns:wpc="http://schemas.microsoft.com/office/word/2010/wordprocessingCanvas" xmlns:mc="http://schemas.openxmlformats.org/markup-compatibility/2006" xmlns:o="urn:schemas-microsoft-com:office:office" xmlns:r="http://schemas.openxmlformats.org/officeDocument/2006/relationships" xmlns:m="http://schemas.openxmlformats.org/officeDocument/2006/math" xmlns:v="urn:schemas-microsoft-com:vml" xmlns:wp14="http://schemas.microsoft.com/office/word/2010/wordprocessingDrawing" xmlns:wp="http://schemas.openxmlformats.org/drawingml/2006/wordprocessingDrawing" xmlns:w10="urn:schemas-microsoft-com:office:word" xmlns:w="http://schemas.openxmlformats.org/wordprocessingml/2006/main" xmlns:w14="http://schemas.microsoft.com/office/word/2010/wordml" xmlns:w15="http://schemas.microsoft.com/office/word/2012/wordml" xmlns:wpg="http://schemas.microsoft.com/office/word/2010/wordprocessingGroup" xmlns:wpi="http://schemas.microsoft.com/office/word/2010/wordprocessingInk" xmlns:wne="http://schemas.microsoft.com/office/word/2006/wordml" xmlns:wps="http://schemas.microsoft.com/office/word/2010/wordprocessingShape" mc:Ignorable="w14 w15 wp14">
   <w:body>
     <w:p>
       <w:pPr>
@@ -33,7 +33,7 @@
           <w:noProof/>
           <w:sz w:val="32"/>
           <w:szCs w:val="36"/>
-          <w:lang w:eastAsia="bg-BG"/>
+          <w:lang w:val="en-US"/>
         </w:rPr>
         <w:drawing>
           <wp:inline distT="0" distB="0" distL="0" distR="0" wp14:anchorId="7C9DADE7" wp14:editId="48257373">
@@ -53,7 +53,7 @@
                     </pic:cNvPicPr>
                   </pic:nvPicPr>
                   <pic:blipFill>
-                    <a:blip r:embed="rId8">
+                    <a:blip r:embed="rId7">
                       <a:extLst>
                         <a:ext uri="{28A0092B-C50C-407E-A947-70E740481C1C}">
                           <a14:useLocalDpi xmlns:a14="http://schemas.microsoft.com/office/drawing/2010/main" val="0"/>
@@ -109,8 +109,10 @@
           <w:sz w:val="66"/>
           <w:lang w:val="en-US"/>
         </w:rPr>
-        <w:t>eam: Dragon Fruit</w:t>
-      </w:r>
+        <w:t>eam: Dragon</w:t>
+      </w:r>
+      <w:bookmarkStart w:id="0" w:name="_GoBack"/>
+      <w:bookmarkEnd w:id="0"/>
       <w:r>
         <w:rPr>
           <w:rFonts w:ascii="Algerian" w:hAnsi="Algerian"/>
@@ -118,6 +120,15 @@
           <w:sz w:val="66"/>
           <w:lang w:val="en-US"/>
         </w:rPr>
+        <w:t>Fruit</w:t>
+      </w:r>
+      <w:r>
+        <w:rPr>
+          <w:rFonts w:ascii="Algerian" w:hAnsi="Algerian"/>
+          <w:b/>
+          <w:sz w:val="66"/>
+          <w:lang w:val="en-US"/>
+        </w:rPr>
         <w:t xml:space="preserve">  </w:t>
       </w:r>
       <w:r>
@@ -126,7 +137,7 @@
           <w:noProof/>
           <w:sz w:val="32"/>
           <w:szCs w:val="36"/>
-          <w:lang w:eastAsia="bg-BG"/>
+          <w:lang w:val="en-US"/>
         </w:rPr>
         <w:drawing>
           <wp:inline distT="0" distB="0" distL="0" distR="0" wp14:anchorId="5FCAD86B" wp14:editId="03DD7251">
@@ -146,7 +157,7 @@
                     </pic:cNvPicPr>
                   </pic:nvPicPr>
                   <pic:blipFill>
-                    <a:blip r:embed="rId8">
+                    <a:blip r:embed="rId7">
                       <a:extLst>
                         <a:ext uri="{28A0092B-C50C-407E-A947-70E740481C1C}">
                           <a14:useLocalDpi xmlns:a14="http://schemas.microsoft.com/office/drawing/2010/main" val="0"/>
@@ -265,34 +276,14 @@
           <w:lang w:val="en-US"/>
         </w:rPr>
       </w:pPr>
-      <w:proofErr w:type="spellStart"/>
-      <w:r>
-        <w:rPr>
-          <w:rFonts w:ascii="Arial" w:hAnsi="Arial"/>
-          <w:sz w:val="32"/>
-          <w:lang w:val="en-US"/>
-        </w:rPr>
-        <w:t>Vladislav</w:t>
-      </w:r>
-      <w:proofErr w:type="spellEnd"/>
-      <w:r>
-        <w:rPr>
-          <w:rFonts w:ascii="Arial" w:hAnsi="Arial"/>
-          <w:sz w:val="32"/>
-          <w:lang w:val="en-US"/>
-        </w:rPr>
-        <w:t xml:space="preserve"> </w:t>
-      </w:r>
-      <w:proofErr w:type="spellStart"/>
-      <w:r>
-        <w:rPr>
-          <w:rFonts w:ascii="Arial" w:hAnsi="Arial"/>
-          <w:sz w:val="32"/>
-          <w:lang w:val="en-US"/>
-        </w:rPr>
-        <w:t>Karamfilov</w:t>
-      </w:r>
-      <w:proofErr w:type="spellEnd"/>
+      <w:r>
+        <w:rPr>
+          <w:rFonts w:ascii="Arial" w:hAnsi="Arial"/>
+          <w:sz w:val="32"/>
+          <w:lang w:val="en-US"/>
+        </w:rPr>
+        <w:t>Vladislav Karamfilov</w:t>
+      </w:r>
     </w:p>
     <w:p>
       <w:pPr>
@@ -319,18 +310,8 @@
           <w:sz w:val="32"/>
           <w:lang w:val="en-US"/>
         </w:rPr>
-        <w:t xml:space="preserve">Angel </w:t>
-      </w:r>
-      <w:proofErr w:type="spellStart"/>
-      <w:r>
-        <w:rPr>
-          <w:rFonts w:ascii="Arial" w:hAnsi="Arial"/>
-          <w:sz w:val="32"/>
-          <w:lang w:val="en-US"/>
-        </w:rPr>
-        <w:t>Stoyanov</w:t>
-      </w:r>
-      <w:proofErr w:type="spellEnd"/>
+        <w:t>Angel Stoyanov</w:t>
+      </w:r>
     </w:p>
     <w:p>
       <w:pPr>
@@ -379,34 +360,14 @@
           <w:lang w:val="en-US"/>
         </w:rPr>
       </w:pPr>
-      <w:proofErr w:type="spellStart"/>
-      <w:r>
-        <w:rPr>
-          <w:rFonts w:ascii="Arial" w:hAnsi="Arial"/>
-          <w:sz w:val="32"/>
-          <w:lang w:val="en-US"/>
-        </w:rPr>
-        <w:t>Kalin</w:t>
-      </w:r>
-      <w:proofErr w:type="spellEnd"/>
-      <w:r>
-        <w:rPr>
-          <w:rFonts w:ascii="Arial" w:hAnsi="Arial"/>
-          <w:sz w:val="32"/>
-          <w:lang w:val="en-US"/>
-        </w:rPr>
-        <w:t xml:space="preserve"> </w:t>
-      </w:r>
-      <w:proofErr w:type="spellStart"/>
-      <w:r>
-        <w:rPr>
-          <w:rFonts w:ascii="Arial" w:hAnsi="Arial"/>
-          <w:sz w:val="32"/>
-          <w:lang w:val="en-US"/>
-        </w:rPr>
-        <w:t>Nikolov</w:t>
-      </w:r>
-      <w:proofErr w:type="spellEnd"/>
+      <w:r>
+        <w:rPr>
+          <w:rFonts w:ascii="Arial" w:hAnsi="Arial"/>
+          <w:sz w:val="32"/>
+          <w:lang w:val="en-US"/>
+        </w:rPr>
+        <w:t>Kalin Nikolov</w:t>
+      </w:r>
     </w:p>
     <w:p>
       <w:pPr>
@@ -427,34 +388,14 @@
           <w:lang w:val="en-US"/>
         </w:rPr>
       </w:pPr>
-      <w:proofErr w:type="spellStart"/>
-      <w:r>
-        <w:rPr>
-          <w:rFonts w:ascii="Arial" w:hAnsi="Arial"/>
-          <w:sz w:val="32"/>
-          <w:lang w:val="en-US"/>
-        </w:rPr>
-        <w:t>Hristo</w:t>
-      </w:r>
-      <w:proofErr w:type="spellEnd"/>
-      <w:r>
-        <w:rPr>
-          <w:rFonts w:ascii="Arial" w:hAnsi="Arial"/>
-          <w:sz w:val="32"/>
-          <w:lang w:val="en-US"/>
-        </w:rPr>
-        <w:t xml:space="preserve"> </w:t>
-      </w:r>
-      <w:proofErr w:type="spellStart"/>
-      <w:r>
-        <w:rPr>
-          <w:rFonts w:ascii="Arial" w:hAnsi="Arial"/>
-          <w:sz w:val="32"/>
-          <w:lang w:val="en-US"/>
-        </w:rPr>
-        <w:t>Maleev</w:t>
-      </w:r>
-      <w:proofErr w:type="spellEnd"/>
+      <w:r>
+        <w:rPr>
+          <w:rFonts w:ascii="Arial" w:hAnsi="Arial"/>
+          <w:sz w:val="32"/>
+          <w:lang w:val="en-US"/>
+        </w:rPr>
+        <w:t>Hristo Maleev</w:t>
+      </w:r>
     </w:p>
     <w:p>
       <w:pPr>
@@ -719,17 +660,7 @@
           <w:sz w:val="32"/>
           <w:lang w:val="en-US"/>
         </w:rPr>
-        <w:t xml:space="preserve"> (Tank), differ</w:t>
-      </w:r>
-      <w:bookmarkStart w:id="0" w:name="_GoBack"/>
-      <w:bookmarkEnd w:id="0"/>
-      <w:r>
-        <w:rPr>
-          <w:rFonts w:ascii="Arial" w:hAnsi="Arial"/>
-          <w:sz w:val="32"/>
-          <w:lang w:val="en-US"/>
-        </w:rPr>
-        <w:t xml:space="preserve">ent number of enemy players (Tanks) and different type of static objects (destroyable </w:t>
+        <w:t xml:space="preserve"> (Tank), different number of enemy players (Tanks) and different type of static objects (destroyable </w:t>
       </w:r>
       <w:r>
         <w:rPr>
@@ -856,24 +787,15 @@
           <w:sz w:val="32"/>
           <w:lang w:val="en-US"/>
         </w:rPr>
-        <w:t xml:space="preserve"> on a constant interval</w:t>
-      </w:r>
-      <w:r>
-        <w:rPr>
-          <w:rFonts w:ascii="Arial" w:hAnsi="Arial" w:cs="Arial"/>
-          <w:sz w:val="32"/>
-          <w:szCs w:val="36"/>
-          <w:lang w:val="en-US"/>
-        </w:rPr>
-        <w:t xml:space="preserve"> and their moves are determined by 50% chances to guess Player’s direction</w:t>
-      </w:r>
-      <w:r>
-        <w:rPr>
-          <w:rFonts w:ascii="Arial" w:hAnsi="Arial"/>
-          <w:sz w:val="32"/>
-          <w:lang w:val="en-US"/>
-        </w:rPr>
-        <w:t>.</w:t>
+        <w:t xml:space="preserve"> on a constant interval.</w:t>
+      </w:r>
+      <w:r>
+        <w:rPr>
+          <w:rFonts w:ascii="Arial" w:hAnsi="Arial"/>
+          <w:sz w:val="32"/>
+          <w:lang w:val="en-US"/>
+        </w:rPr>
+        <w:t xml:space="preserve"> They can shoot with different bullets.</w:t>
       </w:r>
     </w:p>
     <w:p>
@@ -980,11 +902,11 @@
         <w:ind w:left="1996"/>
         <w:rPr>
           <w:rFonts w:ascii="Arial" w:hAnsi="Arial"/>
-          <w:sz w:val="28"/>
-          <w:lang w:val="en-US"/>
-        </w:rPr>
-      </w:pPr>
-      <w:hyperlink r:id="rId9" w:history="1">
+          <w:sz w:val="32"/>
+          <w:lang w:val="en-US"/>
+        </w:rPr>
+      </w:pPr>
+      <w:hyperlink r:id="rId8" w:history="1">
         <w:r>
           <w:rPr>
             <w:rStyle w:val="Hyperlink"/>
@@ -998,67 +920,6 @@
     <w:p>
       <w:pPr>
         <w:pStyle w:val="ListParagraph"/>
-        <w:numPr>
-          <w:ilvl w:val="0"/>
-          <w:numId w:val="3"/>
-        </w:numPr>
-        <w:tabs>
-          <w:tab w:val="num" w:pos="-567"/>
-          <w:tab w:val="left" w:pos="1701"/>
-        </w:tabs>
-        <w:spacing w:after="240" w:line="360" w:lineRule="auto"/>
-        <w:ind w:left="1134" w:firstLine="68"/>
-        <w:rPr>
-          <w:rFonts w:ascii="Arial" w:hAnsi="Arial"/>
-          <w:sz w:val="32"/>
-          <w:lang w:val="en-US"/>
-        </w:rPr>
-      </w:pPr>
-      <w:r>
-        <w:rPr>
-          <w:rFonts w:ascii="Arial" w:hAnsi="Arial"/>
-          <w:sz w:val="32"/>
-          <w:lang w:val="en-US"/>
-        </w:rPr>
-        <w:t>non-</w:t>
-      </w:r>
-      <w:r>
-        <w:rPr>
-          <w:rFonts w:ascii="Arial" w:hAnsi="Arial"/>
-          <w:sz w:val="32"/>
-          <w:lang w:val="en-US"/>
-        </w:rPr>
-        <w:t>members</w:t>
-      </w:r>
-    </w:p>
-    <w:p>
-      <w:pPr>
-        <w:pStyle w:val="ListParagraph"/>
-        <w:tabs>
-          <w:tab w:val="num" w:pos="-567"/>
-        </w:tabs>
-        <w:spacing w:after="120" w:line="480" w:lineRule="auto"/>
-        <w:ind w:left="1996"/>
-        <w:rPr>
-          <w:rFonts w:ascii="Arial" w:hAnsi="Arial"/>
-          <w:sz w:val="32"/>
-          <w:lang w:val="en-US"/>
-        </w:rPr>
-      </w:pPr>
-      <w:hyperlink r:id="rId10" w:history="1">
-        <w:r>
-          <w:rPr>
-            <w:rStyle w:val="Hyperlink"/>
-            <w:rFonts w:ascii="Arial" w:hAnsi="Arial"/>
-            <w:sz w:val="28"/>
-          </w:rPr>
-          <w:t>http://tanks-game.googlecode.com/svn/trunk/</w:t>
-        </w:r>
-      </w:hyperlink>
-    </w:p>
-    <w:p>
-      <w:pPr>
-        <w:pStyle w:val="ListParagraph"/>
         <w:tabs>
           <w:tab w:val="left" w:pos="-1134"/>
           <w:tab w:val="left" w:pos="0"/>
@@ -1135,27 +996,63 @@
         <w:tabs>
           <w:tab w:val="num" w:pos="-567"/>
         </w:tabs>
-        <w:spacing w:after="120" w:line="480" w:lineRule="auto"/>
-        <w:rPr>
-          <w:rFonts w:ascii="Arial" w:hAnsi="Arial"/>
-          <w:sz w:val="32"/>
-          <w:lang w:val="en-US"/>
-        </w:rPr>
-      </w:pPr>
-      <w:r>
-        <w:rPr>
-          <w:rFonts w:ascii="Arial" w:hAnsi="Arial"/>
-          <w:sz w:val="32"/>
-        </w:rPr>
-        <w:tab/>
-      </w:r>
-      <w:r>
-        <w:rPr>
-          <w:rFonts w:ascii="Arial" w:hAnsi="Arial"/>
-          <w:sz w:val="32"/>
-          <w:lang w:val="en-US"/>
-        </w:rPr>
-        <w:t>…</w:t>
+        <w:ind w:left="426"/>
+        <w:rPr>
+          <w:rFonts w:ascii="Arial" w:hAnsi="Arial"/>
+          <w:b/>
+          <w:sz w:val="32"/>
+          <w:lang w:val="en-US"/>
+        </w:rPr>
+      </w:pPr>
+      <w:r>
+        <w:rPr>
+          <w:rFonts w:ascii="Arial" w:hAnsi="Arial"/>
+          <w:b/>
+          <w:noProof/>
+          <w:sz w:val="32"/>
+          <w:lang w:val="en-US"/>
+        </w:rPr>
+        <w:drawing>
+          <wp:inline distT="0" distB="0" distL="0" distR="0">
+            <wp:extent cx="6315075" cy="2437765"/>
+            <wp:effectExtent l="0" t="0" r="0" b="0"/>
+            <wp:docPr id="1" name="Picture 1"/>
+            <wp:cNvGraphicFramePr>
+              <a:graphicFrameLocks xmlns:a="http://schemas.openxmlformats.org/drawingml/2006/main" noChangeAspect="1"/>
+            </wp:cNvGraphicFramePr>
+            <a:graphic xmlns:a="http://schemas.openxmlformats.org/drawingml/2006/main">
+              <a:graphicData uri="http://schemas.openxmlformats.org/drawingml/2006/picture">
+                <pic:pic xmlns:pic="http://schemas.openxmlformats.org/drawingml/2006/picture">
+                  <pic:nvPicPr>
+                    <pic:cNvPr id="1" name="Class Diagram.png"/>
+                    <pic:cNvPicPr/>
+                  </pic:nvPicPr>
+                  <pic:blipFill>
+                    <a:blip r:embed="rId9">
+                      <a:extLst>
+                        <a:ext uri="{28A0092B-C50C-407E-A947-70E740481C1C}">
+                          <a14:useLocalDpi xmlns:a14="http://schemas.microsoft.com/office/drawing/2010/main" val="0"/>
+                        </a:ext>
+                      </a:extLst>
+                    </a:blip>
+                    <a:stretch>
+                      <a:fillRect/>
+                    </a:stretch>
+                  </pic:blipFill>
+                  <pic:spPr>
+                    <a:xfrm>
+                      <a:off x="0" y="0"/>
+                      <a:ext cx="6315075" cy="2437765"/>
+                    </a:xfrm>
+                    <a:prstGeom prst="rect">
+                      <a:avLst/>
+                    </a:prstGeom>
+                  </pic:spPr>
+                </pic:pic>
+              </a:graphicData>
+            </a:graphic>
+          </wp:inline>
+        </w:drawing>
       </w:r>
     </w:p>
     <w:sectPr>
@@ -1169,7 +1066,7 @@
 </file>
 
 <file path=word/numbering.xml><?xml version="1.0" encoding="utf-8"?>
-<w:numbering xmlns:wpc="http://schemas.microsoft.com/office/word/2010/wordprocessingCanvas" xmlns:mc="http://schemas.openxmlformats.org/markup-compatibility/2006" xmlns:o="urn:schemas-microsoft-com:office:office" xmlns:r="http://schemas.openxmlformats.org/officeDocument/2006/relationships" xmlns:m="http://schemas.openxmlformats.org/officeDocument/2006/math" xmlns:v="urn:schemas-microsoft-com:vml" xmlns:wp14="http://schemas.microsoft.com/office/word/2010/wordprocessingDrawing" xmlns:wp="http://schemas.openxmlformats.org/drawingml/2006/wordprocessingDrawing" xmlns:w10="urn:schemas-microsoft-com:office:word" xmlns:w="http://schemas.openxmlformats.org/wordprocessingml/2006/main" xmlns:w14="http://schemas.microsoft.com/office/word/2010/wordml" xmlns:wpg="http://schemas.microsoft.com/office/word/2010/wordprocessingGroup" xmlns:wpi="http://schemas.microsoft.com/office/word/2010/wordprocessingInk" xmlns:wne="http://schemas.microsoft.com/office/word/2006/wordml" xmlns:wps="http://schemas.microsoft.com/office/word/2010/wordprocessingShape" mc:Ignorable="w14 wp14">
+<w:numbering xmlns:wpc="http://schemas.microsoft.com/office/word/2010/wordprocessingCanvas" xmlns:mc="http://schemas.openxmlformats.org/markup-compatibility/2006" xmlns:o="urn:schemas-microsoft-com:office:office" xmlns:r="http://schemas.openxmlformats.org/officeDocument/2006/relationships" xmlns:m="http://schemas.openxmlformats.org/officeDocument/2006/math" xmlns:v="urn:schemas-microsoft-com:vml" xmlns:wp14="http://schemas.microsoft.com/office/word/2010/wordprocessingDrawing" xmlns:wp="http://schemas.openxmlformats.org/drawingml/2006/wordprocessingDrawing" xmlns:w10="urn:schemas-microsoft-com:office:word" xmlns:w="http://schemas.openxmlformats.org/wordprocessingml/2006/main" xmlns:w14="http://schemas.microsoft.com/office/word/2010/wordml" xmlns:w15="http://schemas.microsoft.com/office/word/2012/wordml" xmlns:wpg="http://schemas.microsoft.com/office/word/2010/wordprocessingGroup" xmlns:wpi="http://schemas.microsoft.com/office/word/2010/wordprocessingInk" xmlns:wne="http://schemas.microsoft.com/office/word/2006/wordml" xmlns:wps="http://schemas.microsoft.com/office/word/2010/wordprocessingShape" mc:Ignorable="w14 w15 wp14">
   <w:numPicBullet w:numPicBulletId="0">
     <w:pict>
       <v:shapetype id="_x0000_t75" coordsize="21600,21600" o:spt="75" o:preferrelative="t" path="m@4@5l@4@11@9@11@9@5xe" filled="f" stroked="f">
@@ -1191,7 +1088,7 @@
         <v:path o:extrusionok="f" gradientshapeok="t" o:connecttype="rect"/>
         <o:lock v:ext="edit" aspectratio="t"/>
       </v:shapetype>
-      <v:shape id="_x0000_i1043" type="#_x0000_t75" style="width:22.4pt;height:35.3pt;visibility:visible;mso-wrap-style:square" o:bullet="t">
+      <v:shape id="_x0000_i1031" type="#_x0000_t75" style="width:22.5pt;height:35.25pt;visibility:visible;mso-wrap-style:square" o:bullet="t">
         <v:imagedata r:id="rId1" o:title="df-out2"/>
       </v:shape>
     </w:pict>
@@ -1604,7 +1501,7 @@
 </file>
 
 <file path=word/styles.xml><?xml version="1.0" encoding="utf-8"?>
-<w:styles xmlns:mc="http://schemas.openxmlformats.org/markup-compatibility/2006" xmlns:r="http://schemas.openxmlformats.org/officeDocument/2006/relationships" xmlns:w="http://schemas.openxmlformats.org/wordprocessingml/2006/main" xmlns:w14="http://schemas.microsoft.com/office/word/2010/wordml" mc:Ignorable="w14">
+<w:styles xmlns:mc="http://schemas.openxmlformats.org/markup-compatibility/2006" xmlns:r="http://schemas.openxmlformats.org/officeDocument/2006/relationships" xmlns:w="http://schemas.openxmlformats.org/wordprocessingml/2006/main" xmlns:w14="http://schemas.microsoft.com/office/word/2010/wordml" xmlns:w15="http://schemas.microsoft.com/office/word/2012/wordml" mc:Ignorable="w14 w15">
   <w:docDefaults>
     <w:rPrDefault>
       <w:rPr>
@@ -1620,144 +1517,378 @@
       </w:pPr>
     </w:pPrDefault>
   </w:docDefaults>
-  <w:latentStyles w:defLockedState="0" w:defUIPriority="99" w:defSemiHidden="1" w:defUnhideWhenUsed="1" w:defQFormat="0" w:count="267">
-    <w:lsdException w:name="Normal" w:semiHidden="0" w:uiPriority="0" w:unhideWhenUsed="0" w:qFormat="1"/>
-    <w:lsdException w:name="heading 1" w:semiHidden="0" w:uiPriority="9" w:unhideWhenUsed="0" w:qFormat="1"/>
-    <w:lsdException w:name="heading 2" w:uiPriority="9" w:qFormat="1"/>
-    <w:lsdException w:name="heading 3" w:uiPriority="9" w:qFormat="1"/>
-    <w:lsdException w:name="heading 4" w:uiPriority="9" w:qFormat="1"/>
-    <w:lsdException w:name="heading 5" w:uiPriority="9" w:qFormat="1"/>
-    <w:lsdException w:name="heading 6" w:uiPriority="9" w:qFormat="1"/>
-    <w:lsdException w:name="heading 7" w:uiPriority="9" w:qFormat="1"/>
-    <w:lsdException w:name="heading 8" w:uiPriority="9" w:qFormat="1"/>
-    <w:lsdException w:name="heading 9" w:uiPriority="9" w:qFormat="1"/>
-    <w:lsdException w:name="toc 1" w:uiPriority="39"/>
-    <w:lsdException w:name="toc 2" w:uiPriority="39"/>
-    <w:lsdException w:name="toc 3" w:uiPriority="39"/>
-    <w:lsdException w:name="toc 4" w:uiPriority="39"/>
-    <w:lsdException w:name="toc 5" w:uiPriority="39"/>
-    <w:lsdException w:name="toc 6" w:uiPriority="39"/>
-    <w:lsdException w:name="toc 7" w:uiPriority="39"/>
-    <w:lsdException w:name="toc 8" w:uiPriority="39"/>
-    <w:lsdException w:name="toc 9" w:uiPriority="39"/>
-    <w:lsdException w:name="caption" w:uiPriority="35" w:qFormat="1"/>
-    <w:lsdException w:name="Title" w:semiHidden="0" w:uiPriority="10" w:unhideWhenUsed="0" w:qFormat="1"/>
-    <w:lsdException w:name="Default Paragraph Font" w:uiPriority="1"/>
-    <w:lsdException w:name="Subtitle" w:semiHidden="0" w:uiPriority="11" w:unhideWhenUsed="0" w:qFormat="1"/>
-    <w:lsdException w:name="Strong" w:semiHidden="0" w:uiPriority="22" w:unhideWhenUsed="0" w:qFormat="1"/>
-    <w:lsdException w:name="Emphasis" w:semiHidden="0" w:uiPriority="20" w:unhideWhenUsed="0" w:qFormat="1"/>
-    <w:lsdException w:name="Table Grid" w:semiHidden="0" w:uiPriority="59" w:unhideWhenUsed="0"/>
-    <w:lsdException w:name="Placeholder Text" w:unhideWhenUsed="0"/>
-    <w:lsdException w:name="No Spacing" w:semiHidden="0" w:uiPriority="1" w:unhideWhenUsed="0" w:qFormat="1"/>
-    <w:lsdException w:name="Light Shading" w:semiHidden="0" w:uiPriority="60" w:unhideWhenUsed="0"/>
-    <w:lsdException w:name="Light List" w:semiHidden="0" w:uiPriority="61" w:unhideWhenUsed="0"/>
-    <w:lsdException w:name="Light Grid" w:semiHidden="0" w:uiPriority="62" w:unhideWhenUsed="0"/>
-    <w:lsdException w:name="Medium Shading 1" w:semiHidden="0" w:uiPriority="63" w:unhideWhenUsed="0"/>
-    <w:lsdException w:name="Medium Shading 2" w:semiHidden="0" w:uiPriority="64" w:unhideWhenUsed="0"/>
-    <w:lsdException w:name="Medium List 1" w:semiHidden="0" w:uiPriority="65" w:unhideWhenUsed="0"/>
-    <w:lsdException w:name="Medium List 2" w:semiHidden="0" w:uiPriority="66" w:unhideWhenUsed="0"/>
-    <w:lsdException w:name="Medium Grid 1" w:semiHidden="0" w:uiPriority="67" w:unhideWhenUsed="0"/>
-    <w:lsdException w:name="Medium Grid 2" w:semiHidden="0" w:uiPriority="68" w:unhideWhenUsed="0"/>
-    <w:lsdException w:name="Medium Grid 3" w:semiHidden="0" w:uiPriority="69" w:unhideWhenUsed="0"/>
-    <w:lsdException w:name="Dark List" w:semiHidden="0" w:uiPriority="70" w:unhideWhenUsed="0"/>
-    <w:lsdException w:name="Colorful Shading" w:semiHidden="0" w:uiPriority="71" w:unhideWhenUsed="0"/>
-    <w:lsdException w:name="Colorful List" w:semiHidden="0" w:uiPriority="72" w:unhideWhenUsed="0"/>
-    <w:lsdException w:name="Colorful Grid" w:semiHidden="0" w:uiPriority="73" w:unhideWhenUsed="0"/>
-    <w:lsdException w:name="Light Shading Accent 1" w:semiHidden="0" w:uiPriority="60" w:unhideWhenUsed="0"/>
-    <w:lsdException w:name="Light List Accent 1" w:semiHidden="0" w:uiPriority="61" w:unhideWhenUsed="0"/>
-    <w:lsdException w:name="Light Grid Accent 1" w:semiHidden="0" w:uiPriority="62" w:unhideWhenUsed="0"/>
-    <w:lsdException w:name="Medium Shading 1 Accent 1" w:semiHidden="0" w:uiPriority="63" w:unhideWhenUsed="0"/>
-    <w:lsdException w:name="Medium Shading 2 Accent 1" w:semiHidden="0" w:uiPriority="64" w:unhideWhenUsed="0"/>
-    <w:lsdException w:name="Medium List 1 Accent 1" w:semiHidden="0" w:uiPriority="65" w:unhideWhenUsed="0"/>
-    <w:lsdException w:name="Revision" w:unhideWhenUsed="0"/>
-    <w:lsdException w:name="List Paragraph" w:semiHidden="0" w:uiPriority="34" w:unhideWhenUsed="0" w:qFormat="1"/>
-    <w:lsdException w:name="Quote" w:semiHidden="0" w:uiPriority="29" w:unhideWhenUsed="0" w:qFormat="1"/>
-    <w:lsdException w:name="Intense Quote" w:semiHidden="0" w:uiPriority="30" w:unhideWhenUsed="0" w:qFormat="1"/>
-    <w:lsdException w:name="Medium List 2 Accent 1" w:semiHidden="0" w:uiPriority="66" w:unhideWhenUsed="0"/>
-    <w:lsdException w:name="Medium Grid 1 Accent 1" w:semiHidden="0" w:uiPriority="67" w:unhideWhenUsed="0"/>
-    <w:lsdException w:name="Medium Grid 2 Accent 1" w:semiHidden="0" w:uiPriority="68" w:unhideWhenUsed="0"/>
-    <w:lsdException w:name="Medium Grid 3 Accent 1" w:semiHidden="0" w:uiPriority="69" w:unhideWhenUsed="0"/>
-    <w:lsdException w:name="Dark List Accent 1" w:semiHidden="0" w:uiPriority="70" w:unhideWhenUsed="0"/>
-    <w:lsdException w:name="Colorful Shading Accent 1" w:semiHidden="0" w:uiPriority="71" w:unhideWhenUsed="0"/>
-    <w:lsdException w:name="Colorful List Accent 1" w:semiHidden="0" w:uiPriority="72" w:unhideWhenUsed="0"/>
-    <w:lsdException w:name="Colorful Grid Accent 1" w:semiHidden="0" w:uiPriority="73" w:unhideWhenUsed="0"/>
-    <w:lsdException w:name="Light Shading Accent 2" w:semiHidden="0" w:uiPriority="60" w:unhideWhenUsed="0"/>
-    <w:lsdException w:name="Light List Accent 2" w:semiHidden="0" w:uiPriority="61" w:unhideWhenUsed="0"/>
-    <w:lsdException w:name="Light Grid Accent 2" w:semiHidden="0" w:uiPriority="62" w:unhideWhenUsed="0"/>
-    <w:lsdException w:name="Medium Shading 1 Accent 2" w:semiHidden="0" w:uiPriority="63" w:unhideWhenUsed="0"/>
-    <w:lsdException w:name="Medium Shading 2 Accent 2" w:semiHidden="0" w:uiPriority="64" w:unhideWhenUsed="0"/>
-    <w:lsdException w:name="Medium List 1 Accent 2" w:semiHidden="0" w:uiPriority="65" w:unhideWhenUsed="0"/>
-    <w:lsdException w:name="Medium List 2 Accent 2" w:semiHidden="0" w:uiPriority="66" w:unhideWhenUsed="0"/>
-    <w:lsdException w:name="Medium Grid 1 Accent 2" w:semiHidden="0" w:uiPriority="67" w:unhideWhenUsed="0"/>
-    <w:lsdException w:name="Medium Grid 2 Accent 2" w:semiHidden="0" w:uiPriority="68" w:unhideWhenUsed="0"/>
-    <w:lsdException w:name="Medium Grid 3 Accent 2" w:semiHidden="0" w:uiPriority="69" w:unhideWhenUsed="0"/>
-    <w:lsdException w:name="Dark List Accent 2" w:semiHidden="0" w:uiPriority="70" w:unhideWhenUsed="0"/>
-    <w:lsdException w:name="Colorful Shading Accent 2" w:semiHidden="0" w:uiPriority="71" w:unhideWhenUsed="0"/>
-    <w:lsdException w:name="Colorful List Accent 2" w:semiHidden="0" w:uiPriority="72" w:unhideWhenUsed="0"/>
-    <w:lsdException w:name="Colorful Grid Accent 2" w:semiHidden="0" w:uiPriority="73" w:unhideWhenUsed="0"/>
-    <w:lsdException w:name="Light Shading Accent 3" w:semiHidden="0" w:uiPriority="60" w:unhideWhenUsed="0"/>
-    <w:lsdException w:name="Light List Accent 3" w:semiHidden="0" w:uiPriority="61" w:unhideWhenUsed="0"/>
-    <w:lsdException w:name="Light Grid Accent 3" w:semiHidden="0" w:uiPriority="62" w:unhideWhenUsed="0"/>
-    <w:lsdException w:name="Medium Shading 1 Accent 3" w:semiHidden="0" w:uiPriority="63" w:unhideWhenUsed="0"/>
-    <w:lsdException w:name="Medium Shading 2 Accent 3" w:semiHidden="0" w:uiPriority="64" w:unhideWhenUsed="0"/>
-    <w:lsdException w:name="Medium List 1 Accent 3" w:semiHidden="0" w:uiPriority="65" w:unhideWhenUsed="0"/>
-    <w:lsdException w:name="Medium List 2 Accent 3" w:semiHidden="0" w:uiPriority="66" w:unhideWhenUsed="0"/>
-    <w:lsdException w:name="Medium Grid 1 Accent 3" w:semiHidden="0" w:uiPriority="67" w:unhideWhenUsed="0"/>
-    <w:lsdException w:name="Medium Grid 2 Accent 3" w:semiHidden="0" w:uiPriority="68" w:unhideWhenUsed="0"/>
-    <w:lsdException w:name="Medium Grid 3 Accent 3" w:semiHidden="0" w:uiPriority="69" w:unhideWhenUsed="0"/>
-    <w:lsdException w:name="Dark List Accent 3" w:semiHidden="0" w:uiPriority="70" w:unhideWhenUsed="0"/>
-    <w:lsdException w:name="Colorful Shading Accent 3" w:semiHidden="0" w:uiPriority="71" w:unhideWhenUsed="0"/>
-    <w:lsdException w:name="Colorful List Accent 3" w:semiHidden="0" w:uiPriority="72" w:unhideWhenUsed="0"/>
-    <w:lsdException w:name="Colorful Grid Accent 3" w:semiHidden="0" w:uiPriority="73" w:unhideWhenUsed="0"/>
-    <w:lsdException w:name="Light Shading Accent 4" w:semiHidden="0" w:uiPriority="60" w:unhideWhenUsed="0"/>
-    <w:lsdException w:name="Light List Accent 4" w:semiHidden="0" w:uiPriority="61" w:unhideWhenUsed="0"/>
-    <w:lsdException w:name="Light Grid Accent 4" w:semiHidden="0" w:uiPriority="62" w:unhideWhenUsed="0"/>
-    <w:lsdException w:name="Medium Shading 1 Accent 4" w:semiHidden="0" w:uiPriority="63" w:unhideWhenUsed="0"/>
-    <w:lsdException w:name="Medium Shading 2 Accent 4" w:semiHidden="0" w:uiPriority="64" w:unhideWhenUsed="0"/>
-    <w:lsdException w:name="Medium List 1 Accent 4" w:semiHidden="0" w:uiPriority="65" w:unhideWhenUsed="0"/>
-    <w:lsdException w:name="Medium List 2 Accent 4" w:semiHidden="0" w:uiPriority="66" w:unhideWhenUsed="0"/>
-    <w:lsdException w:name="Medium Grid 1 Accent 4" w:semiHidden="0" w:uiPriority="67" w:unhideWhenUsed="0"/>
-    <w:lsdException w:name="Medium Grid 2 Accent 4" w:semiHidden="0" w:uiPriority="68" w:unhideWhenUsed="0"/>
-    <w:lsdException w:name="Medium Grid 3 Accent 4" w:semiHidden="0" w:uiPriority="69" w:unhideWhenUsed="0"/>
-    <w:lsdException w:name="Dark List Accent 4" w:semiHidden="0" w:uiPriority="70" w:unhideWhenUsed="0"/>
-    <w:lsdException w:name="Colorful Shading Accent 4" w:semiHidden="0" w:uiPriority="71" w:unhideWhenUsed="0"/>
-    <w:lsdException w:name="Colorful List Accent 4" w:semiHidden="0" w:uiPriority="72" w:unhideWhenUsed="0"/>
-    <w:lsdException w:name="Colorful Grid Accent 4" w:semiHidden="0" w:uiPriority="73" w:unhideWhenUsed="0"/>
-    <w:lsdException w:name="Light Shading Accent 5" w:semiHidden="0" w:uiPriority="60" w:unhideWhenUsed="0"/>
-    <w:lsdException w:name="Light List Accent 5" w:semiHidden="0" w:uiPriority="61" w:unhideWhenUsed="0"/>
-    <w:lsdException w:name="Light Grid Accent 5" w:semiHidden="0" w:uiPriority="62" w:unhideWhenUsed="0"/>
-    <w:lsdException w:name="Medium Shading 1 Accent 5" w:semiHidden="0" w:uiPriority="63" w:unhideWhenUsed="0"/>
-    <w:lsdException w:name="Medium Shading 2 Accent 5" w:semiHidden="0" w:uiPriority="64" w:unhideWhenUsed="0"/>
-    <w:lsdException w:name="Medium List 1 Accent 5" w:semiHidden="0" w:uiPriority="65" w:unhideWhenUsed="0"/>
-    <w:lsdException w:name="Medium List 2 Accent 5" w:semiHidden="0" w:uiPriority="66" w:unhideWhenUsed="0"/>
-    <w:lsdException w:name="Medium Grid 1 Accent 5" w:semiHidden="0" w:uiPriority="67" w:unhideWhenUsed="0"/>
-    <w:lsdException w:name="Medium Grid 2 Accent 5" w:semiHidden="0" w:uiPriority="68" w:unhideWhenUsed="0"/>
-    <w:lsdException w:name="Medium Grid 3 Accent 5" w:semiHidden="0" w:uiPriority="69" w:unhideWhenUsed="0"/>
-    <w:lsdException w:name="Dark List Accent 5" w:semiHidden="0" w:uiPriority="70" w:unhideWhenUsed="0"/>
-    <w:lsdException w:name="Colorful Shading Accent 5" w:semiHidden="0" w:uiPriority="71" w:unhideWhenUsed="0"/>
-    <w:lsdException w:name="Colorful List Accent 5" w:semiHidden="0" w:uiPriority="72" w:unhideWhenUsed="0"/>
-    <w:lsdException w:name="Colorful Grid Accent 5" w:semiHidden="0" w:uiPriority="73" w:unhideWhenUsed="0"/>
-    <w:lsdException w:name="Light Shading Accent 6" w:semiHidden="0" w:uiPriority="60" w:unhideWhenUsed="0"/>
-    <w:lsdException w:name="Light List Accent 6" w:semiHidden="0" w:uiPriority="61" w:unhideWhenUsed="0"/>
-    <w:lsdException w:name="Light Grid Accent 6" w:semiHidden="0" w:uiPriority="62" w:unhideWhenUsed="0"/>
-    <w:lsdException w:name="Medium Shading 1 Accent 6" w:semiHidden="0" w:uiPriority="63" w:unhideWhenUsed="0"/>
-    <w:lsdException w:name="Medium Shading 2 Accent 6" w:semiHidden="0" w:uiPriority="64" w:unhideWhenUsed="0"/>
-    <w:lsdException w:name="Medium List 1 Accent 6" w:semiHidden="0" w:uiPriority="65" w:unhideWhenUsed="0"/>
-    <w:lsdException w:name="Medium List 2 Accent 6" w:semiHidden="0" w:uiPriority="66" w:unhideWhenUsed="0"/>
-    <w:lsdException w:name="Medium Grid 1 Accent 6" w:semiHidden="0" w:uiPriority="67" w:unhideWhenUsed="0"/>
-    <w:lsdException w:name="Medium Grid 2 Accent 6" w:semiHidden="0" w:uiPriority="68" w:unhideWhenUsed="0"/>
-    <w:lsdException w:name="Medium Grid 3 Accent 6" w:semiHidden="0" w:uiPriority="69" w:unhideWhenUsed="0"/>
-    <w:lsdException w:name="Dark List Accent 6" w:semiHidden="0" w:uiPriority="70" w:unhideWhenUsed="0"/>
-    <w:lsdException w:name="Colorful Shading Accent 6" w:semiHidden="0" w:uiPriority="71" w:unhideWhenUsed="0"/>
-    <w:lsdException w:name="Colorful List Accent 6" w:semiHidden="0" w:uiPriority="72" w:unhideWhenUsed="0"/>
-    <w:lsdException w:name="Colorful Grid Accent 6" w:semiHidden="0" w:uiPriority="73" w:unhideWhenUsed="0"/>
-    <w:lsdException w:name="Subtle Emphasis" w:semiHidden="0" w:uiPriority="19" w:unhideWhenUsed="0" w:qFormat="1"/>
-    <w:lsdException w:name="Intense Emphasis" w:semiHidden="0" w:uiPriority="21" w:unhideWhenUsed="0" w:qFormat="1"/>
-    <w:lsdException w:name="Subtle Reference" w:semiHidden="0" w:uiPriority="31" w:unhideWhenUsed="0" w:qFormat="1"/>
-    <w:lsdException w:name="Intense Reference" w:semiHidden="0" w:uiPriority="32" w:unhideWhenUsed="0" w:qFormat="1"/>
-    <w:lsdException w:name="Book Title" w:semiHidden="0" w:uiPriority="33" w:unhideWhenUsed="0" w:qFormat="1"/>
-    <w:lsdException w:name="Bibliography" w:uiPriority="37"/>
-    <w:lsdException w:name="TOC Heading" w:uiPriority="39" w:qFormat="1"/>
+  <w:latentStyles w:defLockedState="0" w:defUIPriority="99" w:defSemiHidden="0" w:defUnhideWhenUsed="0" w:defQFormat="0" w:count="371">
+    <w:lsdException w:name="Normal" w:uiPriority="0" w:qFormat="1"/>
+    <w:lsdException w:name="heading 1" w:uiPriority="9" w:qFormat="1"/>
+    <w:lsdException w:name="heading 2" w:semiHidden="1" w:uiPriority="9" w:unhideWhenUsed="1" w:qFormat="1"/>
+    <w:lsdException w:name="heading 3" w:semiHidden="1" w:uiPriority="9" w:unhideWhenUsed="1" w:qFormat="1"/>
+    <w:lsdException w:name="heading 4" w:semiHidden="1" w:uiPriority="9" w:unhideWhenUsed="1" w:qFormat="1"/>
+    <w:lsdException w:name="heading 5" w:semiHidden="1" w:uiPriority="9" w:unhideWhenUsed="1" w:qFormat="1"/>
+    <w:lsdException w:name="heading 6" w:semiHidden="1" w:uiPriority="9" w:unhideWhenUsed="1" w:qFormat="1"/>
+    <w:lsdException w:name="heading 7" w:semiHidden="1" w:uiPriority="9" w:unhideWhenUsed="1" w:qFormat="1"/>
+    <w:lsdException w:name="heading 8" w:semiHidden="1" w:uiPriority="9" w:unhideWhenUsed="1" w:qFormat="1"/>
+    <w:lsdException w:name="heading 9" w:semiHidden="1" w:uiPriority="9" w:unhideWhenUsed="1" w:qFormat="1"/>
+    <w:lsdException w:name="index 1" w:semiHidden="1" w:unhideWhenUsed="1"/>
+    <w:lsdException w:name="index 2" w:semiHidden="1" w:unhideWhenUsed="1"/>
+    <w:lsdException w:name="index 3" w:semiHidden="1" w:unhideWhenUsed="1"/>
+    <w:lsdException w:name="index 4" w:semiHidden="1" w:unhideWhenUsed="1"/>
+    <w:lsdException w:name="index 5" w:semiHidden="1" w:unhideWhenUsed="1"/>
+    <w:lsdException w:name="index 6" w:semiHidden="1" w:unhideWhenUsed="1"/>
+    <w:lsdException w:name="index 7" w:semiHidden="1" w:unhideWhenUsed="1"/>
+    <w:lsdException w:name="index 8" w:semiHidden="1" w:unhideWhenUsed="1"/>
+    <w:lsdException w:name="index 9" w:semiHidden="1" w:unhideWhenUsed="1"/>
+    <w:lsdException w:name="toc 1" w:semiHidden="1" w:uiPriority="39" w:unhideWhenUsed="1"/>
+    <w:lsdException w:name="toc 2" w:semiHidden="1" w:uiPriority="39" w:unhideWhenUsed="1"/>
+    <w:lsdException w:name="toc 3" w:semiHidden="1" w:uiPriority="39" w:unhideWhenUsed="1"/>
+    <w:lsdException w:name="toc 4" w:semiHidden="1" w:uiPriority="39" w:unhideWhenUsed="1"/>
+    <w:lsdException w:name="toc 5" w:semiHidden="1" w:uiPriority="39" w:unhideWhenUsed="1"/>
+    <w:lsdException w:name="toc 6" w:semiHidden="1" w:uiPriority="39" w:unhideWhenUsed="1"/>
+    <w:lsdException w:name="toc 7" w:semiHidden="1" w:uiPriority="39" w:unhideWhenUsed="1"/>
+    <w:lsdException w:name="toc 8" w:semiHidden="1" w:uiPriority="39" w:unhideWhenUsed="1"/>
+    <w:lsdException w:name="toc 9" w:semiHidden="1" w:uiPriority="39" w:unhideWhenUsed="1"/>
+    <w:lsdException w:name="Normal Indent" w:semiHidden="1" w:unhideWhenUsed="1"/>
+    <w:lsdException w:name="footnote text" w:semiHidden="1" w:unhideWhenUsed="1"/>
+    <w:lsdException w:name="annotation text" w:semiHidden="1" w:unhideWhenUsed="1"/>
+    <w:lsdException w:name="header" w:semiHidden="1" w:unhideWhenUsed="1"/>
+    <w:lsdException w:name="footer" w:semiHidden="1" w:unhideWhenUsed="1"/>
+    <w:lsdException w:name="index heading" w:semiHidden="1" w:unhideWhenUsed="1"/>
+    <w:lsdException w:name="caption" w:semiHidden="1" w:uiPriority="35" w:unhideWhenUsed="1" w:qFormat="1"/>
+    <w:lsdException w:name="table of figures" w:semiHidden="1" w:unhideWhenUsed="1"/>
+    <w:lsdException w:name="envelope address" w:semiHidden="1" w:unhideWhenUsed="1"/>
+    <w:lsdException w:name="envelope return" w:semiHidden="1" w:unhideWhenUsed="1"/>
+    <w:lsdException w:name="footnote reference" w:semiHidden="1" w:unhideWhenUsed="1"/>
+    <w:lsdException w:name="annotation reference" w:semiHidden="1" w:unhideWhenUsed="1"/>
+    <w:lsdException w:name="line number" w:semiHidden="1" w:unhideWhenUsed="1"/>
+    <w:lsdException w:name="page number" w:semiHidden="1" w:unhideWhenUsed="1"/>
+    <w:lsdException w:name="endnote reference" w:semiHidden="1" w:unhideWhenUsed="1"/>
+    <w:lsdException w:name="endnote text" w:semiHidden="1" w:unhideWhenUsed="1"/>
+    <w:lsdException w:name="table of authorities" w:semiHidden="1" w:unhideWhenUsed="1"/>
+    <w:lsdException w:name="macro" w:semiHidden="1" w:unhideWhenUsed="1"/>
+    <w:lsdException w:name="toa heading" w:semiHidden="1" w:unhideWhenUsed="1"/>
+    <w:lsdException w:name="List" w:semiHidden="1" w:unhideWhenUsed="1"/>
+    <w:lsdException w:name="List Bullet" w:semiHidden="1" w:unhideWhenUsed="1"/>
+    <w:lsdException w:name="List Number" w:semiHidden="1" w:unhideWhenUsed="1"/>
+    <w:lsdException w:name="List 2" w:semiHidden="1" w:unhideWhenUsed="1"/>
+    <w:lsdException w:name="List 3" w:semiHidden="1" w:unhideWhenUsed="1"/>
+    <w:lsdException w:name="List 4" w:semiHidden="1" w:unhideWhenUsed="1"/>
+    <w:lsdException w:name="List 5" w:semiHidden="1" w:unhideWhenUsed="1"/>
+    <w:lsdException w:name="List Bullet 2" w:semiHidden="1" w:unhideWhenUsed="1"/>
+    <w:lsdException w:name="List Bullet 3" w:semiHidden="1" w:unhideWhenUsed="1"/>
+    <w:lsdException w:name="List Bullet 4" w:semiHidden="1" w:unhideWhenUsed="1"/>
+    <w:lsdException w:name="List Bullet 5" w:semiHidden="1" w:unhideWhenUsed="1"/>
+    <w:lsdException w:name="List Number 2" w:semiHidden="1" w:unhideWhenUsed="1"/>
+    <w:lsdException w:name="List Number 3" w:semiHidden="1" w:unhideWhenUsed="1"/>
+    <w:lsdException w:name="List Number 4" w:semiHidden="1" w:unhideWhenUsed="1"/>
+    <w:lsdException w:name="List Number 5" w:semiHidden="1" w:unhideWhenUsed="1"/>
+    <w:lsdException w:name="Title" w:uiPriority="10" w:qFormat="1"/>
+    <w:lsdException w:name="Closing" w:semiHidden="1" w:unhideWhenUsed="1"/>
+    <w:lsdException w:name="Signature" w:semiHidden="1" w:unhideWhenUsed="1"/>
+    <w:lsdException w:name="Default Paragraph Font" w:semiHidden="1" w:uiPriority="1" w:unhideWhenUsed="1"/>
+    <w:lsdException w:name="Body Text" w:semiHidden="1" w:unhideWhenUsed="1"/>
+    <w:lsdException w:name="Body Text Indent" w:semiHidden="1" w:unhideWhenUsed="1"/>
+    <w:lsdException w:name="List Continue" w:semiHidden="1" w:unhideWhenUsed="1"/>
+    <w:lsdException w:name="List Continue 2" w:semiHidden="1" w:unhideWhenUsed="1"/>
+    <w:lsdException w:name="List Continue 3" w:semiHidden="1" w:unhideWhenUsed="1"/>
+    <w:lsdException w:name="List Continue 4" w:semiHidden="1" w:unhideWhenUsed="1"/>
+    <w:lsdException w:name="List Continue 5" w:semiHidden="1" w:unhideWhenUsed="1"/>
+    <w:lsdException w:name="Message Header" w:semiHidden="1" w:unhideWhenUsed="1"/>
+    <w:lsdException w:name="Subtitle" w:uiPriority="11" w:qFormat="1"/>
+    <w:lsdException w:name="Salutation" w:semiHidden="1" w:unhideWhenUsed="1"/>
+    <w:lsdException w:name="Date" w:semiHidden="1" w:unhideWhenUsed="1"/>
+    <w:lsdException w:name="Body Text First Indent" w:semiHidden="1" w:unhideWhenUsed="1"/>
+    <w:lsdException w:name="Body Text First Indent 2" w:semiHidden="1" w:unhideWhenUsed="1"/>
+    <w:lsdException w:name="Note Heading" w:semiHidden="1" w:unhideWhenUsed="1"/>
+    <w:lsdException w:name="Body Text 2" w:semiHidden="1" w:unhideWhenUsed="1"/>
+    <w:lsdException w:name="Body Text 3" w:semiHidden="1" w:unhideWhenUsed="1"/>
+    <w:lsdException w:name="Body Text Indent 2" w:semiHidden="1" w:unhideWhenUsed="1"/>
+    <w:lsdException w:name="Body Text Indent 3" w:semiHidden="1" w:unhideWhenUsed="1"/>
+    <w:lsdException w:name="Block Text" w:semiHidden="1" w:unhideWhenUsed="1"/>
+    <w:lsdException w:name="Hyperlink" w:semiHidden="1" w:unhideWhenUsed="1"/>
+    <w:lsdException w:name="FollowedHyperlink" w:semiHidden="1" w:unhideWhenUsed="1"/>
+    <w:lsdException w:name="Strong" w:uiPriority="22" w:qFormat="1"/>
+    <w:lsdException w:name="Emphasis" w:uiPriority="20" w:qFormat="1"/>
+    <w:lsdException w:name="Document Map" w:semiHidden="1" w:unhideWhenUsed="1"/>
+    <w:lsdException w:name="Plain Text" w:semiHidden="1" w:unhideWhenUsed="1"/>
+    <w:lsdException w:name="E-mail Signature" w:semiHidden="1" w:unhideWhenUsed="1"/>
+    <w:lsdException w:name="HTML Top of Form" w:semiHidden="1" w:unhideWhenUsed="1"/>
+    <w:lsdException w:name="HTML Bottom of Form" w:semiHidden="1" w:unhideWhenUsed="1"/>
+    <w:lsdException w:name="Normal (Web)" w:semiHidden="1" w:unhideWhenUsed="1"/>
+    <w:lsdException w:name="HTML Acronym" w:semiHidden="1" w:unhideWhenUsed="1"/>
+    <w:lsdException w:name="HTML Address" w:semiHidden="1" w:unhideWhenUsed="1"/>
+    <w:lsdException w:name="HTML Cite" w:semiHidden="1" w:unhideWhenUsed="1"/>
+    <w:lsdException w:name="HTML Code" w:semiHidden="1" w:unhideWhenUsed="1"/>
+    <w:lsdException w:name="HTML Definition" w:semiHidden="1" w:unhideWhenUsed="1"/>
+    <w:lsdException w:name="HTML Keyboard" w:semiHidden="1" w:unhideWhenUsed="1"/>
+    <w:lsdException w:name="HTML Preformatted" w:semiHidden="1" w:unhideWhenUsed="1"/>
+    <w:lsdException w:name="HTML Sample" w:semiHidden="1" w:unhideWhenUsed="1"/>
+    <w:lsdException w:name="HTML Typewriter" w:semiHidden="1" w:unhideWhenUsed="1"/>
+    <w:lsdException w:name="HTML Variable" w:semiHidden="1" w:unhideWhenUsed="1"/>
+    <w:lsdException w:name="Normal Table" w:semiHidden="1" w:unhideWhenUsed="1"/>
+    <w:lsdException w:name="annotation subject" w:semiHidden="1" w:unhideWhenUsed="1"/>
+    <w:lsdException w:name="No List" w:semiHidden="1" w:unhideWhenUsed="1"/>
+    <w:lsdException w:name="Outline List 1" w:semiHidden="1" w:unhideWhenUsed="1"/>
+    <w:lsdException w:name="Outline List 2" w:semiHidden="1" w:unhideWhenUsed="1"/>
+    <w:lsdException w:name="Outline List 3" w:semiHidden="1" w:unhideWhenUsed="1"/>
+    <w:lsdException w:name="Table Simple 1" w:semiHidden="1" w:unhideWhenUsed="1"/>
+    <w:lsdException w:name="Table Simple 2" w:semiHidden="1" w:unhideWhenUsed="1"/>
+    <w:lsdException w:name="Table Simple 3" w:semiHidden="1" w:unhideWhenUsed="1"/>
+    <w:lsdException w:name="Table Classic 1" w:semiHidden="1" w:unhideWhenUsed="1"/>
+    <w:lsdException w:name="Table Classic 2" w:semiHidden="1" w:unhideWhenUsed="1"/>
+    <w:lsdException w:name="Table Classic 3" w:semiHidden="1" w:unhideWhenUsed="1"/>
+    <w:lsdException w:name="Table Classic 4" w:semiHidden="1" w:unhideWhenUsed="1"/>
+    <w:lsdException w:name="Table Colorful 1" w:semiHidden="1" w:unhideWhenUsed="1"/>
+    <w:lsdException w:name="Table Colorful 2" w:semiHidden="1" w:unhideWhenUsed="1"/>
+    <w:lsdException w:name="Table Colorful 3" w:semiHidden="1" w:unhideWhenUsed="1"/>
+    <w:lsdException w:name="Table Columns 1" w:semiHidden="1" w:unhideWhenUsed="1"/>
+    <w:lsdException w:name="Table Columns 2" w:semiHidden="1" w:unhideWhenUsed="1"/>
+    <w:lsdException w:name="Table Columns 3" w:semiHidden="1" w:unhideWhenUsed="1"/>
+    <w:lsdException w:name="Table Columns 4" w:semiHidden="1" w:unhideWhenUsed="1"/>
+    <w:lsdException w:name="Table Columns 5" w:semiHidden="1" w:unhideWhenUsed="1"/>
+    <w:lsdException w:name="Table Grid 1" w:semiHidden="1" w:unhideWhenUsed="1"/>
+    <w:lsdException w:name="Table Grid 2" w:semiHidden="1" w:unhideWhenUsed="1"/>
+    <w:lsdException w:name="Table Grid 3" w:semiHidden="1" w:unhideWhenUsed="1"/>
+    <w:lsdException w:name="Table Grid 4" w:semiHidden="1" w:unhideWhenUsed="1"/>
+    <w:lsdException w:name="Table Grid 5" w:semiHidden="1" w:unhideWhenUsed="1"/>
+    <w:lsdException w:name="Table Grid 6" w:semiHidden="1" w:unhideWhenUsed="1"/>
+    <w:lsdException w:name="Table Grid 7" w:semiHidden="1" w:unhideWhenUsed="1"/>
+    <w:lsdException w:name="Table Grid 8" w:semiHidden="1" w:unhideWhenUsed="1"/>
+    <w:lsdException w:name="Table List 1" w:semiHidden="1" w:unhideWhenUsed="1"/>
+    <w:lsdException w:name="Table List 2" w:semiHidden="1" w:unhideWhenUsed="1"/>
+    <w:lsdException w:name="Table List 3" w:semiHidden="1" w:unhideWhenUsed="1"/>
+    <w:lsdException w:name="Table List 4" w:semiHidden="1" w:unhideWhenUsed="1"/>
+    <w:lsdException w:name="Table List 5" w:semiHidden="1" w:unhideWhenUsed="1"/>
+    <w:lsdException w:name="Table List 6" w:semiHidden="1" w:unhideWhenUsed="1"/>
+    <w:lsdException w:name="Table List 7" w:semiHidden="1" w:unhideWhenUsed="1"/>
+    <w:lsdException w:name="Table List 8" w:semiHidden="1" w:unhideWhenUsed="1"/>
+    <w:lsdException w:name="Table 3D effects 1" w:semiHidden="1" w:unhideWhenUsed="1"/>
+    <w:lsdException w:name="Table 3D effects 2" w:semiHidden="1" w:unhideWhenUsed="1"/>
+    <w:lsdException w:name="Table 3D effects 3" w:semiHidden="1" w:unhideWhenUsed="1"/>
+    <w:lsdException w:name="Table Contemporary" w:semiHidden="1" w:unhideWhenUsed="1"/>
+    <w:lsdException w:name="Table Elegant" w:semiHidden="1" w:unhideWhenUsed="1"/>
+    <w:lsdException w:name="Table Professional" w:semiHidden="1" w:unhideWhenUsed="1"/>
+    <w:lsdException w:name="Table Subtle 1" w:semiHidden="1" w:unhideWhenUsed="1"/>
+    <w:lsdException w:name="Table Subtle 2" w:semiHidden="1" w:unhideWhenUsed="1"/>
+    <w:lsdException w:name="Table Web 1" w:semiHidden="1" w:unhideWhenUsed="1"/>
+    <w:lsdException w:name="Table Web 2" w:semiHidden="1" w:unhideWhenUsed="1"/>
+    <w:lsdException w:name="Table Web 3" w:semiHidden="1" w:unhideWhenUsed="1"/>
+    <w:lsdException w:name="Balloon Text" w:semiHidden="1" w:unhideWhenUsed="1"/>
+    <w:lsdException w:name="Table Grid" w:uiPriority="59"/>
+    <w:lsdException w:name="Table Theme" w:semiHidden="1" w:unhideWhenUsed="1"/>
+    <w:lsdException w:name="Placeholder Text" w:semiHidden="1"/>
+    <w:lsdException w:name="No Spacing" w:uiPriority="1" w:qFormat="1"/>
+    <w:lsdException w:name="Light Shading" w:uiPriority="60"/>
+    <w:lsdException w:name="Light List" w:uiPriority="61"/>
+    <w:lsdException w:name="Light Grid" w:uiPriority="62"/>
+    <w:lsdException w:name="Medium Shading 1" w:uiPriority="63"/>
+    <w:lsdException w:name="Medium Shading 2" w:uiPriority="64"/>
+    <w:lsdException w:name="Medium List 1" w:uiPriority="65"/>
+    <w:lsdException w:name="Medium List 2" w:uiPriority="66"/>
+    <w:lsdException w:name="Medium Grid 1" w:uiPriority="67"/>
+    <w:lsdException w:name="Medium Grid 2" w:uiPriority="68"/>
+    <w:lsdException w:name="Medium Grid 3" w:uiPriority="69"/>
+    <w:lsdException w:name="Dark List" w:uiPriority="70"/>
+    <w:lsdException w:name="Colorful Shading" w:uiPriority="71"/>
+    <w:lsdException w:name="Colorful List" w:uiPriority="72"/>
+    <w:lsdException w:name="Colorful Grid" w:uiPriority="73"/>
+    <w:lsdException w:name="Light Shading Accent 1" w:uiPriority="60"/>
+    <w:lsdException w:name="Light List Accent 1" w:uiPriority="61"/>
+    <w:lsdException w:name="Light Grid Accent 1" w:uiPriority="62"/>
+    <w:lsdException w:name="Medium Shading 1 Accent 1" w:uiPriority="63"/>
+    <w:lsdException w:name="Medium Shading 2 Accent 1" w:uiPriority="64"/>
+    <w:lsdException w:name="Medium List 1 Accent 1" w:uiPriority="65"/>
+    <w:lsdException w:name="Revision" w:semiHidden="1"/>
+    <w:lsdException w:name="List Paragraph" w:uiPriority="34" w:qFormat="1"/>
+    <w:lsdException w:name="Quote" w:uiPriority="29" w:qFormat="1"/>
+    <w:lsdException w:name="Intense Quote" w:uiPriority="30" w:qFormat="1"/>
+    <w:lsdException w:name="Medium List 2 Accent 1" w:uiPriority="66"/>
+    <w:lsdException w:name="Medium Grid 1 Accent 1" w:uiPriority="67"/>
+    <w:lsdException w:name="Medium Grid 2 Accent 1" w:uiPriority="68"/>
+    <w:lsdException w:name="Medium Grid 3 Accent 1" w:uiPriority="69"/>
+    <w:lsdException w:name="Dark List Accent 1" w:uiPriority="70"/>
+    <w:lsdException w:name="Colorful Shading Accent 1" w:uiPriority="71"/>
+    <w:lsdException w:name="Colorful List Accent 1" w:uiPriority="72"/>
+    <w:lsdException w:name="Colorful Grid Accent 1" w:uiPriority="73"/>
+    <w:lsdException w:name="Light Shading Accent 2" w:uiPriority="60"/>
+    <w:lsdException w:name="Light List Accent 2" w:uiPriority="61"/>
+    <w:lsdException w:name="Light Grid Accent 2" w:uiPriority="62"/>
+    <w:lsdException w:name="Medium Shading 1 Accent 2" w:uiPriority="63"/>
+    <w:lsdException w:name="Medium Shading 2 Accent 2" w:uiPriority="64"/>
+    <w:lsdException w:name="Medium List 1 Accent 2" w:uiPriority="65"/>
+    <w:lsdException w:name="Medium List 2 Accent 2" w:uiPriority="66"/>
+    <w:lsdException w:name="Medium Grid 1 Accent 2" w:uiPriority="67"/>
+    <w:lsdException w:name="Medium Grid 2 Accent 2" w:uiPriority="68"/>
+    <w:lsdException w:name="Medium Grid 3 Accent 2" w:uiPriority="69"/>
+    <w:lsdException w:name="Dark List Accent 2" w:uiPriority="70"/>
+    <w:lsdException w:name="Colorful Shading Accent 2" w:uiPriority="71"/>
+    <w:lsdException w:name="Colorful List Accent 2" w:uiPriority="72"/>
+    <w:lsdException w:name="Colorful Grid Accent 2" w:uiPriority="73"/>
+    <w:lsdException w:name="Light Shading Accent 3" w:uiPriority="60"/>
+    <w:lsdException w:name="Light List Accent 3" w:uiPriority="61"/>
+    <w:lsdException w:name="Light Grid Accent 3" w:uiPriority="62"/>
+    <w:lsdException w:name="Medium Shading 1 Accent 3" w:uiPriority="63"/>
+    <w:lsdException w:name="Medium Shading 2 Accent 3" w:uiPriority="64"/>
+    <w:lsdException w:name="Medium List 1 Accent 3" w:uiPriority="65"/>
+    <w:lsdException w:name="Medium List 2 Accent 3" w:uiPriority="66"/>
+    <w:lsdException w:name="Medium Grid 1 Accent 3" w:uiPriority="67"/>
+    <w:lsdException w:name="Medium Grid 2 Accent 3" w:uiPriority="68"/>
+    <w:lsdException w:name="Medium Grid 3 Accent 3" w:uiPriority="69"/>
+    <w:lsdException w:name="Dark List Accent 3" w:uiPriority="70"/>
+    <w:lsdException w:name="Colorful Shading Accent 3" w:uiPriority="71"/>
+    <w:lsdException w:name="Colorful List Accent 3" w:uiPriority="72"/>
+    <w:lsdException w:name="Colorful Grid Accent 3" w:uiPriority="73"/>
+    <w:lsdException w:name="Light Shading Accent 4" w:uiPriority="60"/>
+    <w:lsdException w:name="Light List Accent 4" w:uiPriority="61"/>
+    <w:lsdException w:name="Light Grid Accent 4" w:uiPriority="62"/>
+    <w:lsdException w:name="Medium Shading 1 Accent 4" w:uiPriority="63"/>
+    <w:lsdException w:name="Medium Shading 2 Accent 4" w:uiPriority="64"/>
+    <w:lsdException w:name="Medium List 1 Accent 4" w:uiPriority="65"/>
+    <w:lsdException w:name="Medium List 2 Accent 4" w:uiPriority="66"/>
+    <w:lsdException w:name="Medium Grid 1 Accent 4" w:uiPriority="67"/>
+    <w:lsdException w:name="Medium Grid 2 Accent 4" w:uiPriority="68"/>
+    <w:lsdException w:name="Medium Grid 3 Accent 4" w:uiPriority="69"/>
+    <w:lsdException w:name="Dark List Accent 4" w:uiPriority="70"/>
+    <w:lsdException w:name="Colorful Shading Accent 4" w:uiPriority="71"/>
+    <w:lsdException w:name="Colorful List Accent 4" w:uiPriority="72"/>
+    <w:lsdException w:name="Colorful Grid Accent 4" w:uiPriority="73"/>
+    <w:lsdException w:name="Light Shading Accent 5" w:uiPriority="60"/>
+    <w:lsdException w:name="Light List Accent 5" w:uiPriority="61"/>
+    <w:lsdException w:name="Light Grid Accent 5" w:uiPriority="62"/>
+    <w:lsdException w:name="Medium Shading 1 Accent 5" w:uiPriority="63"/>
+    <w:lsdException w:name="Medium Shading 2 Accent 5" w:uiPriority="64"/>
+    <w:lsdException w:name="Medium List 1 Accent 5" w:uiPriority="65"/>
+    <w:lsdException w:name="Medium List 2 Accent 5" w:uiPriority="66"/>
+    <w:lsdException w:name="Medium Grid 1 Accent 5" w:uiPriority="67"/>
+    <w:lsdException w:name="Medium Grid 2 Accent 5" w:uiPriority="68"/>
+    <w:lsdException w:name="Medium Grid 3 Accent 5" w:uiPriority="69"/>
+    <w:lsdException w:name="Dark List Accent 5" w:uiPriority="70"/>
+    <w:lsdException w:name="Colorful Shading Accent 5" w:uiPriority="71"/>
+    <w:lsdException w:name="Colorful List Accent 5" w:uiPriority="72"/>
+    <w:lsdException w:name="Colorful Grid Accent 5" w:uiPriority="73"/>
+    <w:lsdException w:name="Light Shading Accent 6" w:uiPriority="60"/>
+    <w:lsdException w:name="Light List Accent 6" w:uiPriority="61"/>
+    <w:lsdException w:name="Light Grid Accent 6" w:uiPriority="62"/>
+    <w:lsdException w:name="Medium Shading 1 Accent 6" w:uiPriority="63"/>
+    <w:lsdException w:name="Medium Shading 2 Accent 6" w:uiPriority="64"/>
+    <w:lsdException w:name="Medium List 1 Accent 6" w:uiPriority="65"/>
+    <w:lsdException w:name="Medium List 2 Accent 6" w:uiPriority="66"/>
+    <w:lsdException w:name="Medium Grid 1 Accent 6" w:uiPriority="67"/>
+    <w:lsdException w:name="Medium Grid 2 Accent 6" w:uiPriority="68"/>
+    <w:lsdException w:name="Medium Grid 3 Accent 6" w:uiPriority="69"/>
+    <w:lsdException w:name="Dark List Accent 6" w:uiPriority="70"/>
+    <w:lsdException w:name="Colorful Shading Accent 6" w:uiPriority="71"/>
+    <w:lsdException w:name="Colorful List Accent 6" w:uiPriority="72"/>
+    <w:lsdException w:name="Colorful Grid Accent 6" w:uiPriority="73"/>
+    <w:lsdException w:name="Subtle Emphasis" w:uiPriority="19" w:qFormat="1"/>
+    <w:lsdException w:name="Intense Emphasis" w:uiPriority="21" w:qFormat="1"/>
+    <w:lsdException w:name="Subtle Reference" w:uiPriority="31" w:qFormat="1"/>
+    <w:lsdException w:name="Intense Reference" w:uiPriority="32" w:qFormat="1"/>
+    <w:lsdException w:name="Book Title" w:uiPriority="33" w:qFormat="1"/>
+    <w:lsdException w:name="Bibliography" w:semiHidden="1" w:uiPriority="37" w:unhideWhenUsed="1"/>
+    <w:lsdException w:name="TOC Heading" w:semiHidden="1" w:uiPriority="39" w:unhideWhenUsed="1" w:qFormat="1"/>
+    <w:lsdException w:name="Plain Table 1" w:uiPriority="41"/>
+    <w:lsdException w:name="Plain Table 2" w:uiPriority="42"/>
+    <w:lsdException w:name="Plain Table 3" w:uiPriority="43"/>
+    <w:lsdException w:name="Plain Table 4" w:uiPriority="44"/>
+    <w:lsdException w:name="Plain Table 5" w:uiPriority="45"/>
+    <w:lsdException w:name="Grid Table Light" w:uiPriority="40"/>
+    <w:lsdException w:name="Grid Table 1 Light" w:uiPriority="46"/>
+    <w:lsdException w:name="Grid Table 2" w:uiPriority="47"/>
+    <w:lsdException w:name="Grid Table 3" w:uiPriority="48"/>
+    <w:lsdException w:name="Grid Table 4" w:uiPriority="49"/>
+    <w:lsdException w:name="Grid Table 5 Dark" w:uiPriority="50"/>
+    <w:lsdException w:name="Grid Table 6 Colorful" w:uiPriority="51"/>
+    <w:lsdException w:name="Grid Table 7 Colorful" w:uiPriority="52"/>
+    <w:lsdException w:name="Grid Table 1 Light Accent 1" w:uiPriority="46"/>
+    <w:lsdException w:name="Grid Table 2 Accent 1" w:uiPriority="47"/>
+    <w:lsdException w:name="Grid Table 3 Accent 1" w:uiPriority="48"/>
+    <w:lsdException w:name="Grid Table 4 Accent 1" w:uiPriority="49"/>
+    <w:lsdException w:name="Grid Table 5 Dark Accent 1" w:uiPriority="50"/>
+    <w:lsdException w:name="Grid Table 6 Colorful Accent 1" w:uiPriority="51"/>
+    <w:lsdException w:name="Grid Table 7 Colorful Accent 1" w:uiPriority="52"/>
+    <w:lsdException w:name="Grid Table 1 Light Accent 2" w:uiPriority="46"/>
+    <w:lsdException w:name="Grid Table 2 Accent 2" w:uiPriority="47"/>
+    <w:lsdException w:name="Grid Table 3 Accent 2" w:uiPriority="48"/>
+    <w:lsdException w:name="Grid Table 4 Accent 2" w:uiPriority="49"/>
+    <w:lsdException w:name="Grid Table 5 Dark Accent 2" w:uiPriority="50"/>
+    <w:lsdException w:name="Grid Table 6 Colorful Accent 2" w:uiPriority="51"/>
+    <w:lsdException w:name="Grid Table 7 Colorful Accent 2" w:uiPriority="52"/>
+    <w:lsdException w:name="Grid Table 1 Light Accent 3" w:uiPriority="46"/>
+    <w:lsdException w:name="Grid Table 2 Accent 3" w:uiPriority="47"/>
+    <w:lsdException w:name="Grid Table 3 Accent 3" w:uiPriority="48"/>
+    <w:lsdException w:name="Grid Table 4 Accent 3" w:uiPriority="49"/>
+    <w:lsdException w:name="Grid Table 5 Dark Accent 3" w:uiPriority="50"/>
+    <w:lsdException w:name="Grid Table 6 Colorful Accent 3" w:uiPriority="51"/>
+    <w:lsdException w:name="Grid Table 7 Colorful Accent 3" w:uiPriority="52"/>
+    <w:lsdException w:name="Grid Table 1 Light Accent 4" w:uiPriority="46"/>
+    <w:lsdException w:name="Grid Table 2 Accent 4" w:uiPriority="47"/>
+    <w:lsdException w:name="Grid Table 3 Accent 4" w:uiPriority="48"/>
+    <w:lsdException w:name="Grid Table 4 Accent 4" w:uiPriority="49"/>
+    <w:lsdException w:name="Grid Table 5 Dark Accent 4" w:uiPriority="50"/>
+    <w:lsdException w:name="Grid Table 6 Colorful Accent 4" w:uiPriority="51"/>
+    <w:lsdException w:name="Grid Table 7 Colorful Accent 4" w:uiPriority="52"/>
+    <w:lsdException w:name="Grid Table 1 Light Accent 5" w:uiPriority="46"/>
+    <w:lsdException w:name="Grid Table 2 Accent 5" w:uiPriority="47"/>
+    <w:lsdException w:name="Grid Table 3 Accent 5" w:uiPriority="48"/>
+    <w:lsdException w:name="Grid Table 4 Accent 5" w:uiPriority="49"/>
+    <w:lsdException w:name="Grid Table 5 Dark Accent 5" w:uiPriority="50"/>
+    <w:lsdException w:name="Grid Table 6 Colorful Accent 5" w:uiPriority="51"/>
+    <w:lsdException w:name="Grid Table 7 Colorful Accent 5" w:uiPriority="52"/>
+    <w:lsdException w:name="Grid Table 1 Light Accent 6" w:uiPriority="46"/>
+    <w:lsdException w:name="Grid Table 2 Accent 6" w:uiPriority="47"/>
+    <w:lsdException w:name="Grid Table 3 Accent 6" w:uiPriority="48"/>
+    <w:lsdException w:name="Grid Table 4 Accent 6" w:uiPriority="49"/>
+    <w:lsdException w:name="Grid Table 5 Dark Accent 6" w:uiPriority="50"/>
+    <w:lsdException w:name="Grid Table 6 Colorful Accent 6" w:uiPriority="51"/>
+    <w:lsdException w:name="Grid Table 7 Colorful Accent 6" w:uiPriority="52"/>
+    <w:lsdException w:name="List Table 1 Light" w:uiPriority="46"/>
+    <w:lsdException w:name="List Table 2" w:uiPriority="47"/>
+    <w:lsdException w:name="List Table 3" w:uiPriority="48"/>
+    <w:lsdException w:name="List Table 4" w:uiPriority="49"/>
+    <w:lsdException w:name="List Table 5 Dark" w:uiPriority="50"/>
+    <w:lsdException w:name="List Table 6 Colorful" w:uiPriority="51"/>
+    <w:lsdException w:name="List Table 7 Colorful" w:uiPriority="52"/>
+    <w:lsdException w:name="List Table 1 Light Accent 1" w:uiPriority="46"/>
+    <w:lsdException w:name="List Table 2 Accent 1" w:uiPriority="47"/>
+    <w:lsdException w:name="List Table 3 Accent 1" w:uiPriority="48"/>
+    <w:lsdException w:name="List Table 4 Accent 1" w:uiPriority="49"/>
+    <w:lsdException w:name="List Table 5 Dark Accent 1" w:uiPriority="50"/>
+    <w:lsdException w:name="List Table 6 Colorful Accent 1" w:uiPriority="51"/>
+    <w:lsdException w:name="List Table 7 Colorful Accent 1" w:uiPriority="52"/>
+    <w:lsdException w:name="List Table 1 Light Accent 2" w:uiPriority="46"/>
+    <w:lsdException w:name="List Table 2 Accent 2" w:uiPriority="47"/>
+    <w:lsdException w:name="List Table 3 Accent 2" w:uiPriority="48"/>
+    <w:lsdException w:name="List Table 4 Accent 2" w:uiPriority="49"/>
+    <w:lsdException w:name="List Table 5 Dark Accent 2" w:uiPriority="50"/>
+    <w:lsdException w:name="List Table 6 Colorful Accent 2" w:uiPriority="51"/>
+    <w:lsdException w:name="List Table 7 Colorful Accent 2" w:uiPriority="52"/>
+    <w:lsdException w:name="List Table 1 Light Accent 3" w:uiPriority="46"/>
+    <w:lsdException w:name="List Table 2 Accent 3" w:uiPriority="47"/>
+    <w:lsdException w:name="List Table 3 Accent 3" w:uiPriority="48"/>
+    <w:lsdException w:name="List Table 4 Accent 3" w:uiPriority="49"/>
+    <w:lsdException w:name="List Table 5 Dark Accent 3" w:uiPriority="50"/>
+    <w:lsdException w:name="List Table 6 Colorful Accent 3" w:uiPriority="51"/>
+    <w:lsdException w:name="List Table 7 Colorful Accent 3" w:uiPriority="52"/>
+    <w:lsdException w:name="List Table 1 Light Accent 4" w:uiPriority="46"/>
+    <w:lsdException w:name="List Table 2 Accent 4" w:uiPriority="47"/>
+    <w:lsdException w:name="List Table 3 Accent 4" w:uiPriority="48"/>
+    <w:lsdException w:name="List Table 4 Accent 4" w:uiPriority="49"/>
+    <w:lsdException w:name="List Table 5 Dark Accent 4" w:uiPriority="50"/>
+    <w:lsdException w:name="List Table 6 Colorful Accent 4" w:uiPriority="51"/>
+    <w:lsdException w:name="List Table 7 Colorful Accent 4" w:uiPriority="52"/>
+    <w:lsdException w:name="List Table 1 Light Accent 5" w:uiPriority="46"/>
+    <w:lsdException w:name="List Table 2 Accent 5" w:uiPriority="47"/>
+    <w:lsdException w:name="List Table 3 Accent 5" w:uiPriority="48"/>
+    <w:lsdException w:name="List Table 4 Accent 5" w:uiPriority="49"/>
+    <w:lsdException w:name="List Table 5 Dark Accent 5" w:uiPriority="50"/>
+    <w:lsdException w:name="List Table 6 Colorful Accent 5" w:uiPriority="51"/>
+    <w:lsdException w:name="List Table 7 Colorful Accent 5" w:uiPriority="52"/>
+    <w:lsdException w:name="List Table 1 Light Accent 6" w:uiPriority="46"/>
+    <w:lsdException w:name="List Table 2 Accent 6" w:uiPriority="47"/>
+    <w:lsdException w:name="List Table 3 Accent 6" w:uiPriority="48"/>
+    <w:lsdException w:name="List Table 4 Accent 6" w:uiPriority="49"/>
+    <w:lsdException w:name="List Table 5 Dark Accent 6" w:uiPriority="50"/>
+    <w:lsdException w:name="List Table 6 Colorful Accent 6" w:uiPriority="51"/>
+    <w:lsdException w:name="List Table 7 Colorful Accent 6" w:uiPriority="52"/>
   </w:latentStyles>
   <w:style w:type="paragraph" w:default="1" w:styleId="Normal">
     <w:name w:val="Normal"/>
@@ -1863,268 +1994,17 @@
       <w:spacing w:after="0" w:line="240" w:lineRule="auto"/>
     </w:pPr>
   </w:style>
-</w:styles>
-</file>
-
-<file path=word/stylesWithEffects.xml><?xml version="1.0" encoding="utf-8"?>
-<w:styles xmlns:wpc="http://schemas.microsoft.com/office/word/2010/wordprocessingCanvas" xmlns:mc="http://schemas.openxmlformats.org/markup-compatibility/2006" xmlns:o="urn:schemas-microsoft-com:office:office" xmlns:r="http://schemas.openxmlformats.org/officeDocument/2006/relationships" xmlns:m="http://schemas.openxmlformats.org/officeDocument/2006/math" xmlns:v="urn:schemas-microsoft-com:vml" xmlns:wp14="http://schemas.microsoft.com/office/word/2010/wordprocessingDrawing" xmlns:wp="http://schemas.openxmlformats.org/drawingml/2006/wordprocessingDrawing" xmlns:w10="urn:schemas-microsoft-com:office:word" xmlns:w="http://schemas.openxmlformats.org/wordprocessingml/2006/main" xmlns:w14="http://schemas.microsoft.com/office/word/2010/wordml" xmlns:wpg="http://schemas.microsoft.com/office/word/2010/wordprocessingGroup" xmlns:wpi="http://schemas.microsoft.com/office/word/2010/wordprocessingInk" xmlns:wne="http://schemas.microsoft.com/office/word/2006/wordml" xmlns:wps="http://schemas.microsoft.com/office/word/2010/wordprocessingShape" mc:Ignorable="w14 wp14">
-  <w:docDefaults>
-    <w:rPrDefault>
-      <w:rPr>
-        <w:rFonts w:asciiTheme="minorHAnsi" w:eastAsiaTheme="minorHAnsi" w:hAnsiTheme="minorHAnsi" w:cstheme="minorBidi"/>
-        <w:sz w:val="22"/>
-        <w:szCs w:val="22"/>
-        <w:lang w:val="bg-BG" w:eastAsia="en-US" w:bidi="ar-SA"/>
-      </w:rPr>
-    </w:rPrDefault>
-    <w:pPrDefault>
-      <w:pPr>
-        <w:spacing w:after="200" w:line="276" w:lineRule="auto"/>
-      </w:pPr>
-    </w:pPrDefault>
-  </w:docDefaults>
-  <w:latentStyles w:defLockedState="0" w:defUIPriority="99" w:defSemiHidden="1" w:defUnhideWhenUsed="1" w:defQFormat="0" w:count="267">
-    <w:lsdException w:name="Normal" w:semiHidden="0" w:uiPriority="0" w:unhideWhenUsed="0" w:qFormat="1"/>
-    <w:lsdException w:name="heading 1" w:semiHidden="0" w:uiPriority="9" w:unhideWhenUsed="0" w:qFormat="1"/>
-    <w:lsdException w:name="heading 2" w:uiPriority="9" w:qFormat="1"/>
-    <w:lsdException w:name="heading 3" w:uiPriority="9" w:qFormat="1"/>
-    <w:lsdException w:name="heading 4" w:uiPriority="9" w:qFormat="1"/>
-    <w:lsdException w:name="heading 5" w:uiPriority="9" w:qFormat="1"/>
-    <w:lsdException w:name="heading 6" w:uiPriority="9" w:qFormat="1"/>
-    <w:lsdException w:name="heading 7" w:uiPriority="9" w:qFormat="1"/>
-    <w:lsdException w:name="heading 8" w:uiPriority="9" w:qFormat="1"/>
-    <w:lsdException w:name="heading 9" w:uiPriority="9" w:qFormat="1"/>
-    <w:lsdException w:name="toc 1" w:uiPriority="39"/>
-    <w:lsdException w:name="toc 2" w:uiPriority="39"/>
-    <w:lsdException w:name="toc 3" w:uiPriority="39"/>
-    <w:lsdException w:name="toc 4" w:uiPriority="39"/>
-    <w:lsdException w:name="toc 5" w:uiPriority="39"/>
-    <w:lsdException w:name="toc 6" w:uiPriority="39"/>
-    <w:lsdException w:name="toc 7" w:uiPriority="39"/>
-    <w:lsdException w:name="toc 8" w:uiPriority="39"/>
-    <w:lsdException w:name="toc 9" w:uiPriority="39"/>
-    <w:lsdException w:name="caption" w:uiPriority="35" w:qFormat="1"/>
-    <w:lsdException w:name="Title" w:semiHidden="0" w:uiPriority="10" w:unhideWhenUsed="0" w:qFormat="1"/>
-    <w:lsdException w:name="Default Paragraph Font" w:uiPriority="1"/>
-    <w:lsdException w:name="Subtitle" w:semiHidden="0" w:uiPriority="11" w:unhideWhenUsed="0" w:qFormat="1"/>
-    <w:lsdException w:name="Strong" w:semiHidden="0" w:uiPriority="22" w:unhideWhenUsed="0" w:qFormat="1"/>
-    <w:lsdException w:name="Emphasis" w:semiHidden="0" w:uiPriority="20" w:unhideWhenUsed="0" w:qFormat="1"/>
-    <w:lsdException w:name="Table Grid" w:semiHidden="0" w:uiPriority="59" w:unhideWhenUsed="0"/>
-    <w:lsdException w:name="Placeholder Text" w:unhideWhenUsed="0"/>
-    <w:lsdException w:name="No Spacing" w:semiHidden="0" w:uiPriority="1" w:unhideWhenUsed="0" w:qFormat="1"/>
-    <w:lsdException w:name="Light Shading" w:semiHidden="0" w:uiPriority="60" w:unhideWhenUsed="0"/>
-    <w:lsdException w:name="Light List" w:semiHidden="0" w:uiPriority="61" w:unhideWhenUsed="0"/>
-    <w:lsdException w:name="Light Grid" w:semiHidden="0" w:uiPriority="62" w:unhideWhenUsed="0"/>
-    <w:lsdException w:name="Medium Shading 1" w:semiHidden="0" w:uiPriority="63" w:unhideWhenUsed="0"/>
-    <w:lsdException w:name="Medium Shading 2" w:semiHidden="0" w:uiPriority="64" w:unhideWhenUsed="0"/>
-    <w:lsdException w:name="Medium List 1" w:semiHidden="0" w:uiPriority="65" w:unhideWhenUsed="0"/>
-    <w:lsdException w:name="Medium List 2" w:semiHidden="0" w:uiPriority="66" w:unhideWhenUsed="0"/>
-    <w:lsdException w:name="Medium Grid 1" w:semiHidden="0" w:uiPriority="67" w:unhideWhenUsed="0"/>
-    <w:lsdException w:name="Medium Grid 2" w:semiHidden="0" w:uiPriority="68" w:unhideWhenUsed="0"/>
-    <w:lsdException w:name="Medium Grid 3" w:semiHidden="0" w:uiPriority="69" w:unhideWhenUsed="0"/>
-    <w:lsdException w:name="Dark List" w:semiHidden="0" w:uiPriority="70" w:unhideWhenUsed="0"/>
-    <w:lsdException w:name="Colorful Shading" w:semiHidden="0" w:uiPriority="71" w:unhideWhenUsed="0"/>
-    <w:lsdException w:name="Colorful List" w:semiHidden="0" w:uiPriority="72" w:unhideWhenUsed="0"/>
-    <w:lsdException w:name="Colorful Grid" w:semiHidden="0" w:uiPriority="73" w:unhideWhenUsed="0"/>
-    <w:lsdException w:name="Light Shading Accent 1" w:semiHidden="0" w:uiPriority="60" w:unhideWhenUsed="0"/>
-    <w:lsdException w:name="Light List Accent 1" w:semiHidden="0" w:uiPriority="61" w:unhideWhenUsed="0"/>
-    <w:lsdException w:name="Light Grid Accent 1" w:semiHidden="0" w:uiPriority="62" w:unhideWhenUsed="0"/>
-    <w:lsdException w:name="Medium Shading 1 Accent 1" w:semiHidden="0" w:uiPriority="63" w:unhideWhenUsed="0"/>
-    <w:lsdException w:name="Medium Shading 2 Accent 1" w:semiHidden="0" w:uiPriority="64" w:unhideWhenUsed="0"/>
-    <w:lsdException w:name="Medium List 1 Accent 1" w:semiHidden="0" w:uiPriority="65" w:unhideWhenUsed="0"/>
-    <w:lsdException w:name="Revision" w:unhideWhenUsed="0"/>
-    <w:lsdException w:name="List Paragraph" w:semiHidden="0" w:uiPriority="34" w:unhideWhenUsed="0" w:qFormat="1"/>
-    <w:lsdException w:name="Quote" w:semiHidden="0" w:uiPriority="29" w:unhideWhenUsed="0" w:qFormat="1"/>
-    <w:lsdException w:name="Intense Quote" w:semiHidden="0" w:uiPriority="30" w:unhideWhenUsed="0" w:qFormat="1"/>
-    <w:lsdException w:name="Medium List 2 Accent 1" w:semiHidden="0" w:uiPriority="66" w:unhideWhenUsed="0"/>
-    <w:lsdException w:name="Medium Grid 1 Accent 1" w:semiHidden="0" w:uiPriority="67" w:unhideWhenUsed="0"/>
-    <w:lsdException w:name="Medium Grid 2 Accent 1" w:semiHidden="0" w:uiPriority="68" w:unhideWhenUsed="0"/>
-    <w:lsdException w:name="Medium Grid 3 Accent 1" w:semiHidden="0" w:uiPriority="69" w:unhideWhenUsed="0"/>
-    <w:lsdException w:name="Dark List Accent 1" w:semiHidden="0" w:uiPriority="70" w:unhideWhenUsed="0"/>
-    <w:lsdException w:name="Colorful Shading Accent 1" w:semiHidden="0" w:uiPriority="71" w:unhideWhenUsed="0"/>
-    <w:lsdException w:name="Colorful List Accent 1" w:semiHidden="0" w:uiPriority="72" w:unhideWhenUsed="0"/>
-    <w:lsdException w:name="Colorful Grid Accent 1" w:semiHidden="0" w:uiPriority="73" w:unhideWhenUsed="0"/>
-    <w:lsdException w:name="Light Shading Accent 2" w:semiHidden="0" w:uiPriority="60" w:unhideWhenUsed="0"/>
-    <w:lsdException w:name="Light List Accent 2" w:semiHidden="0" w:uiPriority="61" w:unhideWhenUsed="0"/>
-    <w:lsdException w:name="Light Grid Accent 2" w:semiHidden="0" w:uiPriority="62" w:unhideWhenUsed="0"/>
-    <w:lsdException w:name="Medium Shading 1 Accent 2" w:semiHidden="0" w:uiPriority="63" w:unhideWhenUsed="0"/>
-    <w:lsdException w:name="Medium Shading 2 Accent 2" w:semiHidden="0" w:uiPriority="64" w:unhideWhenUsed="0"/>
-    <w:lsdException w:name="Medium List 1 Accent 2" w:semiHidden="0" w:uiPriority="65" w:unhideWhenUsed="0"/>
-    <w:lsdException w:name="Medium List 2 Accent 2" w:semiHidden="0" w:uiPriority="66" w:unhideWhenUsed="0"/>
-    <w:lsdException w:name="Medium Grid 1 Accent 2" w:semiHidden="0" w:uiPriority="67" w:unhideWhenUsed="0"/>
-    <w:lsdException w:name="Medium Grid 2 Accent 2" w:semiHidden="0" w:uiPriority="68" w:unhideWhenUsed="0"/>
-    <w:lsdException w:name="Medium Grid 3 Accent 2" w:semiHidden="0" w:uiPriority="69" w:unhideWhenUsed="0"/>
-    <w:lsdException w:name="Dark List Accent 2" w:semiHidden="0" w:uiPriority="70" w:unhideWhenUsed="0"/>
-    <w:lsdException w:name="Colorful Shading Accent 2" w:semiHidden="0" w:uiPriority="71" w:unhideWhenUsed="0"/>
-    <w:lsdException w:name="Colorful List Accent 2" w:semiHidden="0" w:uiPriority="72" w:unhideWhenUsed="0"/>
-    <w:lsdException w:name="Colorful Grid Accent 2" w:semiHidden="0" w:uiPriority="73" w:unhideWhenUsed="0"/>
-    <w:lsdException w:name="Light Shading Accent 3" w:semiHidden="0" w:uiPriority="60" w:unhideWhenUsed="0"/>
-    <w:lsdException w:name="Light List Accent 3" w:semiHidden="0" w:uiPriority="61" w:unhideWhenUsed="0"/>
-    <w:lsdException w:name="Light Grid Accent 3" w:semiHidden="0" w:uiPriority="62" w:unhideWhenUsed="0"/>
-    <w:lsdException w:name="Medium Shading 1 Accent 3" w:semiHidden="0" w:uiPriority="63" w:unhideWhenUsed="0"/>
-    <w:lsdException w:name="Medium Shading 2 Accent 3" w:semiHidden="0" w:uiPriority="64" w:unhideWhenUsed="0"/>
-    <w:lsdException w:name="Medium List 1 Accent 3" w:semiHidden="0" w:uiPriority="65" w:unhideWhenUsed="0"/>
-    <w:lsdException w:name="Medium List 2 Accent 3" w:semiHidden="0" w:uiPriority="66" w:unhideWhenUsed="0"/>
-    <w:lsdException w:name="Medium Grid 1 Accent 3" w:semiHidden="0" w:uiPriority="67" w:unhideWhenUsed="0"/>
-    <w:lsdException w:name="Medium Grid 2 Accent 3" w:semiHidden="0" w:uiPriority="68" w:unhideWhenUsed="0"/>
-    <w:lsdException w:name="Medium Grid 3 Accent 3" w:semiHidden="0" w:uiPriority="69" w:unhideWhenUsed="0"/>
-    <w:lsdException w:name="Dark List Accent 3" w:semiHidden="0" w:uiPriority="70" w:unhideWhenUsed="0"/>
-    <w:lsdException w:name="Colorful Shading Accent 3" w:semiHidden="0" w:uiPriority="71" w:unhideWhenUsed="0"/>
-    <w:lsdException w:name="Colorful List Accent 3" w:semiHidden="0" w:uiPriority="72" w:unhideWhenUsed="0"/>
-    <w:lsdException w:name="Colorful Grid Accent 3" w:semiHidden="0" w:uiPriority="73" w:unhideWhenUsed="0"/>
-    <w:lsdException w:name="Light Shading Accent 4" w:semiHidden="0" w:uiPriority="60" w:unhideWhenUsed="0"/>
-    <w:lsdException w:name="Light List Accent 4" w:semiHidden="0" w:uiPriority="61" w:unhideWhenUsed="0"/>
-    <w:lsdException w:name="Light Grid Accent 4" w:semiHidden="0" w:uiPriority="62" w:unhideWhenUsed="0"/>
-    <w:lsdException w:name="Medium Shading 1 Accent 4" w:semiHidden="0" w:uiPriority="63" w:unhideWhenUsed="0"/>
-    <w:lsdException w:name="Medium Shading 2 Accent 4" w:semiHidden="0" w:uiPriority="64" w:unhideWhenUsed="0"/>
-    <w:lsdException w:name="Medium List 1 Accent 4" w:semiHidden="0" w:uiPriority="65" w:unhideWhenUsed="0"/>
-    <w:lsdException w:name="Medium List 2 Accent 4" w:semiHidden="0" w:uiPriority="66" w:unhideWhenUsed="0"/>
-    <w:lsdException w:name="Medium Grid 1 Accent 4" w:semiHidden="0" w:uiPriority="67" w:unhideWhenUsed="0"/>
-    <w:lsdException w:name="Medium Grid 2 Accent 4" w:semiHidden="0" w:uiPriority="68" w:unhideWhenUsed="0"/>
-    <w:lsdException w:name="Medium Grid 3 Accent 4" w:semiHidden="0" w:uiPriority="69" w:unhideWhenUsed="0"/>
-    <w:lsdException w:name="Dark List Accent 4" w:semiHidden="0" w:uiPriority="70" w:unhideWhenUsed="0"/>
-    <w:lsdException w:name="Colorful Shading Accent 4" w:semiHidden="0" w:uiPriority="71" w:unhideWhenUsed="0"/>
-    <w:lsdException w:name="Colorful List Accent 4" w:semiHidden="0" w:uiPriority="72" w:unhideWhenUsed="0"/>
-    <w:lsdException w:name="Colorful Grid Accent 4" w:semiHidden="0" w:uiPriority="73" w:unhideWhenUsed="0"/>
-    <w:lsdException w:name="Light Shading Accent 5" w:semiHidden="0" w:uiPriority="60" w:unhideWhenUsed="0"/>
-    <w:lsdException w:name="Light List Accent 5" w:semiHidden="0" w:uiPriority="61" w:unhideWhenUsed="0"/>
-    <w:lsdException w:name="Light Grid Accent 5" w:semiHidden="0" w:uiPriority="62" w:unhideWhenUsed="0"/>
-    <w:lsdException w:name="Medium Shading 1 Accent 5" w:semiHidden="0" w:uiPriority="63" w:unhideWhenUsed="0"/>
-    <w:lsdException w:name="Medium Shading 2 Accent 5" w:semiHidden="0" w:uiPriority="64" w:unhideWhenUsed="0"/>
-    <w:lsdException w:name="Medium List 1 Accent 5" w:semiHidden="0" w:uiPriority="65" w:unhideWhenUsed="0"/>
-    <w:lsdException w:name="Medium List 2 Accent 5" w:semiHidden="0" w:uiPriority="66" w:unhideWhenUsed="0"/>
-    <w:lsdException w:name="Medium Grid 1 Accent 5" w:semiHidden="0" w:uiPriority="67" w:unhideWhenUsed="0"/>
-    <w:lsdException w:name="Medium Grid 2 Accent 5" w:semiHidden="0" w:uiPriority="68" w:unhideWhenUsed="0"/>
-    <w:lsdException w:name="Medium Grid 3 Accent 5" w:semiHidden="0" w:uiPriority="69" w:unhideWhenUsed="0"/>
-    <w:lsdException w:name="Dark List Accent 5" w:semiHidden="0" w:uiPriority="70" w:unhideWhenUsed="0"/>
-    <w:lsdException w:name="Colorful Shading Accent 5" w:semiHidden="0" w:uiPriority="71" w:unhideWhenUsed="0"/>
-    <w:lsdException w:name="Colorful List Accent 5" w:semiHidden="0" w:uiPriority="72" w:unhideWhenUsed="0"/>
-    <w:lsdException w:name="Colorful Grid Accent 5" w:semiHidden="0" w:uiPriority="73" w:unhideWhenUsed="0"/>
-    <w:lsdException w:name="Light Shading Accent 6" w:semiHidden="0" w:uiPriority="60" w:unhideWhenUsed="0"/>
-    <w:lsdException w:name="Light List Accent 6" w:semiHidden="0" w:uiPriority="61" w:unhideWhenUsed="0"/>
-    <w:lsdException w:name="Light Grid Accent 6" w:semiHidden="0" w:uiPriority="62" w:unhideWhenUsed="0"/>
-    <w:lsdException w:name="Medium Shading 1 Accent 6" w:semiHidden="0" w:uiPriority="63" w:unhideWhenUsed="0"/>
-    <w:lsdException w:name="Medium Shading 2 Accent 6" w:semiHidden="0" w:uiPriority="64" w:unhideWhenUsed="0"/>
-    <w:lsdException w:name="Medium List 1 Accent 6" w:semiHidden="0" w:uiPriority="65" w:unhideWhenUsed="0"/>
-    <w:lsdException w:name="Medium List 2 Accent 6" w:semiHidden="0" w:uiPriority="66" w:unhideWhenUsed="0"/>
-    <w:lsdException w:name="Medium Grid 1 Accent 6" w:semiHidden="0" w:uiPriority="67" w:unhideWhenUsed="0"/>
-    <w:lsdException w:name="Medium Grid 2 Accent 6" w:semiHidden="0" w:uiPriority="68" w:unhideWhenUsed="0"/>
-    <w:lsdException w:name="Medium Grid 3 Accent 6" w:semiHidden="0" w:uiPriority="69" w:unhideWhenUsed="0"/>
-    <w:lsdException w:name="Dark List Accent 6" w:semiHidden="0" w:uiPriority="70" w:unhideWhenUsed="0"/>
-    <w:lsdException w:name="Colorful Shading Accent 6" w:semiHidden="0" w:uiPriority="71" w:unhideWhenUsed="0"/>
-    <w:lsdException w:name="Colorful List Accent 6" w:semiHidden="0" w:uiPriority="72" w:unhideWhenUsed="0"/>
-    <w:lsdException w:name="Colorful Grid Accent 6" w:semiHidden="0" w:uiPriority="73" w:unhideWhenUsed="0"/>
-    <w:lsdException w:name="Subtle Emphasis" w:semiHidden="0" w:uiPriority="19" w:unhideWhenUsed="0" w:qFormat="1"/>
-    <w:lsdException w:name="Intense Emphasis" w:semiHidden="0" w:uiPriority="21" w:unhideWhenUsed="0" w:qFormat="1"/>
-    <w:lsdException w:name="Subtle Reference" w:semiHidden="0" w:uiPriority="31" w:unhideWhenUsed="0" w:qFormat="1"/>
-    <w:lsdException w:name="Intense Reference" w:semiHidden="0" w:uiPriority="32" w:unhideWhenUsed="0" w:qFormat="1"/>
-    <w:lsdException w:name="Book Title" w:semiHidden="0" w:uiPriority="33" w:unhideWhenUsed="0" w:qFormat="1"/>
-    <w:lsdException w:name="Bibliography" w:uiPriority="37"/>
-    <w:lsdException w:name="TOC Heading" w:uiPriority="39" w:qFormat="1"/>
-  </w:latentStyles>
-  <w:style w:type="paragraph" w:default="1" w:styleId="Normal">
-    <w:name w:val="Normal"/>
-    <w:qFormat/>
-  </w:style>
-  <w:style w:type="character" w:default="1" w:styleId="DefaultParagraphFont">
-    <w:name w:val="Default Paragraph Font"/>
-    <w:uiPriority w:val="1"/>
-    <w:semiHidden/>
-    <w:unhideWhenUsed/>
-  </w:style>
-  <w:style w:type="table" w:default="1" w:styleId="TableNormal">
-    <w:name w:val="Normal Table"/>
+  <w:style w:type="character" w:styleId="FollowedHyperlink">
+    <w:name w:val="FollowedHyperlink"/>
+    <w:basedOn w:val="DefaultParagraphFont"/>
     <w:uiPriority w:val="99"/>
     <w:semiHidden/>
     <w:unhideWhenUsed/>
-    <w:tblPr>
-      <w:tblInd w:w="0" w:type="dxa"/>
-      <w:tblCellMar>
-        <w:top w:w="0" w:type="dxa"/>
-        <w:left w:w="108" w:type="dxa"/>
-        <w:bottom w:w="0" w:type="dxa"/>
-        <w:right w:w="108" w:type="dxa"/>
-      </w:tblCellMar>
-    </w:tblPr>
-  </w:style>
-  <w:style w:type="numbering" w:default="1" w:styleId="NoList">
-    <w:name w:val="No List"/>
-    <w:uiPriority w:val="99"/>
-    <w:semiHidden/>
-    <w:unhideWhenUsed/>
-  </w:style>
-  <w:style w:type="paragraph" w:styleId="BalloonText">
-    <w:name w:val="Balloon Text"/>
-    <w:basedOn w:val="Normal"/>
-    <w:link w:val="BalloonTextChar"/>
-    <w:uiPriority w:val="99"/>
-    <w:semiHidden/>
-    <w:unhideWhenUsed/>
-    <w:rsid w:val="00CD62E6"/>
-    <w:pPr>
-      <w:spacing w:after="0" w:line="240" w:lineRule="auto"/>
-    </w:pPr>
+    <w:rsid w:val="002E6395"/>
     <w:rPr>
-      <w:rFonts w:ascii="Tahoma" w:hAnsi="Tahoma" w:cs="Tahoma"/>
-      <w:sz w:val="16"/>
-      <w:szCs w:val="16"/>
-    </w:rPr>
-  </w:style>
-  <w:style w:type="character" w:customStyle="1" w:styleId="BalloonTextChar">
-    <w:name w:val="Balloon Text Char"/>
-    <w:basedOn w:val="DefaultParagraphFont"/>
-    <w:link w:val="BalloonText"/>
-    <w:uiPriority w:val="99"/>
-    <w:semiHidden/>
-    <w:rsid w:val="00CD62E6"/>
-    <w:rPr>
-      <w:rFonts w:ascii="Tahoma" w:hAnsi="Tahoma" w:cs="Tahoma"/>
-      <w:sz w:val="16"/>
-      <w:szCs w:val="16"/>
-    </w:rPr>
-  </w:style>
-  <w:style w:type="paragraph" w:styleId="ListParagraph">
-    <w:name w:val="List Paragraph"/>
-    <w:basedOn w:val="Normal"/>
-    <w:uiPriority w:val="34"/>
-    <w:qFormat/>
-    <w:rsid w:val="00CD62E6"/>
-    <w:pPr>
-      <w:ind w:left="720"/>
-      <w:contextualSpacing/>
-    </w:pPr>
-  </w:style>
-  <w:style w:type="character" w:styleId="Hyperlink">
-    <w:name w:val="Hyperlink"/>
-    <w:basedOn w:val="DefaultParagraphFont"/>
-    <w:uiPriority w:val="99"/>
-    <w:unhideWhenUsed/>
-    <w:rsid w:val="00490A65"/>
-    <w:rPr>
-      <w:color w:val="0563C1"/>
+      <w:color w:val="800080" w:themeColor="followedHyperlink"/>
       <w:u w:val="single"/>
     </w:rPr>
-  </w:style>
-  <w:style w:type="character" w:styleId="Emphasis">
-    <w:name w:val="Emphasis"/>
-    <w:basedOn w:val="DefaultParagraphFont"/>
-    <w:uiPriority w:val="20"/>
-    <w:qFormat/>
-    <w:rsid w:val="000C73DE"/>
-    <w:rPr>
-      <w:i/>
-      <w:iCs/>
-    </w:rPr>
-  </w:style>
-  <w:style w:type="paragraph" w:styleId="Revision">
-    <w:name w:val="Revision"/>
-    <w:hidden/>
-    <w:uiPriority w:val="99"/>
-    <w:semiHidden/>
-    <w:rsid w:val="007555BA"/>
-    <w:pPr>
-      <w:spacing w:after="0" w:line="240" w:lineRule="auto"/>
-    </w:pPr>
   </w:style>
 </w:styles>
 </file>
@@ -2423,7 +2303,7 @@
 </file>
 
 <file path=customXml/itemProps1.xml><?xml version="1.0" encoding="utf-8"?>
-<ds:datastoreItem xmlns:ds="http://schemas.openxmlformats.org/officeDocument/2006/customXml" ds:itemID="{42812D18-53F0-4EFE-ABDF-72967A86DB26}">
+<ds:datastoreItem xmlns:ds="http://schemas.openxmlformats.org/officeDocument/2006/customXml" ds:itemID="{61CD458A-FE04-4553-AE18-337E897749D9}">
   <ds:schemaRefs>
     <ds:schemaRef ds:uri="http://schemas.openxmlformats.org/officeDocument/2006/bibliography"/>
   </ds:schemaRefs>
@@ -2431,7 +2311,7 @@
 </file>
 
 <file path=customXml/itemProps2.xml><?xml version="1.0" encoding="utf-8"?>
-<ds:datastoreItem xmlns:ds="http://schemas.openxmlformats.org/officeDocument/2006/customXml" ds:itemID="{F7731BCE-32EB-4CB6-B5A3-FE06D769FE11}">
+<ds:datastoreItem xmlns:ds="http://schemas.openxmlformats.org/officeDocument/2006/customXml" ds:itemID="{2D768134-6C00-4629-B7E4-C38641266257}">
   <ds:schemaRefs>
     <ds:schemaRef ds:uri="http://schemas.openxmlformats.org/officeDocument/2006/bibliography"/>
   </ds:schemaRefs>

</xml_diff>